<commit_message>
sated on dahboard  for displaying terminal info
</commit_message>
<xml_diff>
--- a/Documentation/setup PI.docx
+++ b/Documentation/setup PI.docx
@@ -1,6 +1,6 @@
 
 <file path=word/document.xml><?xml version="1.0" encoding="utf-8"?>
-<w:document xmlns:wpc="http://schemas.microsoft.com/office/word/2010/wordprocessingCanvas" xmlns:cx="http://schemas.microsoft.com/office/drawing/2014/chartex" xmlns:cx1="http://schemas.microsoft.com/office/drawing/2015/9/8/chartex" xmlns:cx2="http://schemas.microsoft.com/office/drawing/2015/10/21/chartex" xmlns:cx3="http://schemas.microsoft.com/office/drawing/2016/5/9/chartex" xmlns:cx4="http://schemas.microsoft.com/office/drawing/2016/5/10/chartex" xmlns:cx5="http://schemas.microsoft.com/office/drawing/2016/5/11/chartex" xmlns:cx6="http://schemas.microsoft.com/office/drawing/2016/5/12/chartex" xmlns:cx7="http://schemas.microsoft.com/office/drawing/2016/5/13/chartex" xmlns:cx8="http://schemas.microsoft.com/office/drawing/2016/5/14/chartex" xmlns:mc="http://schemas.openxmlformats.org/markup-compatibility/2006" xmlns:aink="http://schemas.microsoft.com/office/drawing/2016/ink" xmlns:am3d="http://schemas.microsoft.com/office/drawing/2017/model3d" xmlns:o="urn:schemas-microsoft-com:office:office" xmlns:r="http://schemas.openxmlformats.org/officeDocument/2006/relationships" xmlns:m="http://schemas.openxmlformats.org/officeDocument/2006/math" xmlns:v="urn:schemas-microsoft-com:vml" xmlns:wp14="http://schemas.microsoft.com/office/word/2010/wordprocessingDrawing" xmlns:wp="http://schemas.openxmlformats.org/drawingml/2006/wordprocessingDrawing" xmlns:w10="urn:schemas-microsoft-com:office:word" xmlns:w="http://schemas.openxmlformats.org/wordprocessingml/2006/main" xmlns:w14="http://schemas.microsoft.com/office/word/2010/wordml" xmlns:w15="http://schemas.microsoft.com/office/word/2012/wordml" xmlns:w16cex="http://schemas.microsoft.com/office/word/2018/wordml/cex" xmlns:w16cid="http://schemas.microsoft.com/office/word/2016/wordml/cid" xmlns:w16="http://schemas.microsoft.com/office/word/2018/wordml" xmlns:w16se="http://schemas.microsoft.com/office/word/2015/wordml/symex" xmlns:wpg="http://schemas.microsoft.com/office/word/2010/wordprocessingGroup" xmlns:wpi="http://schemas.microsoft.com/office/word/2010/wordprocessingInk" xmlns:wne="http://schemas.microsoft.com/office/word/2006/wordml" xmlns:wps="http://schemas.microsoft.com/office/word/2010/wordprocessingShape" mc:Ignorable="w14 w15 w16se w16cid w16 w16cex wp14">
+<w:document xmlns:wpc="http://schemas.microsoft.com/office/word/2010/wordprocessingCanvas" xmlns:cx="http://schemas.microsoft.com/office/drawing/2014/chartex" xmlns:cx1="http://schemas.microsoft.com/office/drawing/2015/9/8/chartex" xmlns:cx2="http://schemas.microsoft.com/office/drawing/2015/10/21/chartex" xmlns:cx3="http://schemas.microsoft.com/office/drawing/2016/5/9/chartex" xmlns:cx4="http://schemas.microsoft.com/office/drawing/2016/5/10/chartex" xmlns:cx5="http://schemas.microsoft.com/office/drawing/2016/5/11/chartex" xmlns:cx6="http://schemas.microsoft.com/office/drawing/2016/5/12/chartex" xmlns:cx7="http://schemas.microsoft.com/office/drawing/2016/5/13/chartex" xmlns:cx8="http://schemas.microsoft.com/office/drawing/2016/5/14/chartex" xmlns:mc="http://schemas.openxmlformats.org/markup-compatibility/2006" xmlns:aink="http://schemas.microsoft.com/office/drawing/2016/ink" xmlns:am3d="http://schemas.microsoft.com/office/drawing/2017/model3d" xmlns:o="urn:schemas-microsoft-com:office:office" xmlns:r="http://schemas.openxmlformats.org/officeDocument/2006/relationships" xmlns:m="http://schemas.openxmlformats.org/officeDocument/2006/math" xmlns:v="urn:schemas-microsoft-com:vml" xmlns:wp14="http://schemas.microsoft.com/office/word/2010/wordprocessingDrawing" xmlns:wp="http://schemas.openxmlformats.org/drawingml/2006/wordprocessingDrawing" xmlns:w10="urn:schemas-microsoft-com:office:word" xmlns:w="http://schemas.openxmlformats.org/wordprocessingml/2006/main" xmlns:w14="http://schemas.microsoft.com/office/word/2010/wordml" xmlns:w15="http://schemas.microsoft.com/office/word/2012/wordml" xmlns:w16cex="http://schemas.microsoft.com/office/word/2018/wordml/cex" xmlns:w16cid="http://schemas.microsoft.com/office/word/2016/wordml/cid" xmlns:w16="http://schemas.microsoft.com/office/word/2018/wordml" xmlns:w16sdtdh="http://schemas.microsoft.com/office/word/2020/wordml/sdtdatahash" xmlns:w16se="http://schemas.microsoft.com/office/word/2015/wordml/symex" xmlns:wpg="http://schemas.microsoft.com/office/word/2010/wordprocessingGroup" xmlns:wpi="http://schemas.microsoft.com/office/word/2010/wordprocessingInk" xmlns:wne="http://schemas.microsoft.com/office/word/2006/wordml" xmlns:wps="http://schemas.microsoft.com/office/word/2010/wordprocessingShape" mc:Ignorable="w14 w15 w16se w16cid w16 w16cex w16sdtdh wp14">
   <w:body>
     <w:tbl>
       <w:tblPr>
@@ -9,11 +9,11 @@
         <w:tblLook w:val="04A0" w:firstRow="1" w:lastRow="0" w:firstColumn="1" w:lastColumn="0" w:noHBand="0" w:noVBand="1"/>
       </w:tblPr>
       <w:tblGrid>
-        <w:gridCol w:w="9039"/>
-        <w:gridCol w:w="1346"/>
-        <w:gridCol w:w="1347"/>
-        <w:gridCol w:w="1346"/>
-        <w:gridCol w:w="1347"/>
+        <w:gridCol w:w="8433"/>
+        <w:gridCol w:w="1498"/>
+        <w:gridCol w:w="1498"/>
+        <w:gridCol w:w="1498"/>
+        <w:gridCol w:w="1498"/>
       </w:tblGrid>
       <w:tr>
         <w:tc>
@@ -234,45 +234,67 @@
         <w:tc>
           <w:tcPr>
             <w:tcW w:w="1346" w:type="dxa"/>
-          </w:tcPr>
-          <w:p>
-            <w:pPr>
-              <w:jc w:val="center"/>
-              <w:rPr>
-                <w:lang w:val="en-US"/>
-              </w:rPr>
-            </w:pPr>
+            <w:shd w:val="clear" w:color="auto" w:fill="92D050"/>
+          </w:tcPr>
+          <w:p>
+            <w:pPr>
+              <w:jc w:val="center"/>
+              <w:rPr>
+                <w:lang w:val="en-US"/>
+              </w:rPr>
+            </w:pPr>
+            <w:r>
+              <w:rPr>
+                <w:lang w:val="en-US"/>
+              </w:rPr>
+              <w:t>done</w:t>
+            </w:r>
           </w:p>
         </w:tc>
         <w:tc>
           <w:tcPr>
             <w:tcW w:w="1347" w:type="dxa"/>
-          </w:tcPr>
-          <w:p>
-            <w:pPr>
-              <w:jc w:val="center"/>
-              <w:rPr>
-                <w:lang w:val="en-US"/>
-              </w:rPr>
-            </w:pPr>
+            <w:shd w:val="clear" w:color="auto" w:fill="92D050"/>
+          </w:tcPr>
+          <w:p>
+            <w:pPr>
+              <w:jc w:val="center"/>
+              <w:rPr>
+                <w:lang w:val="en-US"/>
+              </w:rPr>
+            </w:pPr>
+            <w:r>
+              <w:rPr>
+                <w:lang w:val="en-US"/>
+              </w:rPr>
+              <w:t>done</w:t>
+            </w:r>
           </w:p>
         </w:tc>
         <w:tc>
           <w:tcPr>
             <w:tcW w:w="1346" w:type="dxa"/>
-          </w:tcPr>
-          <w:p>
-            <w:pPr>
-              <w:jc w:val="center"/>
-              <w:rPr>
-                <w:lang w:val="en-US"/>
-              </w:rPr>
-            </w:pPr>
+            <w:shd w:val="clear" w:color="auto" w:fill="92D050"/>
+          </w:tcPr>
+          <w:p>
+            <w:pPr>
+              <w:jc w:val="center"/>
+              <w:rPr>
+                <w:lang w:val="en-US"/>
+              </w:rPr>
+            </w:pPr>
+            <w:r>
+              <w:rPr>
+                <w:lang w:val="en-US"/>
+              </w:rPr>
+              <w:t>Done</w:t>
+            </w:r>
           </w:p>
         </w:tc>
         <w:tc>
           <w:tcPr>
             <w:tcW w:w="1347" w:type="dxa"/>
+            <w:shd w:val="clear" w:color="auto" w:fill="92D050"/>
           </w:tcPr>
           <w:p>
             <w:pPr>
@@ -349,45 +371,73 @@
         <w:tc>
           <w:tcPr>
             <w:tcW w:w="1346" w:type="dxa"/>
-          </w:tcPr>
-          <w:p>
-            <w:pPr>
-              <w:jc w:val="center"/>
-              <w:rPr>
-                <w:lang w:val="en-US"/>
-              </w:rPr>
-            </w:pPr>
+            <w:shd w:val="clear" w:color="auto" w:fill="92D050"/>
+          </w:tcPr>
+          <w:p>
+            <w:pPr>
+              <w:jc w:val="center"/>
+              <w:rPr>
+                <w:lang w:val="en-US"/>
+              </w:rPr>
+            </w:pPr>
+            <w:r>
+              <w:rPr>
+                <w:lang w:val="en-US"/>
+              </w:rPr>
+              <w:t>rasp01</w:t>
+            </w:r>
           </w:p>
         </w:tc>
         <w:tc>
           <w:tcPr>
             <w:tcW w:w="1347" w:type="dxa"/>
-          </w:tcPr>
-          <w:p>
-            <w:pPr>
-              <w:jc w:val="center"/>
-              <w:rPr>
-                <w:lang w:val="en-US"/>
-              </w:rPr>
-            </w:pPr>
+            <w:shd w:val="clear" w:color="auto" w:fill="92D050"/>
+          </w:tcPr>
+          <w:p>
+            <w:pPr>
+              <w:jc w:val="center"/>
+              <w:rPr>
+                <w:lang w:val="en-US"/>
+              </w:rPr>
+            </w:pPr>
+            <w:r>
+              <w:rPr>
+                <w:lang w:val="en-US"/>
+              </w:rPr>
+              <w:t>r</w:t>
+            </w:r>
+            <w:r>
+              <w:rPr>
+                <w:lang w:val="en-US"/>
+              </w:rPr>
+              <w:t>asp02</w:t>
+            </w:r>
           </w:p>
         </w:tc>
         <w:tc>
           <w:tcPr>
             <w:tcW w:w="1346" w:type="dxa"/>
-          </w:tcPr>
-          <w:p>
-            <w:pPr>
-              <w:jc w:val="center"/>
-              <w:rPr>
-                <w:lang w:val="en-US"/>
-              </w:rPr>
-            </w:pPr>
+            <w:shd w:val="clear" w:color="auto" w:fill="92D050"/>
+          </w:tcPr>
+          <w:p>
+            <w:pPr>
+              <w:jc w:val="center"/>
+              <w:rPr>
+                <w:lang w:val="en-US"/>
+              </w:rPr>
+            </w:pPr>
+            <w:r>
+              <w:rPr>
+                <w:lang w:val="en-US"/>
+              </w:rPr>
+              <w:t>rasp03</w:t>
+            </w:r>
           </w:p>
         </w:tc>
         <w:tc>
           <w:tcPr>
             <w:tcW w:w="1347" w:type="dxa"/>
+            <w:shd w:val="clear" w:color="auto" w:fill="92D050"/>
           </w:tcPr>
           <w:p>
             <w:pPr>
@@ -457,86 +507,81 @@
         <w:tc>
           <w:tcPr>
             <w:tcW w:w="1346" w:type="dxa"/>
-          </w:tcPr>
-          <w:p>
-            <w:pPr>
-              <w:jc w:val="center"/>
-              <w:rPr>
-                <w:lang w:val="en-US"/>
-              </w:rPr>
-            </w:pPr>
-            <w:proofErr w:type="spellStart"/>
-            <w:r>
-              <w:rPr>
-                <w:lang w:val="en-US"/>
-              </w:rPr>
-              <w:t>firstpi</w:t>
-            </w:r>
-            <w:proofErr w:type="spellEnd"/>
+            <w:shd w:val="clear" w:color="auto" w:fill="92D050"/>
+          </w:tcPr>
+          <w:p>
+            <w:pPr>
+              <w:jc w:val="center"/>
+              <w:rPr>
+                <w:lang w:val="en-US"/>
+              </w:rPr>
+            </w:pPr>
+            <w:r>
+              <w:rPr>
+                <w:lang w:val="en-US"/>
+              </w:rPr>
+              <w:t>RPI01</w:t>
+            </w:r>
           </w:p>
         </w:tc>
         <w:tc>
           <w:tcPr>
             <w:tcW w:w="1347" w:type="dxa"/>
-          </w:tcPr>
-          <w:p>
-            <w:pPr>
-              <w:jc w:val="center"/>
-              <w:rPr>
-                <w:lang w:val="en-US"/>
-              </w:rPr>
-            </w:pPr>
-            <w:proofErr w:type="spellStart"/>
-            <w:r>
-              <w:rPr>
-                <w:lang w:val="en-US"/>
-              </w:rPr>
-              <w:t>secondpi</w:t>
-            </w:r>
-            <w:proofErr w:type="spellEnd"/>
+            <w:shd w:val="clear" w:color="auto" w:fill="92D050"/>
+          </w:tcPr>
+          <w:p>
+            <w:pPr>
+              <w:jc w:val="center"/>
+              <w:rPr>
+                <w:lang w:val="en-US"/>
+              </w:rPr>
+            </w:pPr>
+            <w:r>
+              <w:rPr>
+                <w:lang w:val="en-US"/>
+              </w:rPr>
+              <w:t>RPI02</w:t>
+            </w:r>
           </w:p>
         </w:tc>
         <w:tc>
           <w:tcPr>
             <w:tcW w:w="1346" w:type="dxa"/>
-          </w:tcPr>
-          <w:p>
-            <w:pPr>
-              <w:jc w:val="center"/>
-              <w:rPr>
-                <w:lang w:val="en-US"/>
-              </w:rPr>
-            </w:pPr>
-            <w:proofErr w:type="spellStart"/>
-            <w:r>
-              <w:rPr>
-                <w:lang w:val="en-US"/>
-              </w:rPr>
-              <w:t>thirdpi</w:t>
-            </w:r>
-            <w:proofErr w:type="spellEnd"/>
+            <w:shd w:val="clear" w:color="auto" w:fill="92D050"/>
+          </w:tcPr>
+          <w:p>
+            <w:pPr>
+              <w:jc w:val="center"/>
+              <w:rPr>
+                <w:lang w:val="en-US"/>
+              </w:rPr>
+            </w:pPr>
+            <w:r>
+              <w:rPr>
+                <w:lang w:val="en-US"/>
+              </w:rPr>
+              <w:t>RPI03</w:t>
+            </w:r>
           </w:p>
         </w:tc>
         <w:tc>
           <w:tcPr>
             <w:tcW w:w="1347" w:type="dxa"/>
-          </w:tcPr>
-          <w:p>
-            <w:pPr>
-              <w:jc w:val="center"/>
-              <w:rPr>
-                <w:lang w:val="en-US"/>
-              </w:rPr>
-            </w:pPr>
-            <w:proofErr w:type="spellStart"/>
-            <w:r>
-              <w:rPr>
-                <w:highlight w:val="green"/>
-                <w:lang w:val="en-US"/>
-              </w:rPr>
-              <w:t>fourthpi</w:t>
-            </w:r>
-            <w:proofErr w:type="spellEnd"/>
+            <w:shd w:val="clear" w:color="auto" w:fill="92D050"/>
+          </w:tcPr>
+          <w:p>
+            <w:pPr>
+              <w:jc w:val="center"/>
+              <w:rPr>
+                <w:lang w:val="en-US"/>
+              </w:rPr>
+            </w:pPr>
+            <w:r>
+              <w:rPr>
+                <w:lang w:val="en-US"/>
+              </w:rPr>
+              <w:t>RPI04</w:t>
+            </w:r>
           </w:p>
         </w:tc>
       </w:tr>
@@ -548,6 +593,110 @@
           <w:p>
             <w:pPr>
               <w:rPr>
+                <w:highlight w:val="yellow"/>
+                <w:lang w:val="en-US"/>
+              </w:rPr>
+            </w:pPr>
+            <w:r>
+              <w:rPr>
+                <w:highlight w:val="yellow"/>
+                <w:lang w:val="en-US"/>
+              </w:rPr>
+              <w:t>Set fixed IP address</w:t>
+            </w:r>
+          </w:p>
+        </w:tc>
+        <w:tc>
+          <w:tcPr>
+            <w:tcW w:w="1346" w:type="dxa"/>
+            <w:shd w:val="clear" w:color="auto" w:fill="92D050"/>
+          </w:tcPr>
+          <w:p>
+            <w:pPr>
+              <w:jc w:val="center"/>
+              <w:rPr>
+                <w:lang w:val="en-US"/>
+              </w:rPr>
+            </w:pPr>
+            <w:r>
+              <w:rPr>
+                <w:lang w:val="en-US"/>
+              </w:rPr>
+              <w:t>192.168.2.166</w:t>
+            </w:r>
+          </w:p>
+        </w:tc>
+        <w:tc>
+          <w:tcPr>
+            <w:tcW w:w="1347" w:type="dxa"/>
+            <w:shd w:val="clear" w:color="auto" w:fill="92D050"/>
+          </w:tcPr>
+          <w:p>
+            <w:pPr>
+              <w:jc w:val="center"/>
+              <w:rPr>
+                <w:lang w:val="en-US"/>
+              </w:rPr>
+            </w:pPr>
+            <w:r>
+              <w:rPr>
+                <w:lang w:val="en-US"/>
+              </w:rPr>
+              <w:t>192.168.2.160</w:t>
+            </w:r>
+          </w:p>
+        </w:tc>
+        <w:tc>
+          <w:tcPr>
+            <w:tcW w:w="1346" w:type="dxa"/>
+            <w:shd w:val="clear" w:color="auto" w:fill="92D050"/>
+          </w:tcPr>
+          <w:p>
+            <w:pPr>
+              <w:jc w:val="center"/>
+              <w:rPr>
+                <w:lang w:val="en-US"/>
+              </w:rPr>
+            </w:pPr>
+            <w:r>
+              <w:rPr>
+                <w:lang w:val="en-US"/>
+              </w:rPr>
+              <w:t>192.168.2.164</w:t>
+            </w:r>
+          </w:p>
+        </w:tc>
+        <w:tc>
+          <w:tcPr>
+            <w:tcW w:w="1347" w:type="dxa"/>
+            <w:shd w:val="clear" w:color="auto" w:fill="92D050"/>
+          </w:tcPr>
+          <w:p>
+            <w:pPr>
+              <w:jc w:val="center"/>
+              <w:rPr>
+                <w:highlight w:val="green"/>
+                <w:lang w:val="en-US"/>
+              </w:rPr>
+            </w:pPr>
+            <w:r>
+              <w:rPr>
+                <w:highlight w:val="green"/>
+                <w:lang w:val="en-US"/>
+              </w:rPr>
+              <w:t>192.168.2.162</w:t>
+            </w:r>
+          </w:p>
+        </w:tc>
+      </w:tr>
+      <w:tr>
+        <w:tc>
+          <w:tcPr>
+            <w:tcW w:w="9039" w:type="dxa"/>
+          </w:tcPr>
+          <w:p>
+            <w:pPr>
+              <w:rPr>
                 <w:lang w:val="en-US"/>
               </w:rPr>
             </w:pPr>
@@ -600,32 +749,53 @@
         <w:tc>
           <w:tcPr>
             <w:tcW w:w="1346" w:type="dxa"/>
-          </w:tcPr>
-          <w:p>
-            <w:pPr>
-              <w:jc w:val="center"/>
-              <w:rPr>
-                <w:lang w:val="en-US"/>
-              </w:rPr>
-            </w:pPr>
+            <w:shd w:val="clear" w:color="auto" w:fill="92D050"/>
+          </w:tcPr>
+          <w:p>
+            <w:pPr>
+              <w:jc w:val="center"/>
+              <w:rPr>
+                <w:lang w:val="en-US"/>
+              </w:rPr>
+            </w:pPr>
+            <w:r>
+              <w:rPr>
+                <w:lang w:val="en-US"/>
+              </w:rPr>
+              <w:t>Done</w:t>
+            </w:r>
           </w:p>
         </w:tc>
         <w:tc>
           <w:tcPr>
             <w:tcW w:w="1347" w:type="dxa"/>
-          </w:tcPr>
-          <w:p>
-            <w:pPr>
-              <w:jc w:val="center"/>
-              <w:rPr>
-                <w:lang w:val="en-US"/>
-              </w:rPr>
-            </w:pPr>
+            <w:shd w:val="clear" w:color="auto" w:fill="92D050"/>
+          </w:tcPr>
+          <w:p>
+            <w:pPr>
+              <w:jc w:val="center"/>
+              <w:rPr>
+                <w:lang w:val="en-US"/>
+              </w:rPr>
+            </w:pPr>
+            <w:r>
+              <w:rPr>
+                <w:lang w:val="en-US"/>
+              </w:rPr>
+              <w:t>D</w:t>
+            </w:r>
+            <w:r>
+              <w:rPr>
+                <w:lang w:val="en-US"/>
+              </w:rPr>
+              <w:t>one</w:t>
+            </w:r>
           </w:p>
         </w:tc>
         <w:tc>
           <w:tcPr>
             <w:tcW w:w="1346" w:type="dxa"/>
+            <w:shd w:val="clear" w:color="auto" w:fill="92D050"/>
           </w:tcPr>
           <w:p>
             <w:pPr>
@@ -639,6 +809,7 @@
         <w:tc>
           <w:tcPr>
             <w:tcW w:w="1347" w:type="dxa"/>
+            <w:shd w:val="clear" w:color="auto" w:fill="92D050"/>
           </w:tcPr>
           <w:p>
             <w:pPr>
@@ -722,32 +893,53 @@
         <w:tc>
           <w:tcPr>
             <w:tcW w:w="1346" w:type="dxa"/>
-          </w:tcPr>
-          <w:p>
-            <w:pPr>
-              <w:jc w:val="center"/>
-              <w:rPr>
-                <w:lang w:val="en-US"/>
-              </w:rPr>
-            </w:pPr>
+            <w:shd w:val="clear" w:color="auto" w:fill="92D050"/>
+          </w:tcPr>
+          <w:p>
+            <w:pPr>
+              <w:jc w:val="center"/>
+              <w:rPr>
+                <w:lang w:val="en-US"/>
+              </w:rPr>
+            </w:pPr>
+            <w:r>
+              <w:rPr>
+                <w:lang w:val="en-US"/>
+              </w:rPr>
+              <w:t>done</w:t>
+            </w:r>
           </w:p>
         </w:tc>
         <w:tc>
           <w:tcPr>
             <w:tcW w:w="1347" w:type="dxa"/>
-          </w:tcPr>
-          <w:p>
-            <w:pPr>
-              <w:jc w:val="center"/>
-              <w:rPr>
-                <w:lang w:val="en-US"/>
-              </w:rPr>
-            </w:pPr>
+            <w:shd w:val="clear" w:color="auto" w:fill="92D050"/>
+          </w:tcPr>
+          <w:p>
+            <w:pPr>
+              <w:jc w:val="center"/>
+              <w:rPr>
+                <w:lang w:val="en-US"/>
+              </w:rPr>
+            </w:pPr>
+            <w:r>
+              <w:rPr>
+                <w:lang w:val="en-US"/>
+              </w:rPr>
+              <w:t>D</w:t>
+            </w:r>
+            <w:r>
+              <w:rPr>
+                <w:lang w:val="en-US"/>
+              </w:rPr>
+              <w:t>one</w:t>
+            </w:r>
           </w:p>
         </w:tc>
         <w:tc>
           <w:tcPr>
             <w:tcW w:w="1346" w:type="dxa"/>
+            <w:shd w:val="clear" w:color="auto" w:fill="92D050"/>
           </w:tcPr>
           <w:p>
             <w:pPr>
@@ -761,6 +953,7 @@
         <w:tc>
           <w:tcPr>
             <w:tcW w:w="1347" w:type="dxa"/>
+            <w:shd w:val="clear" w:color="auto" w:fill="92D050"/>
           </w:tcPr>
           <w:p>
             <w:pPr>
@@ -848,32 +1041,53 @@
         <w:tc>
           <w:tcPr>
             <w:tcW w:w="1346" w:type="dxa"/>
-          </w:tcPr>
-          <w:p>
-            <w:pPr>
-              <w:jc w:val="center"/>
-              <w:rPr>
-                <w:lang w:val="en-US"/>
-              </w:rPr>
-            </w:pPr>
+            <w:shd w:val="clear" w:color="auto" w:fill="92D050"/>
+          </w:tcPr>
+          <w:p>
+            <w:pPr>
+              <w:jc w:val="center"/>
+              <w:rPr>
+                <w:lang w:val="en-US"/>
+              </w:rPr>
+            </w:pPr>
+            <w:r>
+              <w:rPr>
+                <w:lang w:val="en-US"/>
+              </w:rPr>
+              <w:t>done</w:t>
+            </w:r>
           </w:p>
         </w:tc>
         <w:tc>
           <w:tcPr>
             <w:tcW w:w="1347" w:type="dxa"/>
-          </w:tcPr>
-          <w:p>
-            <w:pPr>
-              <w:jc w:val="center"/>
-              <w:rPr>
-                <w:lang w:val="en-US"/>
-              </w:rPr>
-            </w:pPr>
+            <w:shd w:val="clear" w:color="auto" w:fill="92D050"/>
+          </w:tcPr>
+          <w:p>
+            <w:pPr>
+              <w:jc w:val="center"/>
+              <w:rPr>
+                <w:lang w:val="en-US"/>
+              </w:rPr>
+            </w:pPr>
+            <w:r>
+              <w:rPr>
+                <w:lang w:val="en-US"/>
+              </w:rPr>
+              <w:t>D</w:t>
+            </w:r>
+            <w:r>
+              <w:rPr>
+                <w:lang w:val="en-US"/>
+              </w:rPr>
+              <w:t>one</w:t>
+            </w:r>
           </w:p>
         </w:tc>
         <w:tc>
           <w:tcPr>
             <w:tcW w:w="1346" w:type="dxa"/>
+            <w:shd w:val="clear" w:color="auto" w:fill="92D050"/>
           </w:tcPr>
           <w:p>
             <w:pPr>
@@ -887,6 +1101,7 @@
         <w:tc>
           <w:tcPr>
             <w:tcW w:w="1347" w:type="dxa"/>
+            <w:shd w:val="clear" w:color="auto" w:fill="92D050"/>
           </w:tcPr>
           <w:p>
             <w:pPr>
@@ -1088,32 +1303,59 @@
         <w:tc>
           <w:tcPr>
             <w:tcW w:w="1346" w:type="dxa"/>
-          </w:tcPr>
-          <w:p>
-            <w:pPr>
-              <w:jc w:val="center"/>
-              <w:rPr>
-                <w:lang w:val="en-US"/>
-              </w:rPr>
-            </w:pPr>
+            <w:shd w:val="clear" w:color="auto" w:fill="92D050"/>
+          </w:tcPr>
+          <w:p>
+            <w:pPr>
+              <w:jc w:val="center"/>
+              <w:rPr>
+                <w:lang w:val="en-US"/>
+              </w:rPr>
+            </w:pPr>
+            <w:r>
+              <w:rPr>
+                <w:lang w:val="en-US"/>
+              </w:rPr>
+              <w:t>D</w:t>
+            </w:r>
+            <w:r>
+              <w:rPr>
+                <w:lang w:val="en-US"/>
+              </w:rPr>
+              <w:t>one</w:t>
+            </w:r>
           </w:p>
         </w:tc>
         <w:tc>
           <w:tcPr>
             <w:tcW w:w="1347" w:type="dxa"/>
-          </w:tcPr>
-          <w:p>
-            <w:pPr>
-              <w:jc w:val="center"/>
-              <w:rPr>
-                <w:lang w:val="en-US"/>
-              </w:rPr>
-            </w:pPr>
+            <w:shd w:val="clear" w:color="auto" w:fill="92D050"/>
+          </w:tcPr>
+          <w:p>
+            <w:pPr>
+              <w:jc w:val="center"/>
+              <w:rPr>
+                <w:lang w:val="en-US"/>
+              </w:rPr>
+            </w:pPr>
+            <w:r>
+              <w:rPr>
+                <w:lang w:val="en-US"/>
+              </w:rPr>
+              <w:t>D</w:t>
+            </w:r>
+            <w:r>
+              <w:rPr>
+                <w:lang w:val="en-US"/>
+              </w:rPr>
+              <w:t>one</w:t>
+            </w:r>
           </w:p>
         </w:tc>
         <w:tc>
           <w:tcPr>
             <w:tcW w:w="1346" w:type="dxa"/>
+            <w:shd w:val="clear" w:color="auto" w:fill="92D050"/>
           </w:tcPr>
           <w:p>
             <w:pPr>
@@ -1127,6 +1369,7 @@
         <w:tc>
           <w:tcPr>
             <w:tcW w:w="1347" w:type="dxa"/>
+            <w:shd w:val="clear" w:color="auto" w:fill="92D050"/>
           </w:tcPr>
           <w:p>
             <w:pPr>
@@ -1163,75 +1406,640 @@
                 <w:highlight w:val="yellow"/>
                 <w:lang w:val="en-US"/>
               </w:rPr>
-              <w:t xml:space="preserve">Reposition </w:t>
-            </w:r>
-            <w:proofErr w:type="spellStart"/>
-            <w:r>
-              <w:rPr>
-                <w:highlight w:val="yellow"/>
-                <w:lang w:val="en-US"/>
-              </w:rPr>
-              <w:t>menubar</w:t>
-            </w:r>
-            <w:proofErr w:type="spellEnd"/>
-            <w:r>
-              <w:rPr>
-                <w:highlight w:val="yellow"/>
-                <w:lang w:val="en-US"/>
-              </w:rPr>
-              <w:t xml:space="preserve"> : </w:t>
-            </w:r>
-            <w:r>
-              <w:rPr>
-                <w:lang w:val="en-US"/>
-              </w:rPr>
-              <w:t>Menu-&gt;</w:t>
-            </w:r>
-            <w:proofErr w:type="spellStart"/>
-            <w:r>
-              <w:rPr>
-                <w:lang w:val="en-US"/>
-              </w:rPr>
-              <w:t>Prererences</w:t>
-            </w:r>
-            <w:proofErr w:type="spellEnd"/>
-            <w:r>
-              <w:rPr>
-                <w:lang w:val="en-US"/>
-              </w:rPr>
-              <w:t>-&gt;appearance settings-&gt;Menu Bar</w:t>
-            </w:r>
+              <w:t xml:space="preserve">Set  static </w:t>
+            </w:r>
+            <w:proofErr w:type="spellStart"/>
+            <w:r>
+              <w:rPr>
+                <w:highlight w:val="yellow"/>
+                <w:lang w:val="en-US"/>
+              </w:rPr>
+              <w:t>ip</w:t>
+            </w:r>
+            <w:proofErr w:type="spellEnd"/>
+            <w:r>
+              <w:rPr>
+                <w:highlight w:val="yellow"/>
+                <w:lang w:val="en-US"/>
+              </w:rPr>
+              <w:t xml:space="preserve"> address on pi</w:t>
+            </w:r>
+          </w:p>
+          <w:p>
+            <w:pPr>
+              <w:rPr>
+                <w:lang w:val="en-US"/>
+              </w:rPr>
+            </w:pPr>
+            <w:r>
+              <w:rPr>
+                <w:lang w:val="en-US"/>
+              </w:rPr>
+              <w:t>NOTE: when router changes</w:t>
+            </w:r>
+            <w:r>
+              <w:rPr>
+                <w:lang w:val="en-US"/>
+              </w:rPr>
+              <w:t xml:space="preserve"> change address in </w:t>
+            </w:r>
+            <w:proofErr w:type="spellStart"/>
+            <w:r>
+              <w:rPr>
+                <w:lang w:val="en-US"/>
+              </w:rPr>
+              <w:t>dhcpcd.conf</w:t>
+            </w:r>
+            <w:proofErr w:type="spellEnd"/>
+          </w:p>
+          <w:p>
+            <w:pPr>
+              <w:rPr>
+                <w:lang w:val="en-US"/>
+              </w:rPr>
+            </w:pPr>
+            <w:r>
+              <w:rPr>
+                <w:lang w:val="en-US"/>
+              </w:rPr>
+              <w:t>From: pimylifeup.com</w:t>
+            </w:r>
+          </w:p>
+          <w:p>
+            <w:pPr>
+              <w:numPr>
+                <w:ilvl w:val="0"/>
+                <w:numId w:val="1"/>
+              </w:numPr>
+              <w:rPr>
+                <w:lang w:val="en-US"/>
+              </w:rPr>
+            </w:pPr>
+            <w:r>
+              <w:rPr>
+                <w:lang w:val="en-US"/>
+              </w:rPr>
+              <w:t xml:space="preserve">find address current router:  </w:t>
+            </w:r>
+            <w:proofErr w:type="spellStart"/>
+            <w:r>
+              <w:rPr>
+                <w:highlight w:val="lightGray"/>
+                <w:lang w:val="en-US"/>
+              </w:rPr>
+              <w:t>ip</w:t>
+            </w:r>
+            <w:proofErr w:type="spellEnd"/>
+            <w:r>
+              <w:rPr>
+                <w:highlight w:val="lightGray"/>
+                <w:lang w:val="en-US"/>
+              </w:rPr>
+              <w:t xml:space="preserve"> r | grep default</w:t>
+            </w:r>
+            <w:r>
+              <w:rPr>
+                <w:lang w:val="en-US"/>
+              </w:rPr>
+              <w:t xml:space="preserve"> first </w:t>
+            </w:r>
+            <w:proofErr w:type="spellStart"/>
+            <w:r>
+              <w:rPr>
+                <w:lang w:val="en-US"/>
+              </w:rPr>
+              <w:t>ip</w:t>
+            </w:r>
+            <w:proofErr w:type="spellEnd"/>
+            <w:r>
+              <w:rPr>
+                <w:lang w:val="en-US"/>
+              </w:rPr>
+              <w:t xml:space="preserve"> address in output is router address</w:t>
+            </w:r>
+            <w:r>
+              <w:rPr>
+                <w:lang w:val="en-US"/>
+              </w:rPr>
+              <w:t>( = ROUTERIP)</w:t>
+            </w:r>
+          </w:p>
+          <w:p>
+            <w:pPr>
+              <w:numPr>
+                <w:ilvl w:val="0"/>
+                <w:numId w:val="1"/>
+              </w:numPr>
+              <w:rPr>
+                <w:lang w:val="en-US"/>
+              </w:rPr>
+            </w:pPr>
+            <w:r>
+              <w:rPr>
+                <w:lang w:val="en-US"/>
+              </w:rPr>
+              <w:t xml:space="preserve">find current DNS  server: </w:t>
+            </w:r>
+            <w:proofErr w:type="spellStart"/>
+            <w:r>
+              <w:rPr>
+                <w:highlight w:val="lightGray"/>
+                <w:lang w:val="en-US"/>
+              </w:rPr>
+              <w:t>sudo</w:t>
+            </w:r>
+            <w:proofErr w:type="spellEnd"/>
+            <w:r>
+              <w:rPr>
+                <w:highlight w:val="lightGray"/>
+                <w:lang w:val="en-US"/>
+              </w:rPr>
+              <w:t xml:space="preserve"> nano /</w:t>
+            </w:r>
+            <w:proofErr w:type="spellStart"/>
+            <w:r>
+              <w:rPr>
+                <w:highlight w:val="lightGray"/>
+                <w:lang w:val="en-US"/>
+              </w:rPr>
+              <w:t>etc</w:t>
+            </w:r>
+            <w:proofErr w:type="spellEnd"/>
+            <w:r>
+              <w:rPr>
+                <w:highlight w:val="lightGray"/>
+                <w:lang w:val="en-US"/>
+              </w:rPr>
+              <w:t>/</w:t>
+            </w:r>
+            <w:proofErr w:type="spellStart"/>
+            <w:r>
+              <w:rPr>
+                <w:highlight w:val="lightGray"/>
+                <w:lang w:val="en-US"/>
+              </w:rPr>
+              <w:t>resolv.conf</w:t>
+            </w:r>
+            <w:proofErr w:type="spellEnd"/>
+            <w:r>
+              <w:rPr>
+                <w:lang w:val="en-US"/>
+              </w:rPr>
+              <w:t xml:space="preserve">  </w:t>
+            </w:r>
+            <w:proofErr w:type="spellStart"/>
+            <w:r>
+              <w:rPr>
+                <w:lang w:val="en-US"/>
+              </w:rPr>
+              <w:t>ip</w:t>
+            </w:r>
+            <w:proofErr w:type="spellEnd"/>
+            <w:r>
+              <w:rPr>
+                <w:lang w:val="en-US"/>
+              </w:rPr>
+              <w:t xml:space="preserve"> address after nameserver is DNS nameserver</w:t>
+            </w:r>
+            <w:r>
+              <w:rPr>
+                <w:lang w:val="en-US"/>
+              </w:rPr>
+              <w:t xml:space="preserve"> (= DNSIP)</w:t>
+            </w:r>
+          </w:p>
+          <w:p>
+            <w:pPr>
+              <w:numPr>
+                <w:ilvl w:val="0"/>
+                <w:numId w:val="1"/>
+              </w:numPr>
+              <w:rPr>
+                <w:lang w:val="en-US"/>
+              </w:rPr>
+            </w:pPr>
+            <w:r>
+              <w:rPr>
+                <w:lang w:val="en-US"/>
+              </w:rPr>
+              <w:t xml:space="preserve">modify </w:t>
+            </w:r>
+            <w:proofErr w:type="spellStart"/>
+            <w:r>
+              <w:rPr>
+                <w:lang w:val="en-US"/>
+              </w:rPr>
+              <w:t>dhcpcd.conf</w:t>
+            </w:r>
+            <w:proofErr w:type="spellEnd"/>
+            <w:r>
+              <w:rPr>
+                <w:lang w:val="en-US"/>
+              </w:rPr>
+              <w:t xml:space="preserve">: </w:t>
+            </w:r>
+            <w:proofErr w:type="spellStart"/>
+            <w:r>
+              <w:rPr>
+                <w:highlight w:val="lightGray"/>
+                <w:lang w:val="en-US"/>
+              </w:rPr>
+              <w:t>sudo</w:t>
+            </w:r>
+            <w:proofErr w:type="spellEnd"/>
+            <w:r>
+              <w:rPr>
+                <w:highlight w:val="lightGray"/>
+                <w:lang w:val="en-US"/>
+              </w:rPr>
+              <w:t xml:space="preserve"> nano /</w:t>
+            </w:r>
+            <w:proofErr w:type="spellStart"/>
+            <w:r>
+              <w:rPr>
+                <w:highlight w:val="lightGray"/>
+                <w:lang w:val="en-US"/>
+              </w:rPr>
+              <w:t>etc</w:t>
+            </w:r>
+            <w:proofErr w:type="spellEnd"/>
+            <w:r>
+              <w:rPr>
+                <w:highlight w:val="lightGray"/>
+                <w:lang w:val="en-US"/>
+              </w:rPr>
+              <w:t>/</w:t>
+            </w:r>
+            <w:proofErr w:type="spellStart"/>
+            <w:r>
+              <w:rPr>
+                <w:highlight w:val="lightGray"/>
+                <w:lang w:val="en-US"/>
+              </w:rPr>
+              <w:t>dhcpcd.conf</w:t>
+            </w:r>
+            <w:proofErr w:type="spellEnd"/>
+            <w:r>
+              <w:rPr>
+                <w:lang w:val="en-US"/>
+              </w:rPr>
+              <w:t xml:space="preserve"> </w:t>
+            </w:r>
+          </w:p>
+          <w:p>
+            <w:pPr>
+              <w:numPr>
+                <w:ilvl w:val="0"/>
+                <w:numId w:val="1"/>
+              </w:numPr>
+              <w:rPr>
+                <w:lang w:val="en-US"/>
+              </w:rPr>
+            </w:pPr>
+            <w:r>
+              <w:rPr>
+                <w:lang w:val="en-US"/>
+              </w:rPr>
+              <w:t>add or change lines to look like (examples in file are provided as comments starting with #)</w:t>
+            </w:r>
+          </w:p>
+          <w:p>
+            <w:pPr>
+              <w:numPr>
+                <w:ilvl w:val="0"/>
+                <w:numId w:val="1"/>
+              </w:numPr>
+              <w:rPr>
+                <w:lang w:val="en-US"/>
+              </w:rPr>
+            </w:pPr>
+            <w:r>
+              <w:rPr>
+                <w:lang w:val="en-US"/>
+              </w:rPr>
+              <w:t>NETWORK = eth0</w:t>
+            </w:r>
+          </w:p>
+          <w:p>
+            <w:pPr>
+              <w:numPr>
+                <w:ilvl w:val="0"/>
+                <w:numId w:val="1"/>
+              </w:numPr>
+              <w:rPr>
+                <w:lang w:val="en-US"/>
+              </w:rPr>
+            </w:pPr>
+            <w:r>
+              <w:rPr>
+                <w:lang w:val="en-US"/>
+              </w:rPr>
+              <w:t xml:space="preserve">STATICIP =  192.168.2.166      or  .160  .162  .164 </w:t>
+            </w:r>
+          </w:p>
+          <w:p>
+            <w:pPr>
+              <w:rPr>
+                <w:lang w:val="en-US"/>
+              </w:rPr>
+            </w:pPr>
+            <w:r>
+              <w:rPr>
+                <w:lang w:val="en-US"/>
+              </w:rPr>
+              <w:t xml:space="preserve">                           </w:t>
+            </w:r>
+            <w:r>
+              <w:rPr>
+                <w:highlight w:val="lightGray"/>
+                <w:lang w:val="en-US"/>
+              </w:rPr>
+              <w:t>interface &lt;NETWORK&gt;</w:t>
+            </w:r>
+          </w:p>
+          <w:p>
+            <w:pPr>
+              <w:rPr>
+                <w:lang w:val="en-US"/>
+              </w:rPr>
+            </w:pPr>
+            <w:r>
+              <w:rPr>
+                <w:lang w:val="en-US"/>
+              </w:rPr>
+              <w:t xml:space="preserve">                           </w:t>
+            </w:r>
+            <w:r>
+              <w:rPr>
+                <w:highlight w:val="lightGray"/>
+                <w:lang w:val="en-US"/>
+              </w:rPr>
+              <w:t xml:space="preserve">static </w:t>
+            </w:r>
+            <w:proofErr w:type="spellStart"/>
+            <w:r>
+              <w:rPr>
+                <w:highlight w:val="lightGray"/>
+                <w:lang w:val="en-US"/>
+              </w:rPr>
+              <w:t>ip_address</w:t>
+            </w:r>
+            <w:proofErr w:type="spellEnd"/>
+            <w:r>
+              <w:rPr>
+                <w:highlight w:val="lightGray"/>
+                <w:lang w:val="en-US"/>
+              </w:rPr>
+              <w:t>=&lt;STATICIP&gt;/24</w:t>
+            </w:r>
+          </w:p>
+          <w:p>
+            <w:pPr>
+              <w:rPr>
+                <w:lang w:val="en-US"/>
+              </w:rPr>
+            </w:pPr>
+            <w:r>
+              <w:rPr>
+                <w:lang w:val="en-US"/>
+              </w:rPr>
+              <w:t xml:space="preserve">                           </w:t>
+            </w:r>
+            <w:r>
+              <w:rPr>
+                <w:highlight w:val="lightGray"/>
+                <w:lang w:val="en-US"/>
+              </w:rPr>
+              <w:t>static routers=&lt;ROUTERIP&gt;</w:t>
+            </w:r>
+          </w:p>
+          <w:p>
+            <w:pPr>
+              <w:rPr>
+                <w:lang w:val="en-US"/>
+              </w:rPr>
+            </w:pPr>
+            <w:r>
+              <w:rPr>
+                <w:lang w:val="en-US"/>
+              </w:rPr>
+              <w:t xml:space="preserve">                           </w:t>
+            </w:r>
+            <w:r>
+              <w:rPr>
+                <w:highlight w:val="lightGray"/>
+                <w:lang w:val="en-US"/>
+              </w:rPr>
+              <w:t xml:space="preserve">static </w:t>
+            </w:r>
+            <w:proofErr w:type="spellStart"/>
+            <w:r>
+              <w:rPr>
+                <w:highlight w:val="lightGray"/>
+                <w:lang w:val="en-US"/>
+              </w:rPr>
+              <w:t>domain_name_servers</w:t>
+            </w:r>
+            <w:proofErr w:type="spellEnd"/>
+            <w:r>
+              <w:rPr>
+                <w:highlight w:val="lightGray"/>
+                <w:lang w:val="en-US"/>
+              </w:rPr>
+              <w:t>=&lt;DNSIP&gt;</w:t>
+            </w:r>
+          </w:p>
+          <w:p>
+            <w:pPr>
+              <w:numPr>
+                <w:ilvl w:val="0"/>
+                <w:numId w:val="1"/>
+              </w:numPr>
+              <w:rPr>
+                <w:lang w:val="en-US"/>
+              </w:rPr>
+            </w:pPr>
+            <w:r>
+              <w:rPr>
+                <w:lang w:val="en-US"/>
+              </w:rPr>
+              <w:t>Save with ^O</w:t>
+            </w:r>
+          </w:p>
+          <w:p>
+            <w:pPr>
+              <w:numPr>
+                <w:ilvl w:val="0"/>
+                <w:numId w:val="1"/>
+              </w:numPr>
+              <w:rPr>
+                <w:lang w:val="en-US"/>
+              </w:rPr>
+            </w:pPr>
+            <w:r>
+              <w:rPr>
+                <w:lang w:val="en-US"/>
+              </w:rPr>
+              <w:t>Exit  with ^X</w:t>
+            </w:r>
+          </w:p>
+          <w:p>
+            <w:pPr>
+              <w:numPr>
+                <w:ilvl w:val="0"/>
+                <w:numId w:val="1"/>
+              </w:numPr>
+              <w:rPr>
+                <w:lang w:val="en-US"/>
+              </w:rPr>
+            </w:pPr>
+            <w:r>
+              <w:rPr>
+                <w:lang w:val="en-US"/>
+              </w:rPr>
+              <w:t xml:space="preserve">Restart with </w:t>
+            </w:r>
+            <w:proofErr w:type="spellStart"/>
+            <w:r>
+              <w:rPr>
+                <w:highlight w:val="lightGray"/>
+                <w:lang w:val="en-US"/>
+              </w:rPr>
+              <w:t>sudo</w:t>
+            </w:r>
+            <w:proofErr w:type="spellEnd"/>
+            <w:r>
+              <w:rPr>
+                <w:highlight w:val="lightGray"/>
+                <w:lang w:val="en-US"/>
+              </w:rPr>
+              <w:t xml:space="preserve"> reboot</w:t>
+            </w:r>
+          </w:p>
+          <w:p>
+            <w:pPr>
+              <w:numPr>
+                <w:ilvl w:val="0"/>
+                <w:numId w:val="1"/>
+              </w:numPr>
+              <w:rPr>
+                <w:lang w:val="en-US"/>
+              </w:rPr>
+            </w:pPr>
+            <w:r>
+              <w:rPr>
+                <w:lang w:val="en-US"/>
+              </w:rPr>
+              <w:t xml:space="preserve">Check with  </w:t>
+            </w:r>
+            <w:r>
+              <w:rPr>
+                <w:highlight w:val="lightGray"/>
+                <w:lang w:val="en-US"/>
+              </w:rPr>
+              <w:t>hostname  -I</w:t>
+            </w:r>
+            <w:r>
+              <w:rPr>
+                <w:lang w:val="en-US"/>
+              </w:rPr>
+              <w:t xml:space="preserve">   should show static  </w:t>
+            </w:r>
+            <w:proofErr w:type="spellStart"/>
+            <w:r>
+              <w:rPr>
+                <w:lang w:val="en-US"/>
+              </w:rPr>
+              <w:t>ip</w:t>
+            </w:r>
+            <w:proofErr w:type="spellEnd"/>
+            <w:r>
+              <w:rPr>
+                <w:lang w:val="en-US"/>
+              </w:rPr>
+              <w:t xml:space="preserve"> address</w:t>
+            </w:r>
+          </w:p>
+          <w:p>
+            <w:pPr>
+              <w:rPr>
+                <w:lang w:val="en-US"/>
+              </w:rPr>
+            </w:pPr>
+          </w:p>
+          <w:p>
+            <w:pPr>
+              <w:rPr>
+                <w:lang w:val="en-US"/>
+              </w:rPr>
+            </w:pPr>
+          </w:p>
+          <w:p>
+            <w:pPr>
+              <w:rPr>
+                <w:highlight w:val="yellow"/>
+                <w:lang w:val="en-US"/>
+              </w:rPr>
+            </w:pPr>
           </w:p>
         </w:tc>
         <w:tc>
           <w:tcPr>
             <w:tcW w:w="1346" w:type="dxa"/>
-          </w:tcPr>
-          <w:p>
-            <w:pPr>
-              <w:jc w:val="center"/>
-              <w:rPr>
-                <w:lang w:val="en-US"/>
-              </w:rPr>
-            </w:pPr>
+            <w:shd w:val="clear" w:color="auto" w:fill="92D050"/>
+          </w:tcPr>
+          <w:p>
+            <w:pPr>
+              <w:jc w:val="center"/>
+              <w:rPr>
+                <w:lang w:val="en-US"/>
+              </w:rPr>
+            </w:pPr>
+            <w:r>
+              <w:rPr>
+                <w:lang w:val="en-US"/>
+              </w:rPr>
+              <w:lastRenderedPageBreak/>
+              <w:t>done</w:t>
+            </w:r>
           </w:p>
         </w:tc>
         <w:tc>
           <w:tcPr>
             <w:tcW w:w="1347" w:type="dxa"/>
-          </w:tcPr>
-          <w:p>
-            <w:pPr>
-              <w:jc w:val="center"/>
-              <w:rPr>
-                <w:lang w:val="en-US"/>
-              </w:rPr>
-            </w:pPr>
+            <w:shd w:val="clear" w:color="auto" w:fill="92D050"/>
+          </w:tcPr>
+          <w:p>
+            <w:pPr>
+              <w:jc w:val="center"/>
+              <w:rPr>
+                <w:lang w:val="en-US"/>
+              </w:rPr>
+            </w:pPr>
+            <w:r>
+              <w:rPr>
+                <w:lang w:val="en-US"/>
+              </w:rPr>
+              <w:t>do</w:t>
+            </w:r>
+            <w:r>
+              <w:rPr>
+                <w:lang w:val="en-US"/>
+              </w:rPr>
+              <w:t>n</w:t>
+            </w:r>
+            <w:r>
+              <w:rPr>
+                <w:lang w:val="en-US"/>
+              </w:rPr>
+              <w:t>e</w:t>
+            </w:r>
           </w:p>
         </w:tc>
         <w:tc>
           <w:tcPr>
             <w:tcW w:w="1346" w:type="dxa"/>
+            <w:shd w:val="clear" w:color="auto" w:fill="92D050"/>
           </w:tcPr>
           <w:p>
             <w:pPr>
@@ -1245,6 +2053,7 @@
         <w:tc>
           <w:tcPr>
             <w:tcW w:w="1347" w:type="dxa"/>
+            <w:shd w:val="clear" w:color="auto" w:fill="92D050"/>
           </w:tcPr>
           <w:p>
             <w:pPr>
@@ -1257,10 +2066,146 @@
             </w:pPr>
             <w:r>
               <w:rPr>
+                <w:sz w:val="24"/>
+                <w:szCs w:val="16"/>
+                <w:lang w:val="en-US"/>
+              </w:rPr>
+              <w:t>done</w:t>
+            </w:r>
+          </w:p>
+        </w:tc>
+      </w:tr>
+      <w:tr>
+        <w:tc>
+          <w:tcPr>
+            <w:tcW w:w="9039" w:type="dxa"/>
+          </w:tcPr>
+          <w:p>
+            <w:pPr>
+              <w:rPr>
+                <w:highlight w:val="yellow"/>
+                <w:lang w:val="en-US"/>
+              </w:rPr>
+            </w:pPr>
+            <w:r>
+              <w:rPr>
+                <w:highlight w:val="yellow"/>
+                <w:lang w:val="en-US"/>
+              </w:rPr>
+              <w:t xml:space="preserve">Reposition </w:t>
+            </w:r>
+            <w:proofErr w:type="spellStart"/>
+            <w:r>
+              <w:rPr>
+                <w:highlight w:val="yellow"/>
+                <w:lang w:val="en-US"/>
+              </w:rPr>
+              <w:t>menubar</w:t>
+            </w:r>
+            <w:proofErr w:type="spellEnd"/>
+            <w:r>
+              <w:rPr>
+                <w:highlight w:val="yellow"/>
+                <w:lang w:val="en-US"/>
+              </w:rPr>
+              <w:t xml:space="preserve"> : </w:t>
+            </w:r>
+            <w:r>
+              <w:rPr>
+                <w:lang w:val="en-US"/>
+              </w:rPr>
+              <w:t>Menu-&gt;</w:t>
+            </w:r>
+            <w:proofErr w:type="spellStart"/>
+            <w:r>
+              <w:rPr>
+                <w:lang w:val="en-US"/>
+              </w:rPr>
+              <w:t>Prererences</w:t>
+            </w:r>
+            <w:proofErr w:type="spellEnd"/>
+            <w:r>
+              <w:rPr>
+                <w:lang w:val="en-US"/>
+              </w:rPr>
+              <w:t>-&gt;appearance settings-&gt;Menu Bar</w:t>
+            </w:r>
+          </w:p>
+        </w:tc>
+        <w:tc>
+          <w:tcPr>
+            <w:tcW w:w="1346" w:type="dxa"/>
+            <w:shd w:val="clear" w:color="auto" w:fill="92D050"/>
+          </w:tcPr>
+          <w:p>
+            <w:pPr>
+              <w:jc w:val="center"/>
+              <w:rPr>
+                <w:lang w:val="en-US"/>
+              </w:rPr>
+            </w:pPr>
+            <w:r>
+              <w:rPr>
+                <w:lang w:val="en-US"/>
+              </w:rPr>
+              <w:t>done</w:t>
+            </w:r>
+          </w:p>
+        </w:tc>
+        <w:tc>
+          <w:tcPr>
+            <w:tcW w:w="1347" w:type="dxa"/>
+            <w:shd w:val="clear" w:color="auto" w:fill="92D050"/>
+          </w:tcPr>
+          <w:p>
+            <w:pPr>
+              <w:jc w:val="center"/>
+              <w:rPr>
+                <w:lang w:val="en-US"/>
+              </w:rPr>
+            </w:pPr>
+            <w:r>
+              <w:rPr>
+                <w:lang w:val="en-US"/>
+              </w:rPr>
+              <w:t>done</w:t>
+            </w:r>
+          </w:p>
+        </w:tc>
+        <w:tc>
+          <w:tcPr>
+            <w:tcW w:w="1346" w:type="dxa"/>
+            <w:shd w:val="clear" w:color="auto" w:fill="92D050"/>
+          </w:tcPr>
+          <w:p>
+            <w:pPr>
+              <w:jc w:val="center"/>
+              <w:rPr>
+                <w:lang w:val="en-US"/>
+              </w:rPr>
+            </w:pPr>
+          </w:p>
+        </w:tc>
+        <w:tc>
+          <w:tcPr>
+            <w:tcW w:w="1347" w:type="dxa"/>
+            <w:shd w:val="clear" w:color="auto" w:fill="92D050"/>
+          </w:tcPr>
+          <w:p>
+            <w:pPr>
+              <w:jc w:val="center"/>
+              <w:rPr>
                 <w:sz w:val="36"/>
                 <w:highlight w:val="green"/>
                 <w:lang w:val="en-US"/>
               </w:rPr>
+            </w:pPr>
+            <w:r>
+              <w:rPr>
+                <w:sz w:val="36"/>
+                <w:highlight w:val="green"/>
+                <w:lang w:val="en-US"/>
+              </w:rPr>
               <w:sym w:font="Wingdings" w:char="F04A"/>
             </w:r>
           </w:p>
@@ -1327,32 +2272,47 @@
         <w:tc>
           <w:tcPr>
             <w:tcW w:w="1346" w:type="dxa"/>
-          </w:tcPr>
-          <w:p>
-            <w:pPr>
-              <w:jc w:val="center"/>
-              <w:rPr>
-                <w:lang w:val="en-US"/>
-              </w:rPr>
-            </w:pPr>
+            <w:shd w:val="clear" w:color="auto" w:fill="92D050"/>
+          </w:tcPr>
+          <w:p>
+            <w:pPr>
+              <w:jc w:val="center"/>
+              <w:rPr>
+                <w:lang w:val="en-US"/>
+              </w:rPr>
+            </w:pPr>
+            <w:r>
+              <w:rPr>
+                <w:lang w:val="en-US"/>
+              </w:rPr>
+              <w:t>done</w:t>
+            </w:r>
           </w:p>
         </w:tc>
         <w:tc>
           <w:tcPr>
             <w:tcW w:w="1347" w:type="dxa"/>
-          </w:tcPr>
-          <w:p>
-            <w:pPr>
-              <w:jc w:val="center"/>
-              <w:rPr>
-                <w:lang w:val="en-US"/>
-              </w:rPr>
-            </w:pPr>
+            <w:shd w:val="clear" w:color="auto" w:fill="92D050"/>
+          </w:tcPr>
+          <w:p>
+            <w:pPr>
+              <w:jc w:val="center"/>
+              <w:rPr>
+                <w:lang w:val="en-US"/>
+              </w:rPr>
+            </w:pPr>
+            <w:r>
+              <w:rPr>
+                <w:lang w:val="en-US"/>
+              </w:rPr>
+              <w:t>done</w:t>
+            </w:r>
           </w:p>
         </w:tc>
         <w:tc>
           <w:tcPr>
             <w:tcW w:w="1346" w:type="dxa"/>
+            <w:shd w:val="clear" w:color="auto" w:fill="92D050"/>
           </w:tcPr>
           <w:p>
             <w:pPr>
@@ -1366,6 +2326,7 @@
         <w:tc>
           <w:tcPr>
             <w:tcW w:w="1347" w:type="dxa"/>
+            <w:shd w:val="clear" w:color="auto" w:fill="92D050"/>
           </w:tcPr>
           <w:p>
             <w:pPr>
@@ -1400,39 +2361,88 @@
               <w:rPr>
                 <w:lang w:val="en-US"/>
               </w:rPr>
-              <w:t xml:space="preserve">Set  password to: rasp##   </w:t>
+              <w:t xml:space="preserve">Set  password to: </w:t>
+            </w:r>
+            <w:r>
+              <w:rPr>
+                <w:lang w:val="en-US"/>
+              </w:rPr>
+              <w:t xml:space="preserve">rasp## with </w:t>
+            </w:r>
+            <w:proofErr w:type="spellStart"/>
+            <w:r>
+              <w:rPr>
+                <w:highlight w:val="lightGray"/>
+                <w:lang w:val="en-US"/>
+              </w:rPr>
+              <w:t>sudo</w:t>
+            </w:r>
+            <w:proofErr w:type="spellEnd"/>
+            <w:r>
+              <w:rPr>
+                <w:highlight w:val="lightGray"/>
+                <w:lang w:val="en-US"/>
+              </w:rPr>
+              <w:t xml:space="preserve"> passwd fa</w:t>
+            </w:r>
+            <w:r>
+              <w:rPr>
+                <w:lang w:val="en-US"/>
+              </w:rPr>
+              <w:t xml:space="preserve"> </w:t>
+            </w:r>
+            <w:r>
+              <w:rPr>
+                <w:lang w:val="en-US"/>
+              </w:rPr>
+              <w:t xml:space="preserve">  </w:t>
             </w:r>
           </w:p>
         </w:tc>
         <w:tc>
           <w:tcPr>
             <w:tcW w:w="1346" w:type="dxa"/>
-          </w:tcPr>
-          <w:p>
-            <w:pPr>
-              <w:jc w:val="center"/>
-              <w:rPr>
-                <w:lang w:val="en-US"/>
-              </w:rPr>
-            </w:pPr>
+            <w:shd w:val="clear" w:color="auto" w:fill="92D050"/>
+          </w:tcPr>
+          <w:p>
+            <w:pPr>
+              <w:jc w:val="center"/>
+              <w:rPr>
+                <w:lang w:val="en-US"/>
+              </w:rPr>
+            </w:pPr>
+            <w:r>
+              <w:rPr>
+                <w:lang w:val="en-US"/>
+              </w:rPr>
+              <w:t>rasp01</w:t>
+            </w:r>
           </w:p>
         </w:tc>
         <w:tc>
           <w:tcPr>
             <w:tcW w:w="1347" w:type="dxa"/>
-          </w:tcPr>
-          <w:p>
-            <w:pPr>
-              <w:jc w:val="center"/>
-              <w:rPr>
-                <w:lang w:val="en-US"/>
-              </w:rPr>
-            </w:pPr>
+            <w:shd w:val="clear" w:color="auto" w:fill="92D050"/>
+          </w:tcPr>
+          <w:p>
+            <w:pPr>
+              <w:jc w:val="center"/>
+              <w:rPr>
+                <w:lang w:val="en-US"/>
+              </w:rPr>
+            </w:pPr>
+            <w:r>
+              <w:rPr>
+                <w:lang w:val="en-US"/>
+              </w:rPr>
+              <w:t>rasp02</w:t>
+            </w:r>
           </w:p>
         </w:tc>
         <w:tc>
           <w:tcPr>
             <w:tcW w:w="1346" w:type="dxa"/>
+            <w:shd w:val="clear" w:color="auto" w:fill="92D050"/>
           </w:tcPr>
           <w:p>
             <w:pPr>
@@ -1446,6 +2456,7 @@
         <w:tc>
           <w:tcPr>
             <w:tcW w:w="1347" w:type="dxa"/>
+            <w:shd w:val="clear" w:color="auto" w:fill="92D050"/>
           </w:tcPr>
           <w:p>
             <w:pPr>
@@ -1550,32 +2561,53 @@
         <w:tc>
           <w:tcPr>
             <w:tcW w:w="1346" w:type="dxa"/>
-          </w:tcPr>
-          <w:p>
-            <w:pPr>
-              <w:jc w:val="center"/>
-              <w:rPr>
-                <w:lang w:val="en-US"/>
-              </w:rPr>
-            </w:pPr>
+            <w:shd w:val="clear" w:color="auto" w:fill="92D050"/>
+          </w:tcPr>
+          <w:p>
+            <w:pPr>
+              <w:jc w:val="center"/>
+              <w:rPr>
+                <w:lang w:val="en-US"/>
+              </w:rPr>
+            </w:pPr>
+            <w:r>
+              <w:rPr>
+                <w:lang w:val="en-US"/>
+              </w:rPr>
+              <w:t>D</w:t>
+            </w:r>
+            <w:r>
+              <w:rPr>
+                <w:lang w:val="en-US"/>
+              </w:rPr>
+              <w:t>one</w:t>
+            </w:r>
           </w:p>
         </w:tc>
         <w:tc>
           <w:tcPr>
             <w:tcW w:w="1347" w:type="dxa"/>
-          </w:tcPr>
-          <w:p>
-            <w:pPr>
-              <w:jc w:val="center"/>
-              <w:rPr>
-                <w:lang w:val="en-US"/>
-              </w:rPr>
-            </w:pPr>
+            <w:shd w:val="clear" w:color="auto" w:fill="92D050"/>
+          </w:tcPr>
+          <w:p>
+            <w:pPr>
+              <w:jc w:val="center"/>
+              <w:rPr>
+                <w:lang w:val="en-US"/>
+              </w:rPr>
+            </w:pPr>
+            <w:r>
+              <w:rPr>
+                <w:lang w:val="en-US"/>
+              </w:rPr>
+              <w:t>done</w:t>
+            </w:r>
           </w:p>
         </w:tc>
         <w:tc>
           <w:tcPr>
             <w:tcW w:w="1346" w:type="dxa"/>
+            <w:shd w:val="clear" w:color="auto" w:fill="92D050"/>
           </w:tcPr>
           <w:p>
             <w:pPr>
@@ -1589,6 +2621,7 @@
         <w:tc>
           <w:tcPr>
             <w:tcW w:w="1347" w:type="dxa"/>
+            <w:shd w:val="clear" w:color="auto" w:fill="92D050"/>
           </w:tcPr>
           <w:p>
             <w:pPr>
@@ -1662,7 +2695,7 @@
                 <w:i/>
                 <w:lang w:val="en-US"/>
               </w:rPr>
-              <w:t xml:space="preserve"> - fa</w:t>
+              <w:t xml:space="preserve">  fa</w:t>
             </w:r>
             <w:r>
               <w:rPr>
@@ -1707,32 +2740,53 @@
         <w:tc>
           <w:tcPr>
             <w:tcW w:w="1346" w:type="dxa"/>
-          </w:tcPr>
-          <w:p>
-            <w:pPr>
-              <w:jc w:val="center"/>
-              <w:rPr>
-                <w:lang w:val="en-US"/>
-              </w:rPr>
-            </w:pPr>
+            <w:shd w:val="clear" w:color="auto" w:fill="92D050"/>
+          </w:tcPr>
+          <w:p>
+            <w:pPr>
+              <w:jc w:val="center"/>
+              <w:rPr>
+                <w:lang w:val="en-US"/>
+              </w:rPr>
+            </w:pPr>
+            <w:r>
+              <w:rPr>
+                <w:lang w:val="en-US"/>
+              </w:rPr>
+              <w:t>D</w:t>
+            </w:r>
+            <w:r>
+              <w:rPr>
+                <w:lang w:val="en-US"/>
+              </w:rPr>
+              <w:t>one</w:t>
+            </w:r>
           </w:p>
         </w:tc>
         <w:tc>
           <w:tcPr>
             <w:tcW w:w="1347" w:type="dxa"/>
-          </w:tcPr>
-          <w:p>
-            <w:pPr>
-              <w:jc w:val="center"/>
-              <w:rPr>
-                <w:lang w:val="en-US"/>
-              </w:rPr>
-            </w:pPr>
+            <w:shd w:val="clear" w:color="auto" w:fill="92D050"/>
+          </w:tcPr>
+          <w:p>
+            <w:pPr>
+              <w:jc w:val="center"/>
+              <w:rPr>
+                <w:lang w:val="en-US"/>
+              </w:rPr>
+            </w:pPr>
+            <w:r>
+              <w:rPr>
+                <w:lang w:val="en-US"/>
+              </w:rPr>
+              <w:t>done</w:t>
+            </w:r>
           </w:p>
         </w:tc>
         <w:tc>
           <w:tcPr>
             <w:tcW w:w="1346" w:type="dxa"/>
+            <w:shd w:val="clear" w:color="auto" w:fill="92D050"/>
           </w:tcPr>
           <w:p>
             <w:pPr>
@@ -1746,6 +2800,7 @@
         <w:tc>
           <w:tcPr>
             <w:tcW w:w="1347" w:type="dxa"/>
+            <w:shd w:val="clear" w:color="auto" w:fill="92D050"/>
           </w:tcPr>
           <w:p>
             <w:pPr>
@@ -2166,6 +3221,33 @@
             </w:pPr>
             <w:r>
               <w:rPr>
+                <w:lang w:val="en-US"/>
+              </w:rPr>
+              <w:t xml:space="preserve"># dit </w:t>
+            </w:r>
+            <w:proofErr w:type="spellStart"/>
+            <w:r>
+              <w:rPr>
+                <w:lang w:val="en-US"/>
+              </w:rPr>
+              <w:t>klopt</w:t>
+            </w:r>
+            <w:proofErr w:type="spellEnd"/>
+            <w:r>
+              <w:rPr>
+                <w:lang w:val="en-US"/>
+              </w:rPr>
+              <w:t xml:space="preserve"> niet</w:t>
+            </w:r>
+          </w:p>
+          <w:p>
+            <w:pPr>
+              <w:rPr>
+                <w:lang w:val="en-US"/>
+              </w:rPr>
+            </w:pPr>
+            <w:r>
+              <w:rPr>
                 <w:highlight w:val="yellow"/>
                 <w:lang w:val="en-US"/>
               </w:rPr>
@@ -2264,32 +3346,47 @@
         <w:tc>
           <w:tcPr>
             <w:tcW w:w="1346" w:type="dxa"/>
-          </w:tcPr>
-          <w:p>
-            <w:pPr>
-              <w:jc w:val="center"/>
-              <w:rPr>
-                <w:lang w:val="en-US"/>
-              </w:rPr>
-            </w:pPr>
+            <w:shd w:val="clear" w:color="auto" w:fill="92D050"/>
+          </w:tcPr>
+          <w:p>
+            <w:pPr>
+              <w:jc w:val="center"/>
+              <w:rPr>
+                <w:lang w:val="en-US"/>
+              </w:rPr>
+            </w:pPr>
+            <w:r>
+              <w:rPr>
+                <w:lang w:val="en-US"/>
+              </w:rPr>
+              <w:t>done</w:t>
+            </w:r>
           </w:p>
         </w:tc>
         <w:tc>
           <w:tcPr>
             <w:tcW w:w="1347" w:type="dxa"/>
-          </w:tcPr>
-          <w:p>
-            <w:pPr>
-              <w:jc w:val="center"/>
-              <w:rPr>
-                <w:lang w:val="en-US"/>
-              </w:rPr>
-            </w:pPr>
+            <w:shd w:val="clear" w:color="auto" w:fill="92D050"/>
+          </w:tcPr>
+          <w:p>
+            <w:pPr>
+              <w:jc w:val="center"/>
+              <w:rPr>
+                <w:lang w:val="en-US"/>
+              </w:rPr>
+            </w:pPr>
+            <w:r>
+              <w:rPr>
+                <w:lang w:val="en-US"/>
+              </w:rPr>
+              <w:t>done</w:t>
+            </w:r>
           </w:p>
         </w:tc>
         <w:tc>
           <w:tcPr>
             <w:tcW w:w="1346" w:type="dxa"/>
+            <w:shd w:val="clear" w:color="auto" w:fill="92D050"/>
           </w:tcPr>
           <w:p>
             <w:pPr>
@@ -2303,6 +3400,7 @@
         <w:tc>
           <w:tcPr>
             <w:tcW w:w="1347" w:type="dxa"/>
+            <w:shd w:val="clear" w:color="auto" w:fill="92D050"/>
           </w:tcPr>
           <w:p>
             <w:pPr>
@@ -2591,32 +3689,47 @@
         <w:tc>
           <w:tcPr>
             <w:tcW w:w="1346" w:type="dxa"/>
-          </w:tcPr>
-          <w:p>
-            <w:pPr>
-              <w:jc w:val="center"/>
-              <w:rPr>
-                <w:lang w:val="en-US"/>
-              </w:rPr>
-            </w:pPr>
+            <w:shd w:val="clear" w:color="auto" w:fill="92D050"/>
+          </w:tcPr>
+          <w:p>
+            <w:pPr>
+              <w:jc w:val="center"/>
+              <w:rPr>
+                <w:lang w:val="en-US"/>
+              </w:rPr>
+            </w:pPr>
+            <w:r>
+              <w:rPr>
+                <w:lang w:val="en-US"/>
+              </w:rPr>
+              <w:t>Done</w:t>
+            </w:r>
           </w:p>
         </w:tc>
         <w:tc>
           <w:tcPr>
             <w:tcW w:w="1347" w:type="dxa"/>
-          </w:tcPr>
-          <w:p>
-            <w:pPr>
-              <w:jc w:val="center"/>
-              <w:rPr>
-                <w:lang w:val="en-US"/>
-              </w:rPr>
-            </w:pPr>
+            <w:shd w:val="clear" w:color="auto" w:fill="92D050"/>
+          </w:tcPr>
+          <w:p>
+            <w:pPr>
+              <w:jc w:val="center"/>
+              <w:rPr>
+                <w:lang w:val="en-US"/>
+              </w:rPr>
+            </w:pPr>
+            <w:r>
+              <w:rPr>
+                <w:lang w:val="en-US"/>
+              </w:rPr>
+              <w:t>done</w:t>
+            </w:r>
           </w:p>
         </w:tc>
         <w:tc>
           <w:tcPr>
             <w:tcW w:w="1346" w:type="dxa"/>
+            <w:shd w:val="clear" w:color="auto" w:fill="92D050"/>
           </w:tcPr>
           <w:p>
             <w:pPr>
@@ -2630,6 +3743,7 @@
         <w:tc>
           <w:tcPr>
             <w:tcW w:w="1347" w:type="dxa"/>
+            <w:shd w:val="clear" w:color="auto" w:fill="92D050"/>
           </w:tcPr>
           <w:p>
             <w:pPr>
@@ -2654,6 +3768,50 @@
           <w:tcPr>
             <w:tcW w:w="9039" w:type="dxa"/>
           </w:tcPr>
+          <w:p>
+            <w:pPr>
+              <w:rPr>
+                <w:lang w:val="en-US"/>
+              </w:rPr>
+            </w:pPr>
+            <w:r>
+              <w:rPr>
+                <w:highlight w:val="yellow"/>
+                <w:lang w:val="en-US"/>
+              </w:rPr>
+              <w:t xml:space="preserve">Install </w:t>
+            </w:r>
+            <w:r>
+              <w:rPr>
+                <w:highlight w:val="yellow"/>
+                <w:lang w:val="en-US"/>
+              </w:rPr>
+              <w:t xml:space="preserve">visual studio </w:t>
+            </w:r>
+            <w:r>
+              <w:rPr>
+                <w:highlight w:val="yellow"/>
+                <w:lang w:val="en-US"/>
+              </w:rPr>
+              <w:t xml:space="preserve">code from </w:t>
+            </w:r>
+          </w:p>
+          <w:p>
+            <w:pPr>
+              <w:rPr>
+                <w:lang w:val="en-US"/>
+              </w:rPr>
+            </w:pPr>
+            <w:hyperlink r:id="rId5" w:history="1">
+              <w:r>
+                <w:rPr>
+                  <w:rStyle w:val="Hyperlink"/>
+                  <w:lang w:val="en-US"/>
+                </w:rPr>
+                <w:t>https://code.visualstudio.com/docs/setup/raspberry-pi</w:t>
+              </w:r>
+            </w:hyperlink>
+          </w:p>
           <w:p>
             <w:pPr>
               <w:rPr>
@@ -2663,65 +3821,19 @@
                 </w:rPrChange>
               </w:rPr>
             </w:pPr>
-            <w:r>
-              <w:rPr>
-                <w:highlight w:val="yellow"/>
-                <w:lang w:val="en-US"/>
-              </w:rPr>
-              <w:t xml:space="preserve">Install code from </w:t>
-            </w:r>
-            <w:r>
-              <w:fldChar w:fldCharType="begin"/>
-            </w:r>
-            <w:r>
-              <w:rPr>
-                <w:lang w:val="en-US"/>
-                <w:rPrChange w:id="6" w:author="Frits Ankersmit" w:date="2021-03-15T09:21:00Z">
-                  <w:rPr/>
-                </w:rPrChange>
-              </w:rPr>
-              <w:instrText xml:space="preserve"> HYPERLINK "https://code.headmelted.com/" </w:instrText>
-            </w:r>
-            <w:r>
-              <w:fldChar w:fldCharType="separate"/>
-            </w:r>
-            <w:r>
-              <w:rPr>
-                <w:rStyle w:val="Hyperlink"/>
-                <w:lang w:val="en-US"/>
-              </w:rPr>
-              <w:t>https://code.headmelted.com/</w:t>
-            </w:r>
-            <w:r>
-              <w:rPr>
-                <w:rStyle w:val="Hyperlink"/>
-                <w:lang w:val="en-US"/>
-              </w:rPr>
-              <w:fldChar w:fldCharType="end"/>
-            </w:r>
-          </w:p>
-          <w:p>
-            <w:pPr>
-              <w:rPr>
-                <w:i/>
-                <w:lang w:val="en-US"/>
-                <w:rPrChange w:id="7" w:author="Frits Ankersmit" w:date="2021-03-15T09:21:00Z">
-                  <w:rPr>
-                    <w:i/>
-                  </w:rPr>
-                </w:rPrChange>
-              </w:rPr>
-            </w:pPr>
-            <w:proofErr w:type="spellStart"/>
-            <w:r>
-              <w:rPr>
-                <w:i/>
-                <w:lang w:val="en-US"/>
-                <w:rPrChange w:id="8" w:author="Frits Ankersmit" w:date="2021-03-15T09:21:00Z">
-                  <w:rPr>
-                    <w:i/>
-                  </w:rPr>
-                </w:rPrChange>
+          </w:p>
+          <w:p>
+            <w:pPr>
+              <w:rPr>
+                <w:i/>
+                <w:lang w:val="en-US"/>
+              </w:rPr>
+            </w:pPr>
+            <w:proofErr w:type="spellStart"/>
+            <w:r>
+              <w:rPr>
+                <w:i/>
+                <w:lang w:val="en-US"/>
               </w:rPr>
               <w:t>sudo</w:t>
             </w:r>
@@ -2730,126 +3842,80 @@
               <w:rPr>
                 <w:i/>
                 <w:lang w:val="en-US"/>
-                <w:rPrChange w:id="9" w:author="Frits Ankersmit" w:date="2021-03-15T09:21:00Z">
-                  <w:rPr>
-                    <w:i/>
-                  </w:rPr>
-                </w:rPrChange>
-              </w:rPr>
-              <w:t xml:space="preserve"> –s</w:t>
-            </w:r>
-          </w:p>
-          <w:p>
-            <w:pPr>
-              <w:pBdr>
-                <w:top w:val="single" w:sz="6" w:space="0" w:color="DCE6F0"/>
-                <w:left w:val="single" w:sz="6" w:space="0" w:color="DCE6F0"/>
-                <w:bottom w:val="single" w:sz="6" w:space="0" w:color="DCE6F0"/>
-                <w:right w:val="single" w:sz="6" w:space="0" w:color="DCE6F0"/>
-              </w:pBdr>
-              <w:shd w:val="clear" w:color="auto" w:fill="F3F6FA"/>
-              <w:tabs>
-                <w:tab w:val="left" w:pos="916"/>
-                <w:tab w:val="left" w:pos="1832"/>
-                <w:tab w:val="left" w:pos="2748"/>
-                <w:tab w:val="left" w:pos="3664"/>
-                <w:tab w:val="left" w:pos="4580"/>
-                <w:tab w:val="left" w:pos="5496"/>
-                <w:tab w:val="left" w:pos="6412"/>
-                <w:tab w:val="left" w:pos="7328"/>
-                <w:tab w:val="left" w:pos="8244"/>
-                <w:tab w:val="left" w:pos="9160"/>
-                <w:tab w:val="left" w:pos="10076"/>
-                <w:tab w:val="left" w:pos="10992"/>
-                <w:tab w:val="left" w:pos="11908"/>
-                <w:tab w:val="left" w:pos="12824"/>
-                <w:tab w:val="left" w:pos="13740"/>
-                <w:tab w:val="left" w:pos="14656"/>
-              </w:tabs>
-              <w:rPr>
-                <w:rFonts w:ascii="Courier New" w:eastAsia="Times New Roman" w:hAnsi="Courier New" w:cs="Courier New"/>
-                <w:i/>
-                <w:color w:val="567482"/>
-                <w:sz w:val="20"/>
-                <w:szCs w:val="20"/>
-                <w:lang w:val="en-US" w:eastAsia="nl-NL"/>
-              </w:rPr>
-            </w:pPr>
-            <w:r>
-              <w:rPr>
-                <w:rFonts w:ascii="Courier New" w:eastAsia="Times New Roman" w:hAnsi="Courier New" w:cs="Courier New"/>
-                <w:i/>
-                <w:color w:val="567482"/>
-                <w:sz w:val="20"/>
-                <w:szCs w:val="20"/>
-                <w:lang w:val="en-US" w:eastAsia="nl-NL"/>
-              </w:rPr>
-              <w:t xml:space="preserve">. &lt;( </w:t>
-            </w:r>
-            <w:proofErr w:type="spellStart"/>
-            <w:r>
-              <w:rPr>
-                <w:rFonts w:ascii="Courier New" w:eastAsia="Times New Roman" w:hAnsi="Courier New" w:cs="Courier New"/>
-                <w:i/>
-                <w:color w:val="567482"/>
-                <w:sz w:val="20"/>
-                <w:szCs w:val="20"/>
-                <w:lang w:val="en-US" w:eastAsia="nl-NL"/>
-              </w:rPr>
-              <w:t>wget</w:t>
-            </w:r>
-            <w:proofErr w:type="spellEnd"/>
-            <w:r>
-              <w:rPr>
-                <w:rFonts w:ascii="Courier New" w:eastAsia="Times New Roman" w:hAnsi="Courier New" w:cs="Courier New"/>
-                <w:i/>
-                <w:color w:val="567482"/>
-                <w:sz w:val="20"/>
-                <w:szCs w:val="20"/>
-                <w:lang w:val="en-US" w:eastAsia="nl-NL"/>
-              </w:rPr>
-              <w:t xml:space="preserve"> -O - https://code.headmelted.com/installers/apt.sh )</w:t>
-            </w:r>
-          </w:p>
-          <w:p>
-            <w:pPr>
-              <w:rPr>
-                <w:i/>
-                <w:highlight w:val="yellow"/>
-                <w:lang w:val="en-US"/>
-              </w:rPr>
-            </w:pPr>
+              </w:rPr>
+              <w:t xml:space="preserve"> apt update</w:t>
+            </w:r>
+          </w:p>
+          <w:p>
+            <w:pPr>
+              <w:rPr>
+                <w:i/>
+                <w:highlight w:val="yellow"/>
+                <w:lang w:val="en-US"/>
+              </w:rPr>
+            </w:pPr>
+            <w:proofErr w:type="spellStart"/>
+            <w:r>
+              <w:rPr>
+                <w:i/>
+                <w:lang w:val="en-US"/>
+              </w:rPr>
+              <w:t>sudo</w:t>
+            </w:r>
+            <w:proofErr w:type="spellEnd"/>
+            <w:r>
+              <w:rPr>
+                <w:i/>
+                <w:lang w:val="en-US"/>
+              </w:rPr>
+              <w:t xml:space="preserve"> apt install code</w:t>
+            </w:r>
           </w:p>
         </w:tc>
         <w:tc>
           <w:tcPr>
             <w:tcW w:w="1346" w:type="dxa"/>
-          </w:tcPr>
-          <w:p>
-            <w:pPr>
-              <w:jc w:val="center"/>
-              <w:rPr>
-                <w:lang w:val="en-US"/>
-              </w:rPr>
-            </w:pPr>
+            <w:shd w:val="clear" w:color="auto" w:fill="92D050"/>
+          </w:tcPr>
+          <w:p>
+            <w:pPr>
+              <w:jc w:val="center"/>
+              <w:rPr>
+                <w:lang w:val="en-US"/>
+              </w:rPr>
+            </w:pPr>
+            <w:r>
+              <w:rPr>
+                <w:lang w:val="en-US"/>
+              </w:rPr>
+              <w:t>Done</w:t>
+            </w:r>
           </w:p>
         </w:tc>
         <w:tc>
           <w:tcPr>
             <w:tcW w:w="1347" w:type="dxa"/>
-          </w:tcPr>
-          <w:p>
-            <w:pPr>
-              <w:jc w:val="center"/>
-              <w:rPr>
-                <w:lang w:val="en-US"/>
-              </w:rPr>
-            </w:pPr>
+            <w:shd w:val="clear" w:color="auto" w:fill="92D050"/>
+          </w:tcPr>
+          <w:p>
+            <w:pPr>
+              <w:jc w:val="center"/>
+              <w:rPr>
+                <w:lang w:val="en-US"/>
+              </w:rPr>
+            </w:pPr>
+            <w:r>
+              <w:rPr>
+                <w:lang w:val="en-US"/>
+              </w:rPr>
+              <w:t>done</w:t>
+            </w:r>
           </w:p>
         </w:tc>
         <w:tc>
           <w:tcPr>
             <w:tcW w:w="1346" w:type="dxa"/>
+            <w:shd w:val="clear" w:color="auto" w:fill="92D050"/>
           </w:tcPr>
           <w:p>
             <w:pPr>
@@ -2863,6 +3929,7 @@
         <w:tc>
           <w:tcPr>
             <w:tcW w:w="1347" w:type="dxa"/>
+            <w:shd w:val="clear" w:color="auto" w:fill="92D050"/>
           </w:tcPr>
           <w:p>
             <w:pPr>
@@ -2892,32 +3959,19 @@
           <w:p>
             <w:pPr>
               <w:rPr>
-                <w:highlight w:val="yellow"/>
-                <w:lang w:val="en-US"/>
-              </w:rPr>
-            </w:pPr>
-            <w:r>
-              <w:rPr>
-                <w:highlight w:val="yellow"/>
-                <w:lang w:val="en-US"/>
-              </w:rPr>
-              <w:t xml:space="preserve">Install webserver  </w:t>
-            </w:r>
-            <w:proofErr w:type="spellStart"/>
-            <w:r>
-              <w:rPr>
-                <w:highlight w:val="yellow"/>
-                <w:lang w:val="en-US"/>
-              </w:rPr>
-              <w:t>nginx</w:t>
-            </w:r>
-            <w:proofErr w:type="spellEnd"/>
-            <w:r>
-              <w:rPr>
-                <w:highlight w:val="yellow"/>
-                <w:lang w:val="en-US"/>
-              </w:rPr>
-              <w:t>:</w:t>
+                <w:i/>
+                <w:highlight w:val="yellow"/>
+                <w:lang w:val="en-US"/>
+              </w:rPr>
+            </w:pPr>
+            <w:r>
+              <w:rPr>
+                <w:i/>
+                <w:highlight w:val="yellow"/>
+                <w:lang w:val="en-US"/>
+              </w:rPr>
+              <w:lastRenderedPageBreak/>
+              <w:t>updating goes with:</w:t>
             </w:r>
           </w:p>
           <w:p>
@@ -2947,7 +4001,7 @@
           <w:p>
             <w:pPr>
               <w:rPr>
-                <w:i/>
+                <w:highlight w:val="yellow"/>
                 <w:lang w:val="en-US"/>
               </w:rPr>
             </w:pPr>
@@ -2965,158 +4019,54 @@
                 <w:i/>
                 <w:lang w:val="en-US"/>
               </w:rPr>
-              <w:t xml:space="preserve"> apt install </w:t>
-            </w:r>
-            <w:proofErr w:type="spellStart"/>
-            <w:r>
-              <w:rPr>
-                <w:i/>
-                <w:lang w:val="en-US"/>
-              </w:rPr>
-              <w:t>nginx</w:t>
-            </w:r>
-            <w:proofErr w:type="spellEnd"/>
-          </w:p>
-          <w:p>
-            <w:pPr>
-              <w:rPr>
-                <w:i/>
-                <w:lang w:val="en-US"/>
-              </w:rPr>
-            </w:pPr>
-            <w:proofErr w:type="spellStart"/>
-            <w:r>
-              <w:rPr>
-                <w:i/>
-                <w:lang w:val="en-US"/>
-              </w:rPr>
-              <w:t>sudo</w:t>
-            </w:r>
-            <w:proofErr w:type="spellEnd"/>
-            <w:r>
-              <w:rPr>
-                <w:i/>
-                <w:lang w:val="en-US"/>
-              </w:rPr>
-              <w:t xml:space="preserve"> /</w:t>
-            </w:r>
-            <w:proofErr w:type="spellStart"/>
-            <w:r>
-              <w:rPr>
-                <w:i/>
-                <w:lang w:val="en-US"/>
-              </w:rPr>
-              <w:t>etc</w:t>
-            </w:r>
-            <w:proofErr w:type="spellEnd"/>
-            <w:r>
-              <w:rPr>
-                <w:i/>
-                <w:lang w:val="en-US"/>
-              </w:rPr>
-              <w:t>/</w:t>
-            </w:r>
-            <w:proofErr w:type="spellStart"/>
-            <w:r>
-              <w:rPr>
-                <w:i/>
-                <w:lang w:val="en-US"/>
-              </w:rPr>
-              <w:t>init.d</w:t>
-            </w:r>
-            <w:proofErr w:type="spellEnd"/>
-            <w:r>
-              <w:rPr>
-                <w:i/>
-                <w:lang w:val="en-US"/>
-              </w:rPr>
-              <w:t>/</w:t>
-            </w:r>
-            <w:proofErr w:type="spellStart"/>
-            <w:r>
-              <w:rPr>
-                <w:i/>
-                <w:lang w:val="en-US"/>
-              </w:rPr>
-              <w:t>nginx</w:t>
-            </w:r>
-            <w:proofErr w:type="spellEnd"/>
-            <w:r>
-              <w:rPr>
-                <w:i/>
-                <w:lang w:val="en-US"/>
-              </w:rPr>
-              <w:t>/start</w:t>
-            </w:r>
-          </w:p>
-          <w:p>
-            <w:pPr>
-              <w:rPr>
-                <w:lang w:val="en-US"/>
-              </w:rPr>
-            </w:pPr>
-            <w:r>
-              <w:rPr>
-                <w:highlight w:val="yellow"/>
-                <w:lang w:val="en-US"/>
-              </w:rPr>
-              <w:t xml:space="preserve">configure </w:t>
-            </w:r>
-            <w:proofErr w:type="spellStart"/>
-            <w:r>
-              <w:rPr>
-                <w:highlight w:val="yellow"/>
-                <w:lang w:val="en-US"/>
-              </w:rPr>
-              <w:t>weserver</w:t>
-            </w:r>
-            <w:proofErr w:type="spellEnd"/>
-            <w:r>
-              <w:rPr>
-                <w:highlight w:val="yellow"/>
-                <w:lang w:val="en-US"/>
-              </w:rPr>
-              <w:t xml:space="preserve"> for services</w:t>
-            </w:r>
-          </w:p>
-          <w:p>
-            <w:pPr>
-              <w:rPr>
-                <w:highlight w:val="yellow"/>
-                <w:lang w:val="en-US"/>
-              </w:rPr>
-            </w:pPr>
+              <w:t xml:space="preserve"> apt upgrade code</w:t>
+            </w:r>
           </w:p>
         </w:tc>
         <w:tc>
           <w:tcPr>
             <w:tcW w:w="1346" w:type="dxa"/>
-          </w:tcPr>
-          <w:p>
-            <w:pPr>
-              <w:jc w:val="center"/>
-              <w:rPr>
-                <w:lang w:val="en-US"/>
-              </w:rPr>
-            </w:pPr>
+            <w:shd w:val="clear" w:color="auto" w:fill="92D050"/>
+          </w:tcPr>
+          <w:p>
+            <w:pPr>
+              <w:jc w:val="center"/>
+              <w:rPr>
+                <w:lang w:val="en-US"/>
+              </w:rPr>
+            </w:pPr>
+            <w:r>
+              <w:rPr>
+                <w:lang w:val="en-US"/>
+              </w:rPr>
+              <w:t>done</w:t>
+            </w:r>
           </w:p>
         </w:tc>
         <w:tc>
           <w:tcPr>
             <w:tcW w:w="1347" w:type="dxa"/>
-          </w:tcPr>
-          <w:p>
-            <w:pPr>
-              <w:jc w:val="center"/>
-              <w:rPr>
-                <w:lang w:val="en-US"/>
-              </w:rPr>
-            </w:pPr>
+            <w:shd w:val="clear" w:color="auto" w:fill="92D050"/>
+          </w:tcPr>
+          <w:p>
+            <w:pPr>
+              <w:jc w:val="center"/>
+              <w:rPr>
+                <w:lang w:val="en-US"/>
+              </w:rPr>
+            </w:pPr>
+            <w:r>
+              <w:rPr>
+                <w:lang w:val="en-US"/>
+              </w:rPr>
+              <w:t>done</w:t>
+            </w:r>
           </w:p>
         </w:tc>
         <w:tc>
           <w:tcPr>
             <w:tcW w:w="1346" w:type="dxa"/>
+            <w:shd w:val="clear" w:color="auto" w:fill="92D050"/>
           </w:tcPr>
           <w:p>
             <w:pPr>
@@ -3130,6 +4080,7 @@
         <w:tc>
           <w:tcPr>
             <w:tcW w:w="1347" w:type="dxa"/>
+            <w:shd w:val="clear" w:color="auto" w:fill="92D050"/>
           </w:tcPr>
           <w:p>
             <w:pPr>
@@ -3142,11 +4093,11 @@
             </w:pPr>
             <w:r>
               <w:rPr>
-                <w:sz w:val="36"/>
-                <w:highlight w:val="green"/>
-                <w:lang w:val="en-US"/>
-              </w:rPr>
-              <w:sym w:font="Wingdings" w:char="F04A"/>
+                <w:sz w:val="24"/>
+                <w:szCs w:val="16"/>
+                <w:lang w:val="en-US"/>
+              </w:rPr>
+              <w:t>done</w:t>
             </w:r>
           </w:p>
         </w:tc>
@@ -3156,7 +4107,7 @@
       <w:pPr>
         <w:spacing w:after="0" w:line="240" w:lineRule="auto"/>
         <w:rPr>
-          <w:ins w:id="10" w:author="Frits Ankersmit" w:date="2021-03-15T09:21:00Z"/>
+          <w:ins w:id="6" w:author="Frits Ankersmit" w:date="2021-03-15T09:21:00Z"/>
           <w:rFonts w:ascii="Calibri" w:eastAsia="Times New Roman" w:hAnsi="Calibri" w:cs="Calibri"/>
           <w:color w:val="000000"/>
           <w:lang w:val="en-US" w:eastAsia="nl-NL"/>
@@ -3175,7 +4126,7 @@
       <w:pPr>
         <w:spacing w:after="0" w:line="240" w:lineRule="auto"/>
         <w:rPr>
-          <w:ins w:id="11" w:author="Frits Ankersmit" w:date="2021-03-15T09:21:00Z"/>
+          <w:ins w:id="7" w:author="Frits Ankersmit" w:date="2021-03-15T09:21:00Z"/>
           <w:rFonts w:ascii="Calibri" w:eastAsia="Times New Roman" w:hAnsi="Calibri" w:cs="Calibri"/>
           <w:color w:val="000000"/>
           <w:lang w:val="en-US" w:eastAsia="nl-NL"/>
@@ -3186,18 +4137,26 @@
       <w:pPr>
         <w:spacing w:after="0" w:line="240" w:lineRule="auto"/>
         <w:rPr>
-          <w:ins w:id="12" w:author="Frits Ankersmit" w:date="2021-03-15T09:21:00Z"/>
+          <w:ins w:id="8" w:author="Frits Ankersmit" w:date="2021-03-15T09:21:00Z"/>
           <w:rFonts w:ascii="Calibri" w:eastAsia="Times New Roman" w:hAnsi="Calibri" w:cs="Calibri"/>
           <w:color w:val="000000"/>
           <w:lang w:val="en-US" w:eastAsia="nl-NL"/>
         </w:rPr>
       </w:pPr>
+      <w:r>
+        <w:rPr>
+          <w:rFonts w:ascii="Calibri" w:eastAsia="Times New Roman" w:hAnsi="Calibri" w:cs="Calibri"/>
+          <w:color w:val="000000"/>
+          <w:lang w:val="en-US" w:eastAsia="nl-NL"/>
+        </w:rPr>
+        <w:t>d</w:t>
+      </w:r>
     </w:p>
     <w:p>
       <w:pPr>
         <w:pStyle w:val="Heading2"/>
         <w:rPr>
-          <w:ins w:id="13" w:author="Frits Ankersmit" w:date="2021-03-15T09:21:00Z"/>
+          <w:ins w:id="9" w:author="Frits Ankersmit" w:date="2021-03-15T09:21:00Z"/>
           <w:rFonts w:eastAsia="Times New Roman"/>
           <w:lang w:val="en-US" w:eastAsia="nl-NL"/>
         </w:rPr>
@@ -3207,12 +4166,12 @@
       <w:pPr>
         <w:pStyle w:val="Heading2"/>
         <w:rPr>
-          <w:ins w:id="14" w:author="Frits Ankersmit" w:date="2021-03-15T09:21:00Z"/>
+          <w:ins w:id="10" w:author="Frits Ankersmit" w:date="2021-03-15T09:21:00Z"/>
           <w:rFonts w:eastAsia="Times New Roman"/>
           <w:lang w:val="en-US" w:eastAsia="nl-NL"/>
         </w:rPr>
       </w:pPr>
-      <w:ins w:id="15" w:author="Frits Ankersmit" w:date="2021-03-15T09:21:00Z">
+      <w:ins w:id="11" w:author="Frits Ankersmit" w:date="2021-03-15T09:21:00Z">
         <w:r>
           <w:rPr>
             <w:rFonts w:eastAsia="Times New Roman"/>
@@ -3229,9 +4188,10 @@
           <w:lang w:val="en-US"/>
         </w:rPr>
       </w:pPr>
-      <w:ins w:id="16" w:author="Frits Ankersmit" w:date="2021-03-15T09:21:00Z">
+      <w:ins w:id="12" w:author="Frits Ankersmit" w:date="2021-03-15T09:21:00Z">
         <w:r>
           <w:rPr>
+            <w:noProof/>
             <w:lang w:val="en-US"/>
           </w:rPr>
           <w:drawing>
@@ -3250,7 +4210,7 @@
                       <pic:cNvPicPr/>
                     </pic:nvPicPr>
                     <pic:blipFill>
-                      <a:blip r:embed="rId4"/>
+                      <a:blip r:embed="rId6"/>
                       <a:stretch>
                         <a:fillRect/>
                       </a:stretch>
@@ -3282,8 +4242,191 @@
 </w:document>
 </file>
 
+<file path=word/numbering.xml><?xml version="1.0" encoding="utf-8"?>
+<w:numbering xmlns:wpc="http://schemas.microsoft.com/office/word/2010/wordprocessingCanvas" xmlns:cx="http://schemas.microsoft.com/office/drawing/2014/chartex" xmlns:cx1="http://schemas.microsoft.com/office/drawing/2015/9/8/chartex" xmlns:cx2="http://schemas.microsoft.com/office/drawing/2015/10/21/chartex" xmlns:cx3="http://schemas.microsoft.com/office/drawing/2016/5/9/chartex" xmlns:cx4="http://schemas.microsoft.com/office/drawing/2016/5/10/chartex" xmlns:cx5="http://schemas.microsoft.com/office/drawing/2016/5/11/chartex" xmlns:cx6="http://schemas.microsoft.com/office/drawing/2016/5/12/chartex" xmlns:cx7="http://schemas.microsoft.com/office/drawing/2016/5/13/chartex" xmlns:cx8="http://schemas.microsoft.com/office/drawing/2016/5/14/chartex" xmlns:mc="http://schemas.openxmlformats.org/markup-compatibility/2006" xmlns:aink="http://schemas.microsoft.com/office/drawing/2016/ink" xmlns:am3d="http://schemas.microsoft.com/office/drawing/2017/model3d" xmlns:o="urn:schemas-microsoft-com:office:office" xmlns:r="http://schemas.openxmlformats.org/officeDocument/2006/relationships" xmlns:m="http://schemas.openxmlformats.org/officeDocument/2006/math" xmlns:v="urn:schemas-microsoft-com:vml" xmlns:wp14="http://schemas.microsoft.com/office/word/2010/wordprocessingDrawing" xmlns:wp="http://schemas.openxmlformats.org/drawingml/2006/wordprocessingDrawing" xmlns:w10="urn:schemas-microsoft-com:office:word" xmlns:w="http://schemas.openxmlformats.org/wordprocessingml/2006/main" xmlns:w14="http://schemas.microsoft.com/office/word/2010/wordml" xmlns:w15="http://schemas.microsoft.com/office/word/2012/wordml" xmlns:w16cex="http://schemas.microsoft.com/office/word/2018/wordml/cex" xmlns:w16cid="http://schemas.microsoft.com/office/word/2016/wordml/cid" xmlns:w16="http://schemas.microsoft.com/office/word/2018/wordml" xmlns:w16sdtdh="http://schemas.microsoft.com/office/word/2020/wordml/sdtdatahash" xmlns:w16se="http://schemas.microsoft.com/office/word/2015/wordml/symex" xmlns:wpg="http://schemas.microsoft.com/office/word/2010/wordprocessingGroup" xmlns:wpi="http://schemas.microsoft.com/office/word/2010/wordprocessingInk" xmlns:wne="http://schemas.microsoft.com/office/word/2006/wordml" xmlns:wps="http://schemas.microsoft.com/office/word/2010/wordprocessingShape" mc:Ignorable="w14 w15 w16se w16cid w16 w16cex w16sdtdh wp14">
+  <w:abstractNum w:abstractNumId="0" w15:restartNumberingAfterBreak="0">
+    <w:nsid w:val="2075593D"/>
+    <w:multiLevelType w:val="hybridMultilevel"/>
+    <w:tmpl w:val="6EC4BDDC"/>
+    <w:lvl w:ilvl="0" w:tplc="0413000F">
+      <w:start w:val="1"/>
+      <w:numFmt w:val="decimal"/>
+      <w:lvlText w:val="%1."/>
+      <w:lvlJc w:val="left"/>
+      <w:pPr>
+        <w:ind w:left="720" w:hanging="360"/>
+      </w:pPr>
+    </w:lvl>
+    <w:lvl w:ilvl="1" w:tplc="04130019" w:tentative="1">
+      <w:start w:val="1"/>
+      <w:numFmt w:val="lowerLetter"/>
+      <w:lvlText w:val="%2."/>
+      <w:lvlJc w:val="left"/>
+      <w:pPr>
+        <w:ind w:left="1440" w:hanging="360"/>
+      </w:pPr>
+    </w:lvl>
+    <w:lvl w:ilvl="2" w:tplc="0413001B" w:tentative="1">
+      <w:start w:val="1"/>
+      <w:numFmt w:val="lowerRoman"/>
+      <w:lvlText w:val="%3."/>
+      <w:lvlJc w:val="right"/>
+      <w:pPr>
+        <w:ind w:left="2160" w:hanging="180"/>
+      </w:pPr>
+    </w:lvl>
+    <w:lvl w:ilvl="3" w:tplc="0413000F" w:tentative="1">
+      <w:start w:val="1"/>
+      <w:numFmt w:val="decimal"/>
+      <w:lvlText w:val="%4."/>
+      <w:lvlJc w:val="left"/>
+      <w:pPr>
+        <w:ind w:left="2880" w:hanging="360"/>
+      </w:pPr>
+    </w:lvl>
+    <w:lvl w:ilvl="4" w:tplc="04130019" w:tentative="1">
+      <w:start w:val="1"/>
+      <w:numFmt w:val="lowerLetter"/>
+      <w:lvlText w:val="%5."/>
+      <w:lvlJc w:val="left"/>
+      <w:pPr>
+        <w:ind w:left="3600" w:hanging="360"/>
+      </w:pPr>
+    </w:lvl>
+    <w:lvl w:ilvl="5" w:tplc="0413001B" w:tentative="1">
+      <w:start w:val="1"/>
+      <w:numFmt w:val="lowerRoman"/>
+      <w:lvlText w:val="%6."/>
+      <w:lvlJc w:val="right"/>
+      <w:pPr>
+        <w:ind w:left="4320" w:hanging="180"/>
+      </w:pPr>
+    </w:lvl>
+    <w:lvl w:ilvl="6" w:tplc="0413000F" w:tentative="1">
+      <w:start w:val="1"/>
+      <w:numFmt w:val="decimal"/>
+      <w:lvlText w:val="%7."/>
+      <w:lvlJc w:val="left"/>
+      <w:pPr>
+        <w:ind w:left="5040" w:hanging="360"/>
+      </w:pPr>
+    </w:lvl>
+    <w:lvl w:ilvl="7" w:tplc="04130019" w:tentative="1">
+      <w:start w:val="1"/>
+      <w:numFmt w:val="lowerLetter"/>
+      <w:lvlText w:val="%8."/>
+      <w:lvlJc w:val="left"/>
+      <w:pPr>
+        <w:ind w:left="5760" w:hanging="360"/>
+      </w:pPr>
+    </w:lvl>
+    <w:lvl w:ilvl="8" w:tplc="0413001B" w:tentative="1">
+      <w:start w:val="1"/>
+      <w:numFmt w:val="lowerRoman"/>
+      <w:lvlText w:val="%9."/>
+      <w:lvlJc w:val="right"/>
+      <w:pPr>
+        <w:ind w:left="6480" w:hanging="180"/>
+      </w:pPr>
+    </w:lvl>
+  </w:abstractNum>
+  <w:abstractNum w:abstractNumId="1" w15:restartNumberingAfterBreak="0">
+    <w:nsid w:val="4A69706B"/>
+    <w:multiLevelType w:val="hybridMultilevel"/>
+    <w:tmpl w:val="050C0CA4"/>
+    <w:lvl w:ilvl="0" w:tplc="0413000F">
+      <w:start w:val="1"/>
+      <w:numFmt w:val="decimal"/>
+      <w:lvlText w:val="%1."/>
+      <w:lvlJc w:val="left"/>
+      <w:pPr>
+        <w:ind w:left="720" w:hanging="360"/>
+      </w:pPr>
+    </w:lvl>
+    <w:lvl w:ilvl="1" w:tplc="04130019" w:tentative="1">
+      <w:start w:val="1"/>
+      <w:numFmt w:val="lowerLetter"/>
+      <w:lvlText w:val="%2."/>
+      <w:lvlJc w:val="left"/>
+      <w:pPr>
+        <w:ind w:left="1440" w:hanging="360"/>
+      </w:pPr>
+    </w:lvl>
+    <w:lvl w:ilvl="2" w:tplc="0413001B" w:tentative="1">
+      <w:start w:val="1"/>
+      <w:numFmt w:val="lowerRoman"/>
+      <w:lvlText w:val="%3."/>
+      <w:lvlJc w:val="right"/>
+      <w:pPr>
+        <w:ind w:left="2160" w:hanging="180"/>
+      </w:pPr>
+    </w:lvl>
+    <w:lvl w:ilvl="3" w:tplc="0413000F" w:tentative="1">
+      <w:start w:val="1"/>
+      <w:numFmt w:val="decimal"/>
+      <w:lvlText w:val="%4."/>
+      <w:lvlJc w:val="left"/>
+      <w:pPr>
+        <w:ind w:left="2880" w:hanging="360"/>
+      </w:pPr>
+    </w:lvl>
+    <w:lvl w:ilvl="4" w:tplc="04130019" w:tentative="1">
+      <w:start w:val="1"/>
+      <w:numFmt w:val="lowerLetter"/>
+      <w:lvlText w:val="%5."/>
+      <w:lvlJc w:val="left"/>
+      <w:pPr>
+        <w:ind w:left="3600" w:hanging="360"/>
+      </w:pPr>
+    </w:lvl>
+    <w:lvl w:ilvl="5" w:tplc="0413001B" w:tentative="1">
+      <w:start w:val="1"/>
+      <w:numFmt w:val="lowerRoman"/>
+      <w:lvlText w:val="%6."/>
+      <w:lvlJc w:val="right"/>
+      <w:pPr>
+        <w:ind w:left="4320" w:hanging="180"/>
+      </w:pPr>
+    </w:lvl>
+    <w:lvl w:ilvl="6" w:tplc="0413000F" w:tentative="1">
+      <w:start w:val="1"/>
+      <w:numFmt w:val="decimal"/>
+      <w:lvlText w:val="%7."/>
+      <w:lvlJc w:val="left"/>
+      <w:pPr>
+        <w:ind w:left="5040" w:hanging="360"/>
+      </w:pPr>
+    </w:lvl>
+    <w:lvl w:ilvl="7" w:tplc="04130019" w:tentative="1">
+      <w:start w:val="1"/>
+      <w:numFmt w:val="lowerLetter"/>
+      <w:lvlText w:val="%8."/>
+      <w:lvlJc w:val="left"/>
+      <w:pPr>
+        <w:ind w:left="5760" w:hanging="360"/>
+      </w:pPr>
+    </w:lvl>
+    <w:lvl w:ilvl="8" w:tplc="0413001B" w:tentative="1">
+      <w:start w:val="1"/>
+      <w:numFmt w:val="lowerRoman"/>
+      <w:lvlText w:val="%9."/>
+      <w:lvlJc w:val="right"/>
+      <w:pPr>
+        <w:ind w:left="6480" w:hanging="180"/>
+      </w:pPr>
+    </w:lvl>
+  </w:abstractNum>
+  <w:num w:numId="1">
+    <w:abstractNumId w:val="0"/>
+  </w:num>
+  <w:num w:numId="2">
+    <w:abstractNumId w:val="1"/>
+  </w:num>
+</w:numbering>
+</file>
+
 <file path=word/people.xml><?xml version="1.0" encoding="utf-8"?>
-<w15:people xmlns:wpc="http://schemas.microsoft.com/office/word/2010/wordprocessingCanvas" xmlns:cx="http://schemas.microsoft.com/office/drawing/2014/chartex" xmlns:cx1="http://schemas.microsoft.com/office/drawing/2015/9/8/chartex" xmlns:cx2="http://schemas.microsoft.com/office/drawing/2015/10/21/chartex" xmlns:cx3="http://schemas.microsoft.com/office/drawing/2016/5/9/chartex" xmlns:cx4="http://schemas.microsoft.com/office/drawing/2016/5/10/chartex" xmlns:cx5="http://schemas.microsoft.com/office/drawing/2016/5/11/chartex" xmlns:cx6="http://schemas.microsoft.com/office/drawing/2016/5/12/chartex" xmlns:cx7="http://schemas.microsoft.com/office/drawing/2016/5/13/chartex" xmlns:cx8="http://schemas.microsoft.com/office/drawing/2016/5/14/chartex" xmlns:mc="http://schemas.openxmlformats.org/markup-compatibility/2006" xmlns:aink="http://schemas.microsoft.com/office/drawing/2016/ink" xmlns:am3d="http://schemas.microsoft.com/office/drawing/2017/model3d" xmlns:o="urn:schemas-microsoft-com:office:office" xmlns:r="http://schemas.openxmlformats.org/officeDocument/2006/relationships" xmlns:m="http://schemas.openxmlformats.org/officeDocument/2006/math" xmlns:v="urn:schemas-microsoft-com:vml" xmlns:wp14="http://schemas.microsoft.com/office/word/2010/wordprocessingDrawing" xmlns:wp="http://schemas.openxmlformats.org/drawingml/2006/wordprocessingDrawing" xmlns:w10="urn:schemas-microsoft-com:office:word" xmlns:w="http://schemas.openxmlformats.org/wordprocessingml/2006/main" xmlns:w14="http://schemas.microsoft.com/office/word/2010/wordml" xmlns:w15="http://schemas.microsoft.com/office/word/2012/wordml" xmlns:w16cex="http://schemas.microsoft.com/office/word/2018/wordml/cex" xmlns:w16cid="http://schemas.microsoft.com/office/word/2016/wordml/cid" xmlns:w16="http://schemas.microsoft.com/office/word/2018/wordml" xmlns:w16se="http://schemas.microsoft.com/office/word/2015/wordml/symex" xmlns:wpg="http://schemas.microsoft.com/office/word/2010/wordprocessingGroup" xmlns:wpi="http://schemas.microsoft.com/office/word/2010/wordprocessingInk" xmlns:wne="http://schemas.microsoft.com/office/word/2006/wordml" xmlns:wps="http://schemas.microsoft.com/office/word/2010/wordprocessingShape" mc:Ignorable="w14 w15 w16se w16cid w16 w16cex wp14">
+<w15:people xmlns:wpc="http://schemas.microsoft.com/office/word/2010/wordprocessingCanvas" xmlns:cx="http://schemas.microsoft.com/office/drawing/2014/chartex" xmlns:cx1="http://schemas.microsoft.com/office/drawing/2015/9/8/chartex" xmlns:cx2="http://schemas.microsoft.com/office/drawing/2015/10/21/chartex" xmlns:cx3="http://schemas.microsoft.com/office/drawing/2016/5/9/chartex" xmlns:cx4="http://schemas.microsoft.com/office/drawing/2016/5/10/chartex" xmlns:cx5="http://schemas.microsoft.com/office/drawing/2016/5/11/chartex" xmlns:cx6="http://schemas.microsoft.com/office/drawing/2016/5/12/chartex" xmlns:cx7="http://schemas.microsoft.com/office/drawing/2016/5/13/chartex" xmlns:cx8="http://schemas.microsoft.com/office/drawing/2016/5/14/chartex" xmlns:mc="http://schemas.openxmlformats.org/markup-compatibility/2006" xmlns:aink="http://schemas.microsoft.com/office/drawing/2016/ink" xmlns:am3d="http://schemas.microsoft.com/office/drawing/2017/model3d" xmlns:o="urn:schemas-microsoft-com:office:office" xmlns:r="http://schemas.openxmlformats.org/officeDocument/2006/relationships" xmlns:m="http://schemas.openxmlformats.org/officeDocument/2006/math" xmlns:v="urn:schemas-microsoft-com:vml" xmlns:wp14="http://schemas.microsoft.com/office/word/2010/wordprocessingDrawing" xmlns:wp="http://schemas.openxmlformats.org/drawingml/2006/wordprocessingDrawing" xmlns:w10="urn:schemas-microsoft-com:office:word" xmlns:w="http://schemas.openxmlformats.org/wordprocessingml/2006/main" xmlns:w14="http://schemas.microsoft.com/office/word/2010/wordml" xmlns:w15="http://schemas.microsoft.com/office/word/2012/wordml" xmlns:w16cex="http://schemas.microsoft.com/office/word/2018/wordml/cex" xmlns:w16cid="http://schemas.microsoft.com/office/word/2016/wordml/cid" xmlns:w16="http://schemas.microsoft.com/office/word/2018/wordml" xmlns:w16sdtdh="http://schemas.microsoft.com/office/word/2020/wordml/sdtdatahash" xmlns:w16se="http://schemas.microsoft.com/office/word/2015/wordml/symex" xmlns:wpg="http://schemas.microsoft.com/office/word/2010/wordprocessingGroup" xmlns:wpi="http://schemas.microsoft.com/office/word/2010/wordprocessingInk" xmlns:wne="http://schemas.microsoft.com/office/word/2006/wordml" xmlns:wps="http://schemas.microsoft.com/office/word/2010/wordprocessingShape" mc:Ignorable="w14 w15 w16se w16cid w16 w16cex w16sdtdh wp14">
   <w15:person w15:author="Frits Ankersmit">
     <w15:presenceInfo w15:providerId="Windows Live" w15:userId="7e0afb3984d823c7"/>
   </w15:person>
@@ -3291,7 +4434,7 @@
 </file>
 
 <file path=word/styles.xml><?xml version="1.0" encoding="utf-8"?>
-<w:styles xmlns:mc="http://schemas.openxmlformats.org/markup-compatibility/2006" xmlns:r="http://schemas.openxmlformats.org/officeDocument/2006/relationships" xmlns:w="http://schemas.openxmlformats.org/wordprocessingml/2006/main" xmlns:w14="http://schemas.microsoft.com/office/word/2010/wordml" xmlns:w15="http://schemas.microsoft.com/office/word/2012/wordml" xmlns:w16cex="http://schemas.microsoft.com/office/word/2018/wordml/cex" xmlns:w16cid="http://schemas.microsoft.com/office/word/2016/wordml/cid" xmlns:w16="http://schemas.microsoft.com/office/word/2018/wordml" xmlns:w16se="http://schemas.microsoft.com/office/word/2015/wordml/symex" mc:Ignorable="w14 w15 w16se w16cid w16 w16cex">
+<w:styles xmlns:mc="http://schemas.openxmlformats.org/markup-compatibility/2006" xmlns:r="http://schemas.openxmlformats.org/officeDocument/2006/relationships" xmlns:w="http://schemas.openxmlformats.org/wordprocessingml/2006/main" xmlns:w14="http://schemas.microsoft.com/office/word/2010/wordml" xmlns:w15="http://schemas.microsoft.com/office/word/2012/wordml" xmlns:w16cex="http://schemas.microsoft.com/office/word/2018/wordml/cex" xmlns:w16cid="http://schemas.microsoft.com/office/word/2016/wordml/cid" xmlns:w16="http://schemas.microsoft.com/office/word/2018/wordml" xmlns:w16sdtdh="http://schemas.microsoft.com/office/word/2020/wordml/sdtdatahash" xmlns:w16se="http://schemas.microsoft.com/office/word/2015/wordml/symex" mc:Ignorable="w14 w15 w16se w16cid w16 w16cex w16sdtdh">
   <w:docDefaults>
     <w:rPrDefault>
       <w:rPr>
@@ -3462,7 +4605,7 @@
     <w:lsdException w:name="Table Web 2" w:semiHidden="1" w:unhideWhenUsed="1"/>
     <w:lsdException w:name="Table Web 3" w:semiHidden="1" w:unhideWhenUsed="1"/>
     <w:lsdException w:name="Balloon Text" w:semiHidden="1" w:unhideWhenUsed="1"/>
-    <w:lsdException w:name="Table Grid" w:semiHidden="1" w:uiPriority="59" w:unhideWhenUsed="1"/>
+    <w:lsdException w:name="Table Grid" w:uiPriority="59"/>
     <w:lsdException w:name="Table Theme" w:semiHidden="1" w:unhideWhenUsed="1"/>
     <w:lsdException w:name="Placeholder Text" w:semiHidden="1"/>
     <w:lsdException w:name="No Spacing" w:uiPriority="1" w:qFormat="1"/>
@@ -3712,9 +4855,33 @@
       <w:szCs w:val="26"/>
     </w:rPr>
   </w:style>
+  <w:style w:type="paragraph" w:styleId="Heading3">
+    <w:name w:val="heading 3"/>
+    <w:basedOn w:val="Normal"/>
+    <w:next w:val="Normal"/>
+    <w:link w:val="Heading3Char"/>
+    <w:uiPriority w:val="9"/>
+    <w:semiHidden/>
+    <w:unhideWhenUsed/>
+    <w:qFormat/>
+    <w:rsid w:val="00117171"/>
+    <w:pPr>
+      <w:keepNext/>
+      <w:keepLines/>
+      <w:spacing w:before="40" w:after="0"/>
+      <w:outlineLvl w:val="2"/>
+    </w:pPr>
+    <w:rPr>
+      <w:rFonts w:asciiTheme="majorHAnsi" w:eastAsiaTheme="majorEastAsia" w:hAnsiTheme="majorHAnsi" w:cstheme="majorBidi"/>
+      <w:color w:val="243F60" w:themeColor="accent1" w:themeShade="7F"/>
+      <w:sz w:val="24"/>
+      <w:szCs w:val="24"/>
+    </w:rPr>
+  </w:style>
   <w:style w:type="character" w:default="1" w:styleId="DefaultParagraphFont">
     <w:name w:val="Default Paragraph Font"/>
     <w:uiPriority w:val="1"/>
+    <w:semiHidden/>
     <w:unhideWhenUsed/>
   </w:style>
   <w:style w:type="table" w:default="1" w:styleId="TableNormal">
@@ -3865,6 +5032,32 @@
     <w:pPr>
       <w:spacing w:after="0" w:line="240" w:lineRule="auto"/>
     </w:pPr>
+  </w:style>
+  <w:style w:type="character" w:styleId="FollowedHyperlink">
+    <w:name w:val="FollowedHyperlink"/>
+    <w:basedOn w:val="DefaultParagraphFont"/>
+    <w:uiPriority w:val="99"/>
+    <w:semiHidden/>
+    <w:unhideWhenUsed/>
+    <w:rsid w:val="005F0F2D"/>
+    <w:rPr>
+      <w:color w:val="800080" w:themeColor="followedHyperlink"/>
+      <w:u w:val="single"/>
+    </w:rPr>
+  </w:style>
+  <w:style w:type="character" w:customStyle="1" w:styleId="Heading3Char">
+    <w:name w:val="Heading 3 Char"/>
+    <w:basedOn w:val="DefaultParagraphFont"/>
+    <w:link w:val="Heading3"/>
+    <w:uiPriority w:val="9"/>
+    <w:semiHidden/>
+    <w:rsid w:val="00117171"/>
+    <w:rPr>
+      <w:rFonts w:asciiTheme="majorHAnsi" w:eastAsiaTheme="majorEastAsia" w:hAnsiTheme="majorHAnsi" w:cstheme="majorBidi"/>
+      <w:color w:val="243F60" w:themeColor="accent1" w:themeShade="7F"/>
+      <w:sz w:val="24"/>
+      <w:szCs w:val="24"/>
+    </w:rPr>
   </w:style>
 </w:styles>
 </file>

</xml_diff>

<commit_message>
added  terminal information view
</commit_message>
<xml_diff>
--- a/Documentation/setup PI.docx
+++ b/Documentation/setup PI.docx
@@ -186,33 +186,7 @@
                   </w:rPr>
                 </w:rPrChange>
               </w:rPr>
-              <w:t xml:space="preserve">install fresh </w:t>
-            </w:r>
-            <w:proofErr w:type="spellStart"/>
-            <w:r>
-              <w:rPr>
-                <w:highlight w:val="yellow"/>
-                <w:lang w:val="en-US"/>
-                <w:rPrChange w:id="2" w:author="Frits Ankersmit" w:date="2021-03-15T09:21:00Z">
-                  <w:rPr>
-                    <w:highlight w:val="yellow"/>
-                  </w:rPr>
-                </w:rPrChange>
-              </w:rPr>
-              <w:t>Raspian</w:t>
-            </w:r>
-            <w:proofErr w:type="spellEnd"/>
-            <w:r>
-              <w:rPr>
-                <w:highlight w:val="yellow"/>
-                <w:lang w:val="en-US"/>
-                <w:rPrChange w:id="3" w:author="Frits Ankersmit" w:date="2021-03-15T09:21:00Z">
-                  <w:rPr>
-                    <w:highlight w:val="yellow"/>
-                  </w:rPr>
-                </w:rPrChange>
-              </w:rPr>
-              <w:t xml:space="preserve"> OS</w:t>
+              <w:t>install fresh Raspian OS</w:t>
             </w:r>
           </w:p>
           <w:p>
@@ -336,35 +310,7 @@
               <w:rPr>
                 <w:lang w:val="en-US"/>
               </w:rPr>
-              <w:t xml:space="preserve"> with:  </w:t>
-            </w:r>
-            <w:proofErr w:type="spellStart"/>
-            <w:r>
-              <w:rPr>
-                <w:lang w:val="en-US"/>
-              </w:rPr>
-              <w:t>sudo</w:t>
-            </w:r>
-            <w:proofErr w:type="spellEnd"/>
-            <w:r>
-              <w:rPr>
-                <w:lang w:val="en-US"/>
-              </w:rPr>
-              <w:t xml:space="preserve"> </w:t>
-            </w:r>
-            <w:proofErr w:type="spellStart"/>
-            <w:r>
-              <w:rPr>
-                <w:lang w:val="en-US"/>
-              </w:rPr>
-              <w:t>raspi_config</w:t>
-            </w:r>
-            <w:proofErr w:type="spellEnd"/>
-            <w:r>
-              <w:rPr>
-                <w:lang w:val="en-US"/>
-              </w:rPr>
-              <w:t xml:space="preserve"> to rasp##</w:t>
+              <w:t xml:space="preserve"> with:  sudo raspi_config to rasp##</w:t>
             </w:r>
           </w:p>
         </w:tc>
@@ -478,30 +424,8 @@
               <w:rPr>
                 <w:lang w:val="en-US"/>
               </w:rPr>
-              <w:t xml:space="preserve"> with:  </w:t>
-            </w:r>
-            <w:proofErr w:type="spellStart"/>
-            <w:r>
-              <w:rPr>
-                <w:lang w:val="en-US"/>
-              </w:rPr>
-              <w:t>sudo</w:t>
-            </w:r>
-            <w:proofErr w:type="spellEnd"/>
-            <w:r>
-              <w:rPr>
-                <w:lang w:val="en-US"/>
-              </w:rPr>
-              <w:t xml:space="preserve"> </w:t>
-            </w:r>
-            <w:proofErr w:type="spellStart"/>
-            <w:r>
-              <w:rPr>
-                <w:lang w:val="en-US"/>
-              </w:rPr>
-              <w:t>raspi_config</w:t>
-            </w:r>
-            <w:proofErr w:type="spellEnd"/>
+              <w:t xml:space="preserve"> with:  sudo raspi_config</w:t>
+            </w:r>
           </w:p>
         </w:tc>
         <w:tc>
@@ -705,45 +629,14 @@
                 <w:highlight w:val="yellow"/>
                 <w:lang w:val="en-US"/>
               </w:rPr>
-              <w:t xml:space="preserve">Enable </w:t>
-            </w:r>
-            <w:proofErr w:type="spellStart"/>
-            <w:r>
-              <w:rPr>
-                <w:highlight w:val="yellow"/>
-                <w:lang w:val="en-US"/>
-              </w:rPr>
-              <w:t>ssh</w:t>
-            </w:r>
-            <w:proofErr w:type="spellEnd"/>
-            <w:r>
-              <w:rPr>
-                <w:lang w:val="en-US"/>
-              </w:rPr>
-              <w:t xml:space="preserve"> with:  </w:t>
-            </w:r>
-            <w:proofErr w:type="spellStart"/>
-            <w:r>
-              <w:rPr>
-                <w:lang w:val="en-US"/>
-              </w:rPr>
-              <w:t>sudo</w:t>
-            </w:r>
-            <w:proofErr w:type="spellEnd"/>
-            <w:r>
-              <w:rPr>
-                <w:lang w:val="en-US"/>
-              </w:rPr>
-              <w:t xml:space="preserve"> </w:t>
-            </w:r>
-            <w:proofErr w:type="spellStart"/>
-            <w:r>
-              <w:rPr>
-                <w:lang w:val="en-US"/>
-              </w:rPr>
-              <w:t>raspi_config</w:t>
-            </w:r>
-            <w:proofErr w:type="spellEnd"/>
+              <w:t>Enable ssh</w:t>
+            </w:r>
+            <w:r>
+              <w:rPr>
+                <w:lang w:val="en-US"/>
+              </w:rPr>
+              <w:t xml:space="preserve"> with:  sudo raspi_config</w:t>
+            </w:r>
           </w:p>
         </w:tc>
         <w:tc>
@@ -782,13 +675,7 @@
               <w:rPr>
                 <w:lang w:val="en-US"/>
               </w:rPr>
-              <w:t>D</w:t>
-            </w:r>
-            <w:r>
-              <w:rPr>
-                <w:lang w:val="en-US"/>
-              </w:rPr>
-              <w:t>one</w:t>
+              <w:t>Done</w:t>
             </w:r>
           </w:p>
         </w:tc>
@@ -851,35 +738,7 @@
               <w:rPr>
                 <w:lang w:val="en-US"/>
               </w:rPr>
-              <w:t xml:space="preserve"> with:  </w:t>
-            </w:r>
-            <w:proofErr w:type="spellStart"/>
-            <w:r>
-              <w:rPr>
-                <w:lang w:val="en-US"/>
-              </w:rPr>
-              <w:t>sudo</w:t>
-            </w:r>
-            <w:proofErr w:type="spellEnd"/>
-            <w:r>
-              <w:rPr>
-                <w:lang w:val="en-US"/>
-              </w:rPr>
-              <w:t xml:space="preserve"> </w:t>
-            </w:r>
-            <w:proofErr w:type="spellStart"/>
-            <w:r>
-              <w:rPr>
-                <w:lang w:val="en-US"/>
-              </w:rPr>
-              <w:t>raspi_config</w:t>
-            </w:r>
-            <w:proofErr w:type="spellEnd"/>
-            <w:r>
-              <w:rPr>
-                <w:lang w:val="en-US"/>
-              </w:rPr>
-              <w:t xml:space="preserve">   </w:t>
+              <w:t xml:space="preserve"> with:  sudo raspi_config   </w:t>
             </w:r>
             <w:r>
               <w:rPr>
@@ -926,13 +785,7 @@
               <w:rPr>
                 <w:lang w:val="en-US"/>
               </w:rPr>
-              <w:t>D</w:t>
-            </w:r>
-            <w:r>
-              <w:rPr>
-                <w:lang w:val="en-US"/>
-              </w:rPr>
-              <w:t>one</w:t>
+              <w:t>Done</w:t>
             </w:r>
           </w:p>
         </w:tc>
@@ -997,30 +850,8 @@
               <w:rPr>
                 <w:lang w:val="en-US"/>
               </w:rPr>
-              <w:t xml:space="preserve"> with:  </w:t>
-            </w:r>
-            <w:proofErr w:type="spellStart"/>
-            <w:r>
-              <w:rPr>
-                <w:lang w:val="en-US"/>
-              </w:rPr>
-              <w:t>sudo</w:t>
-            </w:r>
-            <w:proofErr w:type="spellEnd"/>
-            <w:r>
-              <w:rPr>
-                <w:lang w:val="en-US"/>
-              </w:rPr>
-              <w:t xml:space="preserve"> </w:t>
-            </w:r>
-            <w:proofErr w:type="spellStart"/>
-            <w:r>
-              <w:rPr>
-                <w:lang w:val="en-US"/>
-              </w:rPr>
-              <w:t>raspi_config</w:t>
-            </w:r>
-            <w:proofErr w:type="spellEnd"/>
+              <w:t xml:space="preserve"> with:  sudo raspi_config</w:t>
+            </w:r>
             <w:r>
               <w:rPr>
                 <w:i/>
@@ -1074,13 +905,7 @@
               <w:rPr>
                 <w:lang w:val="en-US"/>
               </w:rPr>
-              <w:t>D</w:t>
-            </w:r>
-            <w:r>
-              <w:rPr>
-                <w:lang w:val="en-US"/>
-              </w:rPr>
-              <w:t>one</w:t>
+              <w:t>Done</w:t>
             </w:r>
           </w:p>
         </w:tc>
@@ -1138,166 +963,89 @@
                 <w:highlight w:val="yellow"/>
                 <w:lang w:val="en-US"/>
               </w:rPr>
-              <w:t xml:space="preserve">Disable </w:t>
-            </w:r>
-            <w:proofErr w:type="spellStart"/>
-            <w:r>
-              <w:rPr>
+              <w:t xml:space="preserve">Disable wifi and Bluetooth: </w:t>
+            </w:r>
+            <w:r>
+              <w:rPr>
+                <w:i/>
+                <w:lang w:val="en-US"/>
+              </w:rPr>
+              <w:t>Sudo nano /boot/config.txt</w:t>
+            </w:r>
+          </w:p>
+          <w:p>
+            <w:pPr>
+              <w:rPr>
+                <w:lang w:val="en-US"/>
+              </w:rPr>
+            </w:pPr>
+            <w:r>
+              <w:rPr>
+                <w:lang w:val="en-US"/>
+              </w:rPr>
+              <w:t>Add to end of file</w:t>
+            </w:r>
+          </w:p>
+          <w:p>
+            <w:pPr>
+              <w:rPr>
+                <w:i/>
+                <w:lang w:val="en-US"/>
+              </w:rPr>
+            </w:pPr>
+            <w:r>
+              <w:rPr>
+                <w:i/>
+                <w:lang w:val="en-US"/>
+              </w:rPr>
+              <w:t># disable wifi and Bluetooth</w:t>
+            </w:r>
+          </w:p>
+          <w:p>
+            <w:pPr>
+              <w:rPr>
+                <w:i/>
+                <w:lang w:val="en-US"/>
+              </w:rPr>
+            </w:pPr>
+            <w:r>
+              <w:rPr>
+                <w:i/>
+                <w:lang w:val="en-US"/>
+              </w:rPr>
+              <w:t># ANF 11-6-2020</w:t>
+            </w:r>
+          </w:p>
+          <w:p>
+            <w:pPr>
+              <w:rPr>
+                <w:i/>
+                <w:lang w:val="en-US"/>
+              </w:rPr>
+            </w:pPr>
+            <w:r>
+              <w:rPr>
+                <w:i/>
+                <w:lang w:val="en-US"/>
+              </w:rPr>
+              <w:t>dtoverlay=disable-wifi</w:t>
+            </w:r>
+          </w:p>
+          <w:p>
+            <w:pPr>
+              <w:rPr>
+                <w:i/>
                 <w:highlight w:val="yellow"/>
                 <w:lang w:val="en-US"/>
               </w:rPr>
-              <w:t>wifi</w:t>
-            </w:r>
-            <w:proofErr w:type="spellEnd"/>
-            <w:r>
-              <w:rPr>
-                <w:highlight w:val="yellow"/>
-                <w:lang w:val="en-US"/>
-              </w:rPr>
-              <w:t xml:space="preserve"> and Bluetooth: </w:t>
-            </w:r>
-            <w:proofErr w:type="spellStart"/>
-            <w:r>
-              <w:rPr>
-                <w:i/>
-                <w:lang w:val="en-US"/>
-              </w:rPr>
-              <w:t>Sudo</w:t>
-            </w:r>
-            <w:proofErr w:type="spellEnd"/>
-            <w:r>
-              <w:rPr>
-                <w:i/>
-                <w:lang w:val="en-US"/>
-              </w:rPr>
-              <w:t xml:space="preserve"> nano /boot/config.txt</w:t>
-            </w:r>
-          </w:p>
-          <w:p>
-            <w:pPr>
-              <w:rPr>
-                <w:lang w:val="en-US"/>
-              </w:rPr>
-            </w:pPr>
-            <w:r>
-              <w:rPr>
-                <w:lang w:val="en-US"/>
-              </w:rPr>
-              <w:t>Add to end of file</w:t>
-            </w:r>
-          </w:p>
-          <w:p>
-            <w:pPr>
-              <w:rPr>
-                <w:i/>
-                <w:lang w:val="en-US"/>
-              </w:rPr>
-            </w:pPr>
-            <w:r>
-              <w:rPr>
-                <w:i/>
-                <w:lang w:val="en-US"/>
-              </w:rPr>
-              <w:t xml:space="preserve"># disable </w:t>
-            </w:r>
-            <w:proofErr w:type="spellStart"/>
-            <w:r>
-              <w:rPr>
-                <w:i/>
-                <w:lang w:val="en-US"/>
-              </w:rPr>
-              <w:t>wifi</w:t>
-            </w:r>
-            <w:proofErr w:type="spellEnd"/>
-            <w:r>
-              <w:rPr>
-                <w:i/>
-                <w:lang w:val="en-US"/>
-              </w:rPr>
-              <w:t xml:space="preserve"> and Bluetooth</w:t>
-            </w:r>
-          </w:p>
-          <w:p>
-            <w:pPr>
-              <w:rPr>
-                <w:i/>
-                <w:lang w:val="en-US"/>
-              </w:rPr>
-            </w:pPr>
-            <w:r>
-              <w:rPr>
-                <w:i/>
-                <w:lang w:val="en-US"/>
-              </w:rPr>
-              <w:t># ANF 11-6-2020</w:t>
-            </w:r>
-          </w:p>
-          <w:p>
-            <w:pPr>
-              <w:rPr>
-                <w:i/>
-                <w:lang w:val="en-US"/>
-              </w:rPr>
-            </w:pPr>
-            <w:proofErr w:type="spellStart"/>
-            <w:r>
-              <w:rPr>
-                <w:i/>
-                <w:lang w:val="en-US"/>
-              </w:rPr>
-              <w:t>dtoverlay</w:t>
-            </w:r>
-            <w:proofErr w:type="spellEnd"/>
-            <w:r>
-              <w:rPr>
-                <w:i/>
-                <w:lang w:val="en-US"/>
-              </w:rPr>
-              <w:t>=disable-</w:t>
-            </w:r>
-            <w:proofErr w:type="spellStart"/>
-            <w:r>
-              <w:rPr>
-                <w:i/>
-                <w:lang w:val="en-US"/>
-              </w:rPr>
-              <w:t>wifi</w:t>
-            </w:r>
-            <w:proofErr w:type="spellEnd"/>
-          </w:p>
-          <w:p>
-            <w:pPr>
-              <w:rPr>
-                <w:i/>
-                <w:highlight w:val="yellow"/>
-                <w:lang w:val="en-US"/>
-              </w:rPr>
-            </w:pPr>
-            <w:proofErr w:type="spellStart"/>
-            <w:r>
-              <w:rPr>
-                <w:i/>
-                <w:lang w:val="en-US"/>
-              </w:rPr>
-              <w:t>dtoverlay</w:t>
-            </w:r>
-            <w:proofErr w:type="spellEnd"/>
-            <w:r>
-              <w:rPr>
-                <w:i/>
-                <w:lang w:val="en-US"/>
-              </w:rPr>
-              <w:t>=disable-</w:t>
-            </w:r>
-            <w:proofErr w:type="spellStart"/>
-            <w:r>
-              <w:rPr>
-                <w:i/>
-                <w:lang w:val="en-US"/>
-              </w:rPr>
-              <w:t>bt</w:t>
-            </w:r>
-            <w:proofErr w:type="spellEnd"/>
+            </w:pPr>
+            <w:r>
+              <w:rPr>
+                <w:i/>
+                <w:lang w:val="en-US"/>
+              </w:rPr>
+              <w:t>dtoverlay=disable-bt</w:t>
+            </w:r>
           </w:p>
         </w:tc>
         <w:tc>
@@ -1316,13 +1064,7 @@
               <w:rPr>
                 <w:lang w:val="en-US"/>
               </w:rPr>
-              <w:t>D</w:t>
-            </w:r>
-            <w:r>
-              <w:rPr>
-                <w:lang w:val="en-US"/>
-              </w:rPr>
-              <w:t>one</w:t>
+              <w:t>Done</w:t>
             </w:r>
           </w:p>
         </w:tc>
@@ -1342,13 +1084,7 @@
               <w:rPr>
                 <w:lang w:val="en-US"/>
               </w:rPr>
-              <w:t>D</w:t>
-            </w:r>
-            <w:r>
-              <w:rPr>
-                <w:lang w:val="en-US"/>
-              </w:rPr>
-              <w:t>one</w:t>
+              <w:t>Done</w:t>
             </w:r>
           </w:p>
         </w:tc>
@@ -1406,23 +1142,7 @@
                 <w:highlight w:val="yellow"/>
                 <w:lang w:val="en-US"/>
               </w:rPr>
-              <w:t xml:space="preserve">Set  static </w:t>
-            </w:r>
-            <w:proofErr w:type="spellStart"/>
-            <w:r>
-              <w:rPr>
-                <w:highlight w:val="yellow"/>
-                <w:lang w:val="en-US"/>
-              </w:rPr>
-              <w:t>ip</w:t>
-            </w:r>
-            <w:proofErr w:type="spellEnd"/>
-            <w:r>
-              <w:rPr>
-                <w:highlight w:val="yellow"/>
-                <w:lang w:val="en-US"/>
-              </w:rPr>
-              <w:t xml:space="preserve"> address on pi</w:t>
+              <w:t>Set  static ip address on pi</w:t>
             </w:r>
           </w:p>
           <w:p>
@@ -1441,16 +1161,8 @@
               <w:rPr>
                 <w:lang w:val="en-US"/>
               </w:rPr>
-              <w:t xml:space="preserve"> change address in </w:t>
-            </w:r>
-            <w:proofErr w:type="spellStart"/>
-            <w:r>
-              <w:rPr>
-                <w:lang w:val="en-US"/>
-              </w:rPr>
-              <w:t>dhcpcd.conf</w:t>
-            </w:r>
-            <w:proofErr w:type="spellEnd"/>
+              <w:t xml:space="preserve"> change address in dhcpcd.conf</w:t>
+            </w:r>
           </w:p>
           <w:p>
             <w:pPr>
@@ -1481,41 +1193,18 @@
               </w:rPr>
               <w:t xml:space="preserve">find address current router:  </w:t>
             </w:r>
-            <w:proofErr w:type="spellStart"/>
             <w:r>
               <w:rPr>
                 <w:highlight w:val="lightGray"/>
                 <w:lang w:val="en-US"/>
               </w:rPr>
-              <w:t>ip</w:t>
-            </w:r>
-            <w:proofErr w:type="spellEnd"/>
-            <w:r>
-              <w:rPr>
-                <w:highlight w:val="lightGray"/>
-                <w:lang w:val="en-US"/>
-              </w:rPr>
-              <w:t xml:space="preserve"> r | grep default</w:t>
-            </w:r>
-            <w:r>
-              <w:rPr>
-                <w:lang w:val="en-US"/>
-              </w:rPr>
-              <w:t xml:space="preserve"> first </w:t>
-            </w:r>
-            <w:proofErr w:type="spellStart"/>
-            <w:r>
-              <w:rPr>
-                <w:lang w:val="en-US"/>
-              </w:rPr>
-              <w:t>ip</w:t>
-            </w:r>
-            <w:proofErr w:type="spellEnd"/>
-            <w:r>
-              <w:rPr>
-                <w:lang w:val="en-US"/>
-              </w:rPr>
-              <w:t xml:space="preserve"> address in output is router address</w:t>
+              <w:t>ip r | grep default</w:t>
+            </w:r>
+            <w:r>
+              <w:rPr>
+                <w:lang w:val="en-US"/>
+              </w:rPr>
+              <w:t xml:space="preserve"> first ip address in output is router address</w:t>
             </w:r>
             <w:r>
               <w:rPr>
@@ -1540,66 +1229,18 @@
               </w:rPr>
               <w:t xml:space="preserve">find current DNS  server: </w:t>
             </w:r>
-            <w:proofErr w:type="spellStart"/>
             <w:r>
               <w:rPr>
                 <w:highlight w:val="lightGray"/>
                 <w:lang w:val="en-US"/>
               </w:rPr>
-              <w:t>sudo</w:t>
-            </w:r>
-            <w:proofErr w:type="spellEnd"/>
-            <w:r>
-              <w:rPr>
-                <w:highlight w:val="lightGray"/>
-                <w:lang w:val="en-US"/>
-              </w:rPr>
-              <w:t xml:space="preserve"> nano /</w:t>
-            </w:r>
-            <w:proofErr w:type="spellStart"/>
-            <w:r>
-              <w:rPr>
-                <w:highlight w:val="lightGray"/>
-                <w:lang w:val="en-US"/>
-              </w:rPr>
-              <w:t>etc</w:t>
-            </w:r>
-            <w:proofErr w:type="spellEnd"/>
-            <w:r>
-              <w:rPr>
-                <w:highlight w:val="lightGray"/>
-                <w:lang w:val="en-US"/>
-              </w:rPr>
-              <w:t>/</w:t>
-            </w:r>
-            <w:proofErr w:type="spellStart"/>
-            <w:r>
-              <w:rPr>
-                <w:highlight w:val="lightGray"/>
-                <w:lang w:val="en-US"/>
-              </w:rPr>
-              <w:t>resolv.conf</w:t>
-            </w:r>
-            <w:proofErr w:type="spellEnd"/>
-            <w:r>
-              <w:rPr>
-                <w:lang w:val="en-US"/>
-              </w:rPr>
-              <w:t xml:space="preserve">  </w:t>
-            </w:r>
-            <w:proofErr w:type="spellStart"/>
-            <w:r>
-              <w:rPr>
-                <w:lang w:val="en-US"/>
-              </w:rPr>
-              <w:t>ip</w:t>
-            </w:r>
-            <w:proofErr w:type="spellEnd"/>
-            <w:r>
-              <w:rPr>
-                <w:lang w:val="en-US"/>
-              </w:rPr>
-              <w:t xml:space="preserve"> address after nameserver is DNS nameserver</w:t>
+              <w:t>sudo nano /etc/resolv.conf</w:t>
+            </w:r>
+            <w:r>
+              <w:rPr>
+                <w:lang w:val="en-US"/>
+              </w:rPr>
+              <w:t xml:space="preserve">  ip address after nameserver is DNS nameserver</w:t>
             </w:r>
             <w:r>
               <w:rPr>
@@ -1622,63 +1263,15 @@
               <w:rPr>
                 <w:lang w:val="en-US"/>
               </w:rPr>
-              <w:t xml:space="preserve">modify </w:t>
-            </w:r>
-            <w:proofErr w:type="spellStart"/>
-            <w:r>
-              <w:rPr>
-                <w:lang w:val="en-US"/>
-              </w:rPr>
-              <w:t>dhcpcd.conf</w:t>
-            </w:r>
-            <w:proofErr w:type="spellEnd"/>
-            <w:r>
-              <w:rPr>
-                <w:lang w:val="en-US"/>
-              </w:rPr>
-              <w:t xml:space="preserve">: </w:t>
-            </w:r>
-            <w:proofErr w:type="spellStart"/>
+              <w:t xml:space="preserve">modify dhcpcd.conf: </w:t>
+            </w:r>
             <w:r>
               <w:rPr>
                 <w:highlight w:val="lightGray"/>
                 <w:lang w:val="en-US"/>
               </w:rPr>
-              <w:t>sudo</w:t>
-            </w:r>
-            <w:proofErr w:type="spellEnd"/>
-            <w:r>
-              <w:rPr>
-                <w:highlight w:val="lightGray"/>
-                <w:lang w:val="en-US"/>
-              </w:rPr>
-              <w:t xml:space="preserve"> nano /</w:t>
-            </w:r>
-            <w:proofErr w:type="spellStart"/>
-            <w:r>
-              <w:rPr>
-                <w:highlight w:val="lightGray"/>
-                <w:lang w:val="en-US"/>
-              </w:rPr>
-              <w:t>etc</w:t>
-            </w:r>
-            <w:proofErr w:type="spellEnd"/>
-            <w:r>
-              <w:rPr>
-                <w:highlight w:val="lightGray"/>
-                <w:lang w:val="en-US"/>
-              </w:rPr>
-              <w:t>/</w:t>
-            </w:r>
-            <w:proofErr w:type="spellStart"/>
-            <w:r>
-              <w:rPr>
-                <w:highlight w:val="lightGray"/>
-                <w:lang w:val="en-US"/>
-              </w:rPr>
-              <w:t>dhcpcd.conf</w:t>
-            </w:r>
-            <w:proofErr w:type="spellEnd"/>
+              <w:t>sudo nano /etc/dhcpcd.conf</w:t>
+            </w:r>
             <w:r>
               <w:rPr>
                 <w:lang w:val="en-US"/>
@@ -1774,79 +1367,47 @@
                 <w:highlight w:val="lightGray"/>
                 <w:lang w:val="en-US"/>
               </w:rPr>
-              <w:t xml:space="preserve">static </w:t>
-            </w:r>
-            <w:proofErr w:type="spellStart"/>
+              <w:t>static ip_address=&lt;STATICIP&gt;/24</w:t>
+            </w:r>
+          </w:p>
+          <w:p>
+            <w:pPr>
+              <w:rPr>
+                <w:lang w:val="en-US"/>
+              </w:rPr>
+            </w:pPr>
+            <w:r>
+              <w:rPr>
+                <w:lang w:val="en-US"/>
+              </w:rPr>
+              <w:t xml:space="preserve">                           </w:t>
+            </w:r>
             <w:r>
               <w:rPr>
                 <w:highlight w:val="lightGray"/>
                 <w:lang w:val="en-US"/>
               </w:rPr>
-              <w:t>ip_address</w:t>
-            </w:r>
-            <w:proofErr w:type="spellEnd"/>
+              <w:t>static routers=&lt;ROUTERIP&gt;</w:t>
+            </w:r>
+          </w:p>
+          <w:p>
+            <w:pPr>
+              <w:rPr>
+                <w:lang w:val="en-US"/>
+              </w:rPr>
+            </w:pPr>
+            <w:r>
+              <w:rPr>
+                <w:lang w:val="en-US"/>
+              </w:rPr>
+              <w:t xml:space="preserve">                           </w:t>
+            </w:r>
             <w:r>
               <w:rPr>
                 <w:highlight w:val="lightGray"/>
                 <w:lang w:val="en-US"/>
               </w:rPr>
-              <w:t>=&lt;STATICIP&gt;/24</w:t>
-            </w:r>
-          </w:p>
-          <w:p>
-            <w:pPr>
-              <w:rPr>
-                <w:lang w:val="en-US"/>
-              </w:rPr>
-            </w:pPr>
-            <w:r>
-              <w:rPr>
-                <w:lang w:val="en-US"/>
-              </w:rPr>
-              <w:t xml:space="preserve">                           </w:t>
-            </w:r>
-            <w:r>
-              <w:rPr>
-                <w:highlight w:val="lightGray"/>
-                <w:lang w:val="en-US"/>
-              </w:rPr>
-              <w:t>static routers=&lt;ROUTERIP&gt;</w:t>
-            </w:r>
-          </w:p>
-          <w:p>
-            <w:pPr>
-              <w:rPr>
-                <w:lang w:val="en-US"/>
-              </w:rPr>
-            </w:pPr>
-            <w:r>
-              <w:rPr>
-                <w:lang w:val="en-US"/>
-              </w:rPr>
-              <w:t xml:space="preserve">                           </w:t>
-            </w:r>
-            <w:r>
-              <w:rPr>
-                <w:highlight w:val="lightGray"/>
-                <w:lang w:val="en-US"/>
-              </w:rPr>
-              <w:t xml:space="preserve">static </w:t>
-            </w:r>
-            <w:proofErr w:type="spellStart"/>
-            <w:r>
-              <w:rPr>
-                <w:highlight w:val="lightGray"/>
-                <w:lang w:val="en-US"/>
-              </w:rPr>
-              <w:t>domain_name_servers</w:t>
-            </w:r>
-            <w:proofErr w:type="spellEnd"/>
-            <w:r>
-              <w:rPr>
-                <w:highlight w:val="lightGray"/>
-                <w:lang w:val="en-US"/>
-              </w:rPr>
-              <w:t>=&lt;DNSIP&gt;</w:t>
+              <w:t>static domain_name_servers=&lt;DNSIP&gt;</w:t>
             </w:r>
           </w:p>
           <w:p>
@@ -1899,21 +1460,12 @@
               </w:rPr>
               <w:t xml:space="preserve">Restart with </w:t>
             </w:r>
-            <w:proofErr w:type="spellStart"/>
             <w:r>
               <w:rPr>
                 <w:highlight w:val="lightGray"/>
                 <w:lang w:val="en-US"/>
               </w:rPr>
-              <w:t>sudo</w:t>
-            </w:r>
-            <w:proofErr w:type="spellEnd"/>
-            <w:r>
-              <w:rPr>
-                <w:highlight w:val="lightGray"/>
-                <w:lang w:val="en-US"/>
-              </w:rPr>
-              <w:t xml:space="preserve"> reboot</w:t>
+              <w:t>sudo reboot</w:t>
             </w:r>
           </w:p>
           <w:p>
@@ -1943,21 +1495,7 @@
               <w:rPr>
                 <w:lang w:val="en-US"/>
               </w:rPr>
-              <w:t xml:space="preserve">   should show static  </w:t>
-            </w:r>
-            <w:proofErr w:type="spellStart"/>
-            <w:r>
-              <w:rPr>
-                <w:lang w:val="en-US"/>
-              </w:rPr>
-              <w:t>ip</w:t>
-            </w:r>
-            <w:proofErr w:type="spellEnd"/>
-            <w:r>
-              <w:rPr>
-                <w:lang w:val="en-US"/>
-              </w:rPr>
-              <w:t xml:space="preserve"> address</w:t>
+              <w:t xml:space="preserve">   should show static  ip address</w:t>
             </w:r>
           </w:p>
           <w:p>
@@ -2092,43 +1630,13 @@
                 <w:highlight w:val="yellow"/>
                 <w:lang w:val="en-US"/>
               </w:rPr>
-              <w:t xml:space="preserve">Reposition </w:t>
-            </w:r>
-            <w:proofErr w:type="spellStart"/>
-            <w:r>
-              <w:rPr>
-                <w:highlight w:val="yellow"/>
-                <w:lang w:val="en-US"/>
-              </w:rPr>
-              <w:t>menubar</w:t>
-            </w:r>
-            <w:proofErr w:type="spellEnd"/>
-            <w:r>
-              <w:rPr>
-                <w:highlight w:val="yellow"/>
-                <w:lang w:val="en-US"/>
-              </w:rPr>
-              <w:t xml:space="preserve"> : </w:t>
-            </w:r>
-            <w:r>
-              <w:rPr>
-                <w:lang w:val="en-US"/>
-              </w:rPr>
-              <w:t>Menu-&gt;</w:t>
-            </w:r>
-            <w:proofErr w:type="spellStart"/>
-            <w:r>
-              <w:rPr>
-                <w:lang w:val="en-US"/>
-              </w:rPr>
-              <w:t>Prererences</w:t>
-            </w:r>
-            <w:proofErr w:type="spellEnd"/>
-            <w:r>
-              <w:rPr>
-                <w:lang w:val="en-US"/>
-              </w:rPr>
-              <w:t>-&gt;appearance settings-&gt;Menu Bar</w:t>
+              <w:t xml:space="preserve">Reposition menubar : </w:t>
+            </w:r>
+            <w:r>
+              <w:rPr>
+                <w:lang w:val="en-US"/>
+              </w:rPr>
+              <w:t>Menu-&gt;Prererences-&gt;appearance settings-&gt;Menu Bar</w:t>
             </w:r>
           </w:p>
         </w:tc>
@@ -2235,37 +1743,12 @@
               </w:rPr>
               <w:t xml:space="preserve">; </w:t>
             </w:r>
-            <w:proofErr w:type="spellStart"/>
-            <w:r>
-              <w:rPr>
-                <w:i/>
-                <w:lang w:val="en-US"/>
-              </w:rPr>
-              <w:t>sudo</w:t>
-            </w:r>
-            <w:proofErr w:type="spellEnd"/>
-            <w:r>
-              <w:rPr>
-                <w:i/>
-                <w:lang w:val="en-US"/>
-              </w:rPr>
-              <w:t xml:space="preserve"> </w:t>
-            </w:r>
-            <w:proofErr w:type="spellStart"/>
-            <w:r>
-              <w:rPr>
-                <w:i/>
-                <w:lang w:val="en-US"/>
-              </w:rPr>
-              <w:t>adduser</w:t>
-            </w:r>
-            <w:proofErr w:type="spellEnd"/>
-            <w:r>
-              <w:rPr>
-                <w:i/>
-                <w:lang w:val="en-US"/>
-              </w:rPr>
-              <w:t xml:space="preserve"> fa</w:t>
+            <w:r>
+              <w:rPr>
+                <w:i/>
+                <w:lang w:val="en-US"/>
+              </w:rPr>
+              <w:t>sudo adduser fa</w:t>
             </w:r>
           </w:p>
         </w:tc>
@@ -2369,21 +1852,12 @@
               </w:rPr>
               <w:t xml:space="preserve">rasp## with </w:t>
             </w:r>
-            <w:proofErr w:type="spellStart"/>
             <w:r>
               <w:rPr>
                 <w:highlight w:val="lightGray"/>
                 <w:lang w:val="en-US"/>
               </w:rPr>
-              <w:t>sudo</w:t>
-            </w:r>
-            <w:proofErr w:type="spellEnd"/>
-            <w:r>
-              <w:rPr>
-                <w:highlight w:val="lightGray"/>
-                <w:lang w:val="en-US"/>
-              </w:rPr>
-              <w:t xml:space="preserve"> passwd fa</w:t>
+              <w:t>sudo passwd fa</w:t>
             </w:r>
             <w:r>
               <w:rPr>
@@ -2451,6 +1925,12 @@
                 <w:lang w:val="en-US"/>
               </w:rPr>
             </w:pPr>
+            <w:r>
+              <w:rPr>
+                <w:lang w:val="en-US"/>
+              </w:rPr>
+              <w:t>rasp03</w:t>
+            </w:r>
           </w:p>
         </w:tc>
         <w:tc>
@@ -2482,13 +1962,8 @@
           </w:tcPr>
           <w:p>
             <w:r>
-              <w:t xml:space="preserve">Make  fa  lid van </w:t>
-            </w:r>
-            <w:proofErr w:type="spellStart"/>
-            <w:r>
-              <w:t>su</w:t>
-            </w:r>
-            <w:proofErr w:type="spellEnd"/>
+              <w:t>Make  fa  lid van su</w:t>
+            </w:r>
             <w:r>
               <w:t>:</w:t>
             </w:r>
@@ -2499,7 +1974,6 @@
                 <w:lang w:val="en-US"/>
               </w:rPr>
             </w:pPr>
-            <w:proofErr w:type="spellStart"/>
             <w:r>
               <w:rPr>
                 <w:rFonts w:ascii="Calibri" w:hAnsi="Calibri" w:cs="Calibri"/>
@@ -2507,37 +1981,7 @@
                 <w:color w:val="000000"/>
                 <w:lang w:val="en-US"/>
               </w:rPr>
-              <w:t>sudo</w:t>
-            </w:r>
-            <w:proofErr w:type="spellEnd"/>
-            <w:r>
-              <w:rPr>
-                <w:rFonts w:ascii="Calibri" w:hAnsi="Calibri" w:cs="Calibri"/>
-                <w:i/>
-                <w:color w:val="000000"/>
-                <w:lang w:val="en-US"/>
-              </w:rPr>
-              <w:t xml:space="preserve"> </w:t>
-            </w:r>
-            <w:proofErr w:type="spellStart"/>
-            <w:r>
-              <w:rPr>
-                <w:rFonts w:ascii="Calibri" w:hAnsi="Calibri" w:cs="Calibri"/>
-                <w:i/>
-                <w:color w:val="000000"/>
-                <w:lang w:val="en-US"/>
-              </w:rPr>
-              <w:t>usermod</w:t>
-            </w:r>
-            <w:proofErr w:type="spellEnd"/>
-            <w:r>
-              <w:rPr>
-                <w:rFonts w:ascii="Calibri" w:hAnsi="Calibri" w:cs="Calibri"/>
-                <w:i/>
-                <w:color w:val="000000"/>
-                <w:lang w:val="en-US"/>
-              </w:rPr>
-              <w:t xml:space="preserve"> -a -G</w:t>
+              <w:t>sudo usermod -a -G</w:t>
             </w:r>
             <w:r>
               <w:rPr>
@@ -2574,13 +2018,7 @@
               <w:rPr>
                 <w:lang w:val="en-US"/>
               </w:rPr>
-              <w:t>D</w:t>
-            </w:r>
-            <w:r>
-              <w:rPr>
-                <w:lang w:val="en-US"/>
-              </w:rPr>
-              <w:t>one</w:t>
+              <w:t>Done</w:t>
             </w:r>
           </w:p>
         </w:tc>
@@ -2665,37 +2103,37 @@
               </w:rPr>
               <w:t xml:space="preserve"> by temp changing to fa: </w:t>
             </w:r>
-            <w:proofErr w:type="spellStart"/>
-            <w:r>
-              <w:rPr>
-                <w:i/>
-                <w:lang w:val="en-US"/>
-              </w:rPr>
-              <w:t>sudo</w:t>
-            </w:r>
-            <w:proofErr w:type="spellEnd"/>
-            <w:r>
-              <w:rPr>
-                <w:i/>
+            <w:r>
+              <w:rPr>
+                <w:i/>
+                <w:lang w:val="en-US"/>
+              </w:rPr>
+              <w:t>sudo su  fa</w:t>
+            </w:r>
+            <w:r>
+              <w:rPr>
                 <w:lang w:val="en-US"/>
               </w:rPr>
               <w:t xml:space="preserve"> </w:t>
             </w:r>
-            <w:proofErr w:type="spellStart"/>
-            <w:r>
-              <w:rPr>
-                <w:i/>
-                <w:lang w:val="en-US"/>
-              </w:rPr>
-              <w:t>su</w:t>
-            </w:r>
-            <w:proofErr w:type="spellEnd"/>
-            <w:r>
-              <w:rPr>
-                <w:i/>
-                <w:lang w:val="en-US"/>
-              </w:rPr>
-              <w:t xml:space="preserve">  fa</w:t>
+          </w:p>
+          <w:p>
+            <w:pPr>
+              <w:rPr>
+                <w:lang w:val="en-US"/>
+              </w:rPr>
+            </w:pPr>
+            <w:r>
+              <w:rPr>
+                <w:lang w:val="en-US"/>
+              </w:rPr>
+              <w:t>return with</w:t>
+            </w:r>
+            <w:r>
+              <w:rPr>
+                <w:lang w:val="en-US"/>
+              </w:rPr>
+              <w:t xml:space="preserve">: </w:t>
             </w:r>
             <w:r>
               <w:rPr>
@@ -2703,31 +2141,6 @@
               </w:rPr>
               <w:t xml:space="preserve"> </w:t>
             </w:r>
-          </w:p>
-          <w:p>
-            <w:pPr>
-              <w:rPr>
-                <w:lang w:val="en-US"/>
-              </w:rPr>
-            </w:pPr>
-            <w:r>
-              <w:rPr>
-                <w:lang w:val="en-US"/>
-              </w:rPr>
-              <w:t>return with</w:t>
-            </w:r>
-            <w:r>
-              <w:rPr>
-                <w:lang w:val="en-US"/>
-              </w:rPr>
-              <w:t xml:space="preserve">: </w:t>
-            </w:r>
-            <w:r>
-              <w:rPr>
-                <w:lang w:val="en-US"/>
-              </w:rPr>
-              <w:t xml:space="preserve"> </w:t>
-            </w:r>
             <w:r>
               <w:rPr>
                 <w:i/>
@@ -2753,13 +2166,7 @@
               <w:rPr>
                 <w:lang w:val="en-US"/>
               </w:rPr>
-              <w:t>D</w:t>
-            </w:r>
-            <w:r>
-              <w:rPr>
-                <w:lang w:val="en-US"/>
-              </w:rPr>
-              <w:t>one</w:t>
+              <w:t>Done</w:t>
             </w:r>
           </w:p>
         </w:tc>
@@ -2840,216 +2247,134 @@
                 <w:highlight w:val="yellow"/>
                 <w:lang w:val="en-US"/>
               </w:rPr>
-              <w:t xml:space="preserve">Install  </w:t>
-            </w:r>
-            <w:proofErr w:type="spellStart"/>
+              <w:t>Install  dotnetcore sdk: create folders and path</w:t>
+            </w:r>
+          </w:p>
+          <w:p>
+            <w:pPr>
+              <w:rPr>
+                <w:i/>
+                <w:lang w:val="en-US"/>
+              </w:rPr>
+            </w:pPr>
+            <w:r>
+              <w:rPr>
+                <w:i/>
+                <w:lang w:val="en-US"/>
+              </w:rPr>
+              <w:t xml:space="preserve">sudo mkdir -p </w:t>
+            </w:r>
+            <w:r>
+              <w:rPr>
+                <w:i/>
+                <w:lang w:val="en-US"/>
+              </w:rPr>
+              <w:t>/opt</w:t>
+            </w:r>
+            <w:r>
+              <w:rPr>
+                <w:i/>
+                <w:lang w:val="en-US"/>
+              </w:rPr>
+              <w:t>/dotnet</w:t>
+            </w:r>
+          </w:p>
+          <w:p>
+            <w:pPr>
+              <w:rPr>
+                <w:i/>
+                <w:lang w:val="en-US"/>
+              </w:rPr>
+            </w:pPr>
+            <w:r>
+              <w:rPr>
+                <w:i/>
+                <w:lang w:val="en-US"/>
+              </w:rPr>
+              <w:t xml:space="preserve">sudo tar zxf </w:t>
+            </w:r>
+            <w:r>
+              <w:rPr>
+                <w:i/>
+                <w:lang w:val="en-US"/>
+              </w:rPr>
+              <w:t>Downloads/</w:t>
+            </w:r>
+            <w:r>
+              <w:rPr>
+                <w:i/>
+                <w:lang w:val="en-US"/>
+              </w:rPr>
+              <w:t>dotnet-sdk-3.1.10</w:t>
+            </w:r>
+            <w:r>
+              <w:rPr>
+                <w:i/>
+                <w:lang w:val="en-US"/>
+              </w:rPr>
+              <w:t>1</w:t>
+            </w:r>
+            <w:r>
+              <w:rPr>
+                <w:i/>
+                <w:lang w:val="en-US"/>
+              </w:rPr>
+              <w:t xml:space="preserve">-linux-arm.tar.gz -C </w:t>
+            </w:r>
+            <w:r>
+              <w:rPr>
+                <w:i/>
+                <w:lang w:val="en-US"/>
+              </w:rPr>
+              <w:t>/opt/</w:t>
+            </w:r>
+            <w:r>
+              <w:rPr>
+                <w:i/>
+                <w:lang w:val="en-US"/>
+              </w:rPr>
+              <w:t>dotnet</w:t>
+            </w:r>
+          </w:p>
+          <w:p>
+            <w:pPr>
+              <w:rPr>
+                <w:lang w:val="en-US"/>
+              </w:rPr>
+            </w:pPr>
             <w:r>
               <w:rPr>
                 <w:highlight w:val="yellow"/>
                 <w:lang w:val="en-US"/>
               </w:rPr>
-              <w:t>dotnetcore</w:t>
-            </w:r>
-            <w:proofErr w:type="spellEnd"/>
+              <w:t>make avai</w:t>
+            </w:r>
             <w:r>
               <w:rPr>
                 <w:highlight w:val="yellow"/>
                 <w:lang w:val="en-US"/>
               </w:rPr>
-              <w:t xml:space="preserve"> </w:t>
-            </w:r>
-            <w:proofErr w:type="spellStart"/>
+              <w:t>la</w:t>
+            </w:r>
             <w:r>
               <w:rPr>
                 <w:highlight w:val="yellow"/>
                 <w:lang w:val="en-US"/>
               </w:rPr>
-              <w:t>sdk</w:t>
-            </w:r>
-            <w:proofErr w:type="spellEnd"/>
+              <w:t>b</w:t>
+            </w:r>
             <w:r>
               <w:rPr>
                 <w:highlight w:val="yellow"/>
                 <w:lang w:val="en-US"/>
               </w:rPr>
-              <w:t>: create folders and path</w:t>
-            </w:r>
-          </w:p>
-          <w:p>
-            <w:pPr>
-              <w:rPr>
-                <w:i/>
-                <w:lang w:val="en-US"/>
-              </w:rPr>
-            </w:pPr>
-            <w:proofErr w:type="spellStart"/>
-            <w:r>
-              <w:rPr>
-                <w:i/>
-                <w:lang w:val="en-US"/>
-              </w:rPr>
-              <w:t>sudo</w:t>
-            </w:r>
-            <w:proofErr w:type="spellEnd"/>
-            <w:r>
-              <w:rPr>
-                <w:i/>
-                <w:lang w:val="en-US"/>
-              </w:rPr>
-              <w:t xml:space="preserve"> </w:t>
-            </w:r>
-            <w:proofErr w:type="spellStart"/>
-            <w:r>
-              <w:rPr>
-                <w:i/>
-                <w:lang w:val="en-US"/>
-              </w:rPr>
-              <w:t>mkdir</w:t>
-            </w:r>
-            <w:proofErr w:type="spellEnd"/>
-            <w:r>
-              <w:rPr>
-                <w:i/>
-                <w:lang w:val="en-US"/>
-              </w:rPr>
-              <w:t xml:space="preserve"> -p </w:t>
-            </w:r>
-            <w:r>
-              <w:rPr>
-                <w:i/>
-                <w:lang w:val="en-US"/>
-              </w:rPr>
-              <w:t>/opt</w:t>
-            </w:r>
-            <w:r>
-              <w:rPr>
-                <w:i/>
-                <w:lang w:val="en-US"/>
-              </w:rPr>
-              <w:t>/dotnet</w:t>
-            </w:r>
-          </w:p>
-          <w:p>
-            <w:pPr>
-              <w:rPr>
-                <w:i/>
-                <w:lang w:val="en-US"/>
-              </w:rPr>
-            </w:pPr>
-            <w:proofErr w:type="spellStart"/>
-            <w:r>
-              <w:rPr>
-                <w:i/>
-                <w:lang w:val="en-US"/>
-              </w:rPr>
-              <w:t>sudo</w:t>
-            </w:r>
-            <w:proofErr w:type="spellEnd"/>
-            <w:r>
-              <w:rPr>
-                <w:i/>
-                <w:lang w:val="en-US"/>
-              </w:rPr>
-              <w:t xml:space="preserve"> tar </w:t>
-            </w:r>
-            <w:proofErr w:type="spellStart"/>
-            <w:r>
-              <w:rPr>
-                <w:i/>
-                <w:lang w:val="en-US"/>
-              </w:rPr>
-              <w:t>zxf</w:t>
-            </w:r>
-            <w:proofErr w:type="spellEnd"/>
-            <w:r>
-              <w:rPr>
-                <w:i/>
-                <w:lang w:val="en-US"/>
-              </w:rPr>
-              <w:t xml:space="preserve"> </w:t>
-            </w:r>
-            <w:r>
-              <w:rPr>
-                <w:i/>
-                <w:lang w:val="en-US"/>
-              </w:rPr>
-              <w:t>Downloads/</w:t>
-            </w:r>
-            <w:r>
-              <w:rPr>
-                <w:i/>
-                <w:lang w:val="en-US"/>
-              </w:rPr>
-              <w:t>dotnet-sdk-3.1.10</w:t>
-            </w:r>
-            <w:r>
-              <w:rPr>
-                <w:i/>
-                <w:lang w:val="en-US"/>
-              </w:rPr>
-              <w:t>1</w:t>
-            </w:r>
-            <w:r>
-              <w:rPr>
-                <w:i/>
-                <w:lang w:val="en-US"/>
-              </w:rPr>
-              <w:t xml:space="preserve">-linux-arm.tar.gz -C </w:t>
-            </w:r>
-            <w:r>
-              <w:rPr>
-                <w:i/>
-                <w:lang w:val="en-US"/>
-              </w:rPr>
-              <w:t>/opt/</w:t>
-            </w:r>
-            <w:r>
-              <w:rPr>
-                <w:i/>
-                <w:lang w:val="en-US"/>
-              </w:rPr>
-              <w:t>dotnet</w:t>
-            </w:r>
-          </w:p>
-          <w:p>
-            <w:pPr>
-              <w:rPr>
-                <w:lang w:val="en-US"/>
-              </w:rPr>
-            </w:pPr>
+              <w:t>l</w:t>
+            </w:r>
             <w:r>
               <w:rPr>
                 <w:highlight w:val="yellow"/>
                 <w:lang w:val="en-US"/>
               </w:rPr>
-              <w:t>make avai</w:t>
-            </w:r>
-            <w:r>
-              <w:rPr>
-                <w:highlight w:val="yellow"/>
-                <w:lang w:val="en-US"/>
-              </w:rPr>
-              <w:t>la</w:t>
-            </w:r>
-            <w:r>
-              <w:rPr>
-                <w:highlight w:val="yellow"/>
-                <w:lang w:val="en-US"/>
-              </w:rPr>
-              <w:t>b</w:t>
-            </w:r>
-            <w:r>
-              <w:rPr>
-                <w:highlight w:val="yellow"/>
-                <w:lang w:val="en-US"/>
-              </w:rPr>
-              <w:t>l</w:t>
-            </w:r>
-            <w:r>
-              <w:rPr>
-                <w:highlight w:val="yellow"/>
-                <w:lang w:val="en-US"/>
-              </w:rPr>
               <w:t>e to all users</w:t>
             </w:r>
           </w:p>
@@ -3060,7 +2385,6 @@
                 <w:lang w:val="en-US"/>
               </w:rPr>
             </w:pPr>
-            <w:proofErr w:type="spellStart"/>
             <w:r>
               <w:rPr>
                 <w:rFonts w:ascii="Courier New" w:hAnsi="Courier New" w:cs="Courier New"/>
@@ -3071,46 +2395,7 @@
                 <w:shd w:val="clear" w:color="auto" w:fill="F2F2F2"/>
                 <w:lang w:val="en-US"/>
               </w:rPr>
-              <w:t>sudo</w:t>
-            </w:r>
-            <w:proofErr w:type="spellEnd"/>
-            <w:r>
-              <w:rPr>
-                <w:rFonts w:ascii="Courier New" w:hAnsi="Courier New" w:cs="Courier New"/>
-                <w:color w:val="292929"/>
-                <w:spacing w:val="-1"/>
-                <w:sz w:val="21"/>
-                <w:szCs w:val="21"/>
-                <w:shd w:val="clear" w:color="auto" w:fill="F2F2F2"/>
-                <w:lang w:val="en-US"/>
-              </w:rPr>
-              <w:t xml:space="preserve"> ln -s /opt/dotnet/dotnet /</w:t>
-            </w:r>
-            <w:proofErr w:type="spellStart"/>
-            <w:r>
-              <w:rPr>
-                <w:rFonts w:ascii="Courier New" w:hAnsi="Courier New" w:cs="Courier New"/>
-                <w:color w:val="292929"/>
-                <w:spacing w:val="-1"/>
-                <w:sz w:val="21"/>
-                <w:szCs w:val="21"/>
-                <w:shd w:val="clear" w:color="auto" w:fill="F2F2F2"/>
-                <w:lang w:val="en-US"/>
-              </w:rPr>
-              <w:t>usr</w:t>
-            </w:r>
-            <w:proofErr w:type="spellEnd"/>
-            <w:r>
-              <w:rPr>
-                <w:rFonts w:ascii="Courier New" w:hAnsi="Courier New" w:cs="Courier New"/>
-                <w:color w:val="292929"/>
-                <w:spacing w:val="-1"/>
-                <w:sz w:val="21"/>
-                <w:szCs w:val="21"/>
-                <w:shd w:val="clear" w:color="auto" w:fill="F2F2F2"/>
-                <w:lang w:val="en-US"/>
-              </w:rPr>
-              <w:t>/local/bin</w:t>
+              <w:t>sudo ln -s /opt/dotnet/dotnet /usr/local/bin</w:t>
             </w:r>
           </w:p>
           <w:p>
@@ -3131,36 +2416,20 @@
                 <w:highlight w:val="yellow"/>
                 <w:lang w:val="en-US"/>
               </w:rPr>
-              <w:t xml:space="preserve">get .NET core </w:t>
-            </w:r>
-            <w:proofErr w:type="spellStart"/>
+              <w:t xml:space="preserve">get .NET core sdk </w:t>
+            </w:r>
             <w:r>
               <w:rPr>
                 <w:highlight w:val="yellow"/>
                 <w:lang w:val="en-US"/>
               </w:rPr>
-              <w:t>sdk</w:t>
-            </w:r>
-            <w:proofErr w:type="spellEnd"/>
+              <w:t xml:space="preserve"> 3.1.3 </w:t>
+            </w:r>
             <w:r>
               <w:rPr>
                 <w:highlight w:val="yellow"/>
                 <w:lang w:val="en-US"/>
               </w:rPr>
-              <w:t xml:space="preserve"> </w:t>
-            </w:r>
-            <w:r>
-              <w:rPr>
-                <w:highlight w:val="yellow"/>
-                <w:lang w:val="en-US"/>
-              </w:rPr>
-              <w:t xml:space="preserve"> 3.1.3 </w:t>
-            </w:r>
-            <w:r>
-              <w:rPr>
-                <w:highlight w:val="yellow"/>
-                <w:lang w:val="en-US"/>
-              </w:rPr>
               <w:t>from</w:t>
             </w:r>
             <w:r>
@@ -3182,7 +2451,7 @@
             <w:r>
               <w:rPr>
                 <w:lang w:val="en-US"/>
-                <w:rPrChange w:id="4" w:author="Frits Ankersmit" w:date="2021-03-15T09:21:00Z">
+                <w:rPrChange w:id="2" w:author="Frits Ankersmit" w:date="2021-03-15T09:21:00Z">
                   <w:rPr/>
                 </w:rPrChange>
               </w:rPr>
@@ -3214,42 +2483,14 @@
             </w:pPr>
           </w:p>
           <w:p>
-            <w:pPr>
-              <w:rPr>
-                <w:lang w:val="en-US"/>
-              </w:rPr>
-            </w:pPr>
-            <w:r>
-              <w:rPr>
-                <w:lang w:val="en-US"/>
-              </w:rPr>
-              <w:t xml:space="preserve"># dit </w:t>
-            </w:r>
-            <w:proofErr w:type="spellStart"/>
-            <w:r>
-              <w:rPr>
-                <w:lang w:val="en-US"/>
-              </w:rPr>
-              <w:t>klopt</w:t>
-            </w:r>
-            <w:proofErr w:type="spellEnd"/>
-            <w:r>
-              <w:rPr>
-                <w:lang w:val="en-US"/>
-              </w:rPr>
-              <w:t xml:space="preserve"> niet</w:t>
-            </w:r>
-          </w:p>
-          <w:p>
-            <w:pPr>
-              <w:rPr>
-                <w:lang w:val="en-US"/>
-              </w:rPr>
-            </w:pPr>
+            <w:r>
+              <w:t># dit klopt niet</w:t>
+            </w:r>
+          </w:p>
+          <w:p>
             <w:r>
               <w:rPr>
                 <w:highlight w:val="yellow"/>
-                <w:lang w:val="en-US"/>
               </w:rPr>
               <w:t>install with</w:t>
             </w:r>
@@ -3258,38 +2499,19 @@
             <w:pPr>
               <w:rPr>
                 <w:i/>
-                <w:lang w:val="en-US"/>
-              </w:rPr>
-            </w:pPr>
-            <w:r>
-              <w:rPr>
-                <w:i/>
-                <w:lang w:val="en-US"/>
-              </w:rPr>
-              <w:t xml:space="preserve">tar </w:t>
-            </w:r>
-            <w:proofErr w:type="spellStart"/>
-            <w:r>
-              <w:rPr>
-                <w:i/>
-                <w:lang w:val="en-US"/>
-              </w:rPr>
-              <w:t>zxf</w:t>
-            </w:r>
-            <w:proofErr w:type="spellEnd"/>
-            <w:r>
-              <w:rPr>
-                <w:i/>
-                <w:lang w:val="en-US"/>
-              </w:rPr>
-              <w:t xml:space="preserve"> dotnet-sdk-3.1.301-linux-arm.tar.gz -C $HOME/dotnet</w:t>
-            </w:r>
-          </w:p>
-          <w:p>
-            <w:pPr>
-              <w:rPr>
-                <w:i/>
-                <w:lang w:val="en-US"/>
+              </w:rPr>
+            </w:pPr>
+            <w:r>
+              <w:rPr>
+                <w:i/>
+              </w:rPr>
+              <w:t>tar zxf dotnet-sdk-3.1.301-linux-arm.tar.gz -C $HOME/dotnet</w:t>
+            </w:r>
+          </w:p>
+          <w:p>
+            <w:pPr>
+              <w:rPr>
+                <w:i/>
               </w:rPr>
             </w:pPr>
           </w:p>
@@ -3596,38 +2818,20 @@
               </w:rPr>
               <w:t xml:space="preserve">:  </w:t>
             </w:r>
-            <w:proofErr w:type="spellStart"/>
-            <w:r>
-              <w:rPr>
-                <w:i/>
-                <w:lang w:val="en-US"/>
-              </w:rPr>
-              <w:t>sudo</w:t>
-            </w:r>
-            <w:proofErr w:type="spellEnd"/>
-            <w:r>
-              <w:rPr>
-                <w:i/>
-                <w:lang w:val="en-US"/>
-              </w:rPr>
-              <w:t xml:space="preserve"> </w:t>
-            </w:r>
-            <w:r>
-              <w:rPr>
-                <w:i/>
-                <w:lang w:val="en-US"/>
-              </w:rPr>
-              <w:t>nano  ~/,</w:t>
-            </w:r>
-            <w:proofErr w:type="spellStart"/>
-            <w:r>
-              <w:rPr>
-                <w:i/>
-                <w:lang w:val="en-US"/>
-              </w:rPr>
-              <w:t>bashrc</w:t>
-            </w:r>
-            <w:proofErr w:type="spellEnd"/>
+            <w:r>
+              <w:rPr>
+                <w:i/>
+                <w:lang w:val="en-US"/>
+              </w:rPr>
+              <w:t xml:space="preserve">sudo </w:t>
+            </w:r>
+            <w:r>
+              <w:rPr>
+                <w:i/>
+                <w:lang w:val="en-US"/>
+              </w:rPr>
+              <w:t>nano  ~/,bashrc</w:t>
+            </w:r>
           </w:p>
           <w:p>
             <w:pPr>
@@ -3816,7 +3020,7 @@
             <w:pPr>
               <w:rPr>
                 <w:lang w:val="en-US"/>
-                <w:rPrChange w:id="5" w:author="Frits Ankersmit" w:date="2021-03-15T09:21:00Z">
+                <w:rPrChange w:id="3" w:author="Frits Ankersmit" w:date="2021-03-15T09:21:00Z">
                   <w:rPr/>
                 </w:rPrChange>
               </w:rPr>
@@ -3829,21 +3033,12 @@
                 <w:lang w:val="en-US"/>
               </w:rPr>
             </w:pPr>
-            <w:proofErr w:type="spellStart"/>
-            <w:r>
-              <w:rPr>
-                <w:i/>
-                <w:lang w:val="en-US"/>
-              </w:rPr>
-              <w:t>sudo</w:t>
-            </w:r>
-            <w:proofErr w:type="spellEnd"/>
-            <w:r>
-              <w:rPr>
-                <w:i/>
-                <w:lang w:val="en-US"/>
-              </w:rPr>
-              <w:t xml:space="preserve"> apt update</w:t>
+            <w:r>
+              <w:rPr>
+                <w:i/>
+                <w:lang w:val="en-US"/>
+              </w:rPr>
+              <w:t>sudo apt update</w:t>
             </w:r>
           </w:p>
           <w:p>
@@ -3854,21 +3049,12 @@
                 <w:lang w:val="en-US"/>
               </w:rPr>
             </w:pPr>
-            <w:proofErr w:type="spellStart"/>
-            <w:r>
-              <w:rPr>
-                <w:i/>
-                <w:lang w:val="en-US"/>
-              </w:rPr>
-              <w:t>sudo</w:t>
-            </w:r>
-            <w:proofErr w:type="spellEnd"/>
-            <w:r>
-              <w:rPr>
-                <w:i/>
-                <w:lang w:val="en-US"/>
-              </w:rPr>
-              <w:t xml:space="preserve"> apt install code</w:t>
+            <w:r>
+              <w:rPr>
+                <w:i/>
+                <w:lang w:val="en-US"/>
+              </w:rPr>
+              <w:t>sudo apt install code</w:t>
             </w:r>
           </w:p>
         </w:tc>
@@ -3981,21 +3167,12 @@
                 <w:lang w:val="en-US"/>
               </w:rPr>
             </w:pPr>
-            <w:proofErr w:type="spellStart"/>
-            <w:r>
-              <w:rPr>
-                <w:i/>
-                <w:lang w:val="en-US"/>
-              </w:rPr>
-              <w:t>sudo</w:t>
-            </w:r>
-            <w:proofErr w:type="spellEnd"/>
-            <w:r>
-              <w:rPr>
-                <w:i/>
-                <w:lang w:val="en-US"/>
-              </w:rPr>
-              <w:t xml:space="preserve"> apt update</w:t>
+            <w:r>
+              <w:rPr>
+                <w:i/>
+                <w:lang w:val="en-US"/>
+              </w:rPr>
+              <w:t>sudo apt update</w:t>
             </w:r>
           </w:p>
           <w:p>
@@ -4005,21 +3182,12 @@
                 <w:lang w:val="en-US"/>
               </w:rPr>
             </w:pPr>
-            <w:proofErr w:type="spellStart"/>
-            <w:r>
-              <w:rPr>
-                <w:i/>
-                <w:lang w:val="en-US"/>
-              </w:rPr>
-              <w:t>sudo</w:t>
-            </w:r>
-            <w:proofErr w:type="spellEnd"/>
-            <w:r>
-              <w:rPr>
-                <w:i/>
-                <w:lang w:val="en-US"/>
-              </w:rPr>
-              <w:t xml:space="preserve"> apt upgrade code</w:t>
+            <w:r>
+              <w:rPr>
+                <w:i/>
+                <w:lang w:val="en-US"/>
+              </w:rPr>
+              <w:t>sudo apt upgrade code</w:t>
             </w:r>
           </w:p>
         </w:tc>
@@ -4107,7 +3275,7 @@
       <w:pPr>
         <w:spacing w:after="0" w:line="240" w:lineRule="auto"/>
         <w:rPr>
-          <w:ins w:id="6" w:author="Frits Ankersmit" w:date="2021-03-15T09:21:00Z"/>
+          <w:ins w:id="4" w:author="Frits Ankersmit" w:date="2021-03-15T09:21:00Z"/>
           <w:rFonts w:ascii="Calibri" w:eastAsia="Times New Roman" w:hAnsi="Calibri" w:cs="Calibri"/>
           <w:color w:val="000000"/>
           <w:lang w:val="en-US" w:eastAsia="nl-NL"/>
@@ -4126,7 +3294,7 @@
       <w:pPr>
         <w:spacing w:after="0" w:line="240" w:lineRule="auto"/>
         <w:rPr>
-          <w:ins w:id="7" w:author="Frits Ankersmit" w:date="2021-03-15T09:21:00Z"/>
+          <w:ins w:id="5" w:author="Frits Ankersmit" w:date="2021-03-15T09:21:00Z"/>
           <w:rFonts w:ascii="Calibri" w:eastAsia="Times New Roman" w:hAnsi="Calibri" w:cs="Calibri"/>
           <w:color w:val="000000"/>
           <w:lang w:val="en-US" w:eastAsia="nl-NL"/>
@@ -4137,7 +3305,7 @@
       <w:pPr>
         <w:spacing w:after="0" w:line="240" w:lineRule="auto"/>
         <w:rPr>
-          <w:ins w:id="8" w:author="Frits Ankersmit" w:date="2021-03-15T09:21:00Z"/>
+          <w:ins w:id="6" w:author="Frits Ankersmit" w:date="2021-03-15T09:21:00Z"/>
           <w:rFonts w:ascii="Calibri" w:eastAsia="Times New Roman" w:hAnsi="Calibri" w:cs="Calibri"/>
           <w:color w:val="000000"/>
           <w:lang w:val="en-US" w:eastAsia="nl-NL"/>
@@ -4156,7 +3324,7 @@
       <w:pPr>
         <w:pStyle w:val="Heading2"/>
         <w:rPr>
-          <w:ins w:id="9" w:author="Frits Ankersmit" w:date="2021-03-15T09:21:00Z"/>
+          <w:ins w:id="7" w:author="Frits Ankersmit" w:date="2021-03-15T09:21:00Z"/>
           <w:rFonts w:eastAsia="Times New Roman"/>
           <w:lang w:val="en-US" w:eastAsia="nl-NL"/>
         </w:rPr>
@@ -4166,12 +3334,12 @@
       <w:pPr>
         <w:pStyle w:val="Heading2"/>
         <w:rPr>
-          <w:ins w:id="10" w:author="Frits Ankersmit" w:date="2021-03-15T09:21:00Z"/>
+          <w:ins w:id="8" w:author="Frits Ankersmit" w:date="2021-03-15T09:21:00Z"/>
           <w:rFonts w:eastAsia="Times New Roman"/>
           <w:lang w:val="en-US" w:eastAsia="nl-NL"/>
         </w:rPr>
       </w:pPr>
-      <w:ins w:id="11" w:author="Frits Ankersmit" w:date="2021-03-15T09:21:00Z">
+      <w:ins w:id="9" w:author="Frits Ankersmit" w:date="2021-03-15T09:21:00Z">
         <w:r>
           <w:rPr>
             <w:rFonts w:eastAsia="Times New Roman"/>
@@ -4188,7 +3356,7 @@
           <w:lang w:val="en-US"/>
         </w:rPr>
       </w:pPr>
-      <w:ins w:id="12" w:author="Frits Ankersmit" w:date="2021-03-15T09:21:00Z">
+      <w:ins w:id="10" w:author="Frits Ankersmit" w:date="2021-03-15T09:21:00Z">
         <w:r>
           <w:rPr>
             <w:noProof/>

</xml_diff>

<commit_message>
due a long time ago
</commit_message>
<xml_diff>
--- a/Documentation/setup PI.docx
+++ b/Documentation/setup PI.docx
@@ -9,10 +9,10 @@
         <w:tblLook w:val="04A0" w:firstRow="1" w:lastRow="0" w:firstColumn="1" w:lastColumn="0" w:noHBand="0" w:noVBand="1"/>
       </w:tblPr>
       <w:tblGrid>
-        <w:gridCol w:w="8924"/>
+        <w:gridCol w:w="8877"/>
         <w:gridCol w:w="1387"/>
         <w:gridCol w:w="1387"/>
-        <w:gridCol w:w="1340"/>
+        <w:gridCol w:w="1387"/>
         <w:gridCol w:w="1387"/>
       </w:tblGrid>
       <w:tr>
@@ -186,7 +186,33 @@
                   </w:rPr>
                 </w:rPrChange>
               </w:rPr>
-              <w:t>install fresh Raspian OS</w:t>
+              <w:t xml:space="preserve">install fresh </w:t>
+            </w:r>
+            <w:proofErr w:type="spellStart"/>
+            <w:r>
+              <w:rPr>
+                <w:highlight w:val="yellow"/>
+                <w:lang w:val="en-US"/>
+                <w:rPrChange w:id="2" w:author="Frits Ankersmit" w:date="2021-03-15T09:21:00Z">
+                  <w:rPr>
+                    <w:highlight w:val="yellow"/>
+                  </w:rPr>
+                </w:rPrChange>
+              </w:rPr>
+              <w:t>Raspian</w:t>
+            </w:r>
+            <w:proofErr w:type="spellEnd"/>
+            <w:r>
+              <w:rPr>
+                <w:highlight w:val="yellow"/>
+                <w:lang w:val="en-US"/>
+                <w:rPrChange w:id="3" w:author="Frits Ankersmit" w:date="2021-03-15T09:21:00Z">
+                  <w:rPr>
+                    <w:highlight w:val="yellow"/>
+                  </w:rPr>
+                </w:rPrChange>
+              </w:rPr>
+              <w:t xml:space="preserve"> OS</w:t>
             </w:r>
           </w:p>
           <w:p>
@@ -310,7 +336,35 @@
               <w:rPr>
                 <w:lang w:val="en-US"/>
               </w:rPr>
-              <w:t xml:space="preserve"> with:  sudo raspi_config to rasp##</w:t>
+              <w:t xml:space="preserve"> with:  </w:t>
+            </w:r>
+            <w:proofErr w:type="spellStart"/>
+            <w:r>
+              <w:rPr>
+                <w:lang w:val="en-US"/>
+              </w:rPr>
+              <w:t>sudo</w:t>
+            </w:r>
+            <w:proofErr w:type="spellEnd"/>
+            <w:r>
+              <w:rPr>
+                <w:lang w:val="en-US"/>
+              </w:rPr>
+              <w:t xml:space="preserve"> </w:t>
+            </w:r>
+            <w:proofErr w:type="spellStart"/>
+            <w:r>
+              <w:rPr>
+                <w:lang w:val="en-US"/>
+              </w:rPr>
+              <w:t>raspi_config</w:t>
+            </w:r>
+            <w:proofErr w:type="spellEnd"/>
+            <w:r>
+              <w:rPr>
+                <w:lang w:val="en-US"/>
+              </w:rPr>
+              <w:t xml:space="preserve"> to rasp##</w:t>
             </w:r>
           </w:p>
         </w:tc>
@@ -424,8 +478,30 @@
               <w:rPr>
                 <w:lang w:val="en-US"/>
               </w:rPr>
-              <w:t xml:space="preserve"> with:  sudo raspi_config</w:t>
-            </w:r>
+              <w:t xml:space="preserve"> with:  </w:t>
+            </w:r>
+            <w:proofErr w:type="spellStart"/>
+            <w:r>
+              <w:rPr>
+                <w:lang w:val="en-US"/>
+              </w:rPr>
+              <w:t>sudo</w:t>
+            </w:r>
+            <w:proofErr w:type="spellEnd"/>
+            <w:r>
+              <w:rPr>
+                <w:lang w:val="en-US"/>
+              </w:rPr>
+              <w:t xml:space="preserve"> </w:t>
+            </w:r>
+            <w:proofErr w:type="spellStart"/>
+            <w:r>
+              <w:rPr>
+                <w:lang w:val="en-US"/>
+              </w:rPr>
+              <w:t>raspi_config</w:t>
+            </w:r>
+            <w:proofErr w:type="spellEnd"/>
           </w:p>
         </w:tc>
         <w:tc>
@@ -606,6 +682,12 @@
               </w:rPr>
               <w:t>4</w:t>
             </w:r>
+            <w:r>
+              <w:rPr>
+                <w:lang w:val="en-US"/>
+              </w:rPr>
+              <w:t>8</w:t>
+            </w:r>
           </w:p>
         </w:tc>
         <w:tc>
@@ -654,14 +736,45 @@
                 <w:highlight w:val="yellow"/>
                 <w:lang w:val="en-US"/>
               </w:rPr>
-              <w:t>Enable ssh</w:t>
-            </w:r>
-            <w:r>
-              <w:rPr>
-                <w:lang w:val="en-US"/>
-              </w:rPr>
-              <w:t xml:space="preserve"> with:  sudo raspi_config</w:t>
-            </w:r>
+              <w:t xml:space="preserve">Enable </w:t>
+            </w:r>
+            <w:proofErr w:type="spellStart"/>
+            <w:r>
+              <w:rPr>
+                <w:highlight w:val="yellow"/>
+                <w:lang w:val="en-US"/>
+              </w:rPr>
+              <w:t>ssh</w:t>
+            </w:r>
+            <w:proofErr w:type="spellEnd"/>
+            <w:r>
+              <w:rPr>
+                <w:lang w:val="en-US"/>
+              </w:rPr>
+              <w:t xml:space="preserve"> with:  </w:t>
+            </w:r>
+            <w:proofErr w:type="spellStart"/>
+            <w:r>
+              <w:rPr>
+                <w:lang w:val="en-US"/>
+              </w:rPr>
+              <w:t>sudo</w:t>
+            </w:r>
+            <w:proofErr w:type="spellEnd"/>
+            <w:r>
+              <w:rPr>
+                <w:lang w:val="en-US"/>
+              </w:rPr>
+              <w:t xml:space="preserve"> </w:t>
+            </w:r>
+            <w:proofErr w:type="spellStart"/>
+            <w:r>
+              <w:rPr>
+                <w:lang w:val="en-US"/>
+              </w:rPr>
+              <w:t>raspi_config</w:t>
+            </w:r>
+            <w:proofErr w:type="spellEnd"/>
           </w:p>
         </w:tc>
         <w:tc>
@@ -763,14 +876,58 @@
               <w:rPr>
                 <w:lang w:val="en-US"/>
               </w:rPr>
-              <w:t xml:space="preserve"> with:  sudo raspi_config   </w:t>
-            </w:r>
-            <w:r>
-              <w:rPr>
-                <w:i/>
-                <w:lang w:val="en-US"/>
-              </w:rPr>
-              <w:t>US  en UTF-8</w:t>
+              <w:t xml:space="preserve"> with:  </w:t>
+            </w:r>
+            <w:proofErr w:type="spellStart"/>
+            <w:r>
+              <w:rPr>
+                <w:lang w:val="en-US"/>
+              </w:rPr>
+              <w:t>sudo</w:t>
+            </w:r>
+            <w:proofErr w:type="spellEnd"/>
+            <w:r>
+              <w:rPr>
+                <w:lang w:val="en-US"/>
+              </w:rPr>
+              <w:t xml:space="preserve"> </w:t>
+            </w:r>
+            <w:proofErr w:type="spellStart"/>
+            <w:r>
+              <w:rPr>
+                <w:lang w:val="en-US"/>
+              </w:rPr>
+              <w:t>raspi_config</w:t>
+            </w:r>
+            <w:proofErr w:type="spellEnd"/>
+            <w:r>
+              <w:rPr>
+                <w:lang w:val="en-US"/>
+              </w:rPr>
+              <w:t xml:space="preserve">   </w:t>
+            </w:r>
+            <w:r>
+              <w:rPr>
+                <w:i/>
+                <w:lang w:val="en-US"/>
+              </w:rPr>
+              <w:t xml:space="preserve">US  </w:t>
+            </w:r>
+            <w:proofErr w:type="spellStart"/>
+            <w:r>
+              <w:rPr>
+                <w:i/>
+                <w:lang w:val="en-US"/>
+              </w:rPr>
+              <w:t>en</w:t>
+            </w:r>
+            <w:proofErr w:type="spellEnd"/>
+            <w:r>
+              <w:rPr>
+                <w:i/>
+                <w:lang w:val="en-US"/>
+              </w:rPr>
+              <w:t xml:space="preserve"> UTF-8</w:t>
             </w:r>
           </w:p>
         </w:tc>
@@ -875,8 +1032,30 @@
               <w:rPr>
                 <w:lang w:val="en-US"/>
               </w:rPr>
-              <w:t xml:space="preserve"> with:  sudo raspi_config</w:t>
-            </w:r>
+              <w:t xml:space="preserve"> with:  </w:t>
+            </w:r>
+            <w:proofErr w:type="spellStart"/>
+            <w:r>
+              <w:rPr>
+                <w:lang w:val="en-US"/>
+              </w:rPr>
+              <w:t>sudo</w:t>
+            </w:r>
+            <w:proofErr w:type="spellEnd"/>
+            <w:r>
+              <w:rPr>
+                <w:lang w:val="en-US"/>
+              </w:rPr>
+              <w:t xml:space="preserve"> </w:t>
+            </w:r>
+            <w:proofErr w:type="spellStart"/>
+            <w:r>
+              <w:rPr>
+                <w:lang w:val="en-US"/>
+              </w:rPr>
+              <w:t>raspi_config</w:t>
+            </w:r>
+            <w:proofErr w:type="spellEnd"/>
             <w:r>
               <w:rPr>
                 <w:i/>
@@ -890,7 +1069,23 @@
                 <w:i/>
                 <w:lang w:val="en-US"/>
               </w:rPr>
-              <w:t xml:space="preserve"> EU en AMS</w:t>
+              <w:t xml:space="preserve"> EU </w:t>
+            </w:r>
+            <w:proofErr w:type="spellStart"/>
+            <w:r>
+              <w:rPr>
+                <w:i/>
+                <w:lang w:val="en-US"/>
+              </w:rPr>
+              <w:t>en</w:t>
+            </w:r>
+            <w:proofErr w:type="spellEnd"/>
+            <w:r>
+              <w:rPr>
+                <w:i/>
+                <w:lang w:val="en-US"/>
+              </w:rPr>
+              <w:t xml:space="preserve"> AMS</w:t>
             </w:r>
           </w:p>
         </w:tc>
@@ -988,14 +1183,39 @@
                 <w:highlight w:val="yellow"/>
                 <w:lang w:val="en-US"/>
               </w:rPr>
-              <w:t xml:space="preserve">Disable wifi and Bluetooth: </w:t>
-            </w:r>
-            <w:r>
-              <w:rPr>
-                <w:i/>
-                <w:lang w:val="en-US"/>
-              </w:rPr>
-              <w:t>Sudo nano /boot/config.txt</w:t>
+              <w:t xml:space="preserve">Disable </w:t>
+            </w:r>
+            <w:proofErr w:type="spellStart"/>
+            <w:r>
+              <w:rPr>
+                <w:highlight w:val="yellow"/>
+                <w:lang w:val="en-US"/>
+              </w:rPr>
+              <w:t>wifi</w:t>
+            </w:r>
+            <w:proofErr w:type="spellEnd"/>
+            <w:r>
+              <w:rPr>
+                <w:highlight w:val="yellow"/>
+                <w:lang w:val="en-US"/>
+              </w:rPr>
+              <w:t xml:space="preserve"> and Bluetooth: </w:t>
+            </w:r>
+            <w:proofErr w:type="spellStart"/>
+            <w:r>
+              <w:rPr>
+                <w:i/>
+                <w:lang w:val="en-US"/>
+              </w:rPr>
+              <w:t>Sudo</w:t>
+            </w:r>
+            <w:proofErr w:type="spellEnd"/>
+            <w:r>
+              <w:rPr>
+                <w:i/>
+                <w:lang w:val="en-US"/>
+              </w:rPr>
+              <w:t xml:space="preserve"> nano /boot/config.txt</w:t>
             </w:r>
           </w:p>
           <w:p>
@@ -1023,7 +1243,23 @@
                 <w:i/>
                 <w:lang w:val="en-US"/>
               </w:rPr>
-              <w:t># disable wifi and Bluetooth</w:t>
+              <w:t xml:space="preserve"># disable </w:t>
+            </w:r>
+            <w:proofErr w:type="spellStart"/>
+            <w:r>
+              <w:rPr>
+                <w:i/>
+                <w:lang w:val="en-US"/>
+              </w:rPr>
+              <w:t>wifi</w:t>
+            </w:r>
+            <w:proofErr w:type="spellEnd"/>
+            <w:r>
+              <w:rPr>
+                <w:i/>
+                <w:lang w:val="en-US"/>
+              </w:rPr>
+              <w:t xml:space="preserve"> and Bluetooth</w:t>
             </w:r>
           </w:p>
           <w:p>
@@ -1048,29 +1284,65 @@
                 <w:lang w:val="en-US"/>
               </w:rPr>
             </w:pPr>
-            <w:r>
-              <w:rPr>
-                <w:i/>
-                <w:lang w:val="en-US"/>
-              </w:rPr>
-              <w:t>dtoverlay=disable-wifi</w:t>
-            </w:r>
-          </w:p>
-          <w:p>
-            <w:pPr>
-              <w:rPr>
-                <w:i/>
-                <w:highlight w:val="yellow"/>
-                <w:lang w:val="en-US"/>
-              </w:rPr>
-            </w:pPr>
-            <w:r>
-              <w:rPr>
-                <w:i/>
-                <w:lang w:val="en-US"/>
-              </w:rPr>
-              <w:t>dtoverlay=disable-bt</w:t>
-            </w:r>
+            <w:proofErr w:type="spellStart"/>
+            <w:r>
+              <w:rPr>
+                <w:i/>
+                <w:lang w:val="en-US"/>
+              </w:rPr>
+              <w:t>dtoverlay</w:t>
+            </w:r>
+            <w:proofErr w:type="spellEnd"/>
+            <w:r>
+              <w:rPr>
+                <w:i/>
+                <w:lang w:val="en-US"/>
+              </w:rPr>
+              <w:t>=disable-</w:t>
+            </w:r>
+            <w:proofErr w:type="spellStart"/>
+            <w:r>
+              <w:rPr>
+                <w:i/>
+                <w:lang w:val="en-US"/>
+              </w:rPr>
+              <w:t>wifi</w:t>
+            </w:r>
+            <w:proofErr w:type="spellEnd"/>
+          </w:p>
+          <w:p>
+            <w:pPr>
+              <w:rPr>
+                <w:i/>
+                <w:highlight w:val="yellow"/>
+                <w:lang w:val="en-US"/>
+              </w:rPr>
+            </w:pPr>
+            <w:proofErr w:type="spellStart"/>
+            <w:r>
+              <w:rPr>
+                <w:i/>
+                <w:lang w:val="en-US"/>
+              </w:rPr>
+              <w:t>dtoverlay</w:t>
+            </w:r>
+            <w:proofErr w:type="spellEnd"/>
+            <w:r>
+              <w:rPr>
+                <w:i/>
+                <w:lang w:val="en-US"/>
+              </w:rPr>
+              <w:t>=disable-</w:t>
+            </w:r>
+            <w:proofErr w:type="spellStart"/>
+            <w:r>
+              <w:rPr>
+                <w:i/>
+                <w:lang w:val="en-US"/>
+              </w:rPr>
+              <w:t>bt</w:t>
+            </w:r>
+            <w:proofErr w:type="spellEnd"/>
           </w:p>
         </w:tc>
         <w:tc>
@@ -1167,7 +1439,23 @@
                 <w:highlight w:val="yellow"/>
                 <w:lang w:val="en-US"/>
               </w:rPr>
-              <w:t>Set  static ip address on pi</w:t>
+              <w:t xml:space="preserve">Set  static </w:t>
+            </w:r>
+            <w:proofErr w:type="spellStart"/>
+            <w:r>
+              <w:rPr>
+                <w:highlight w:val="yellow"/>
+                <w:lang w:val="en-US"/>
+              </w:rPr>
+              <w:t>ip</w:t>
+            </w:r>
+            <w:proofErr w:type="spellEnd"/>
+            <w:r>
+              <w:rPr>
+                <w:highlight w:val="yellow"/>
+                <w:lang w:val="en-US"/>
+              </w:rPr>
+              <w:t xml:space="preserve"> address on pi</w:t>
             </w:r>
           </w:p>
           <w:p>
@@ -1186,8 +1474,16 @@
               <w:rPr>
                 <w:lang w:val="en-US"/>
               </w:rPr>
-              <w:t xml:space="preserve"> change address in dhcpcd.conf</w:t>
-            </w:r>
+              <w:t xml:space="preserve"> change address in </w:t>
+            </w:r>
+            <w:proofErr w:type="spellStart"/>
+            <w:r>
+              <w:rPr>
+                <w:lang w:val="en-US"/>
+              </w:rPr>
+              <w:t>dhcpcd.conf</w:t>
+            </w:r>
+            <w:proofErr w:type="spellEnd"/>
           </w:p>
           <w:p>
             <w:pPr>
@@ -1218,18 +1514,41 @@
               </w:rPr>
               <w:t xml:space="preserve">find address current router:  </w:t>
             </w:r>
+            <w:proofErr w:type="spellStart"/>
             <w:r>
               <w:rPr>
                 <w:highlight w:val="lightGray"/>
                 <w:lang w:val="en-US"/>
               </w:rPr>
-              <w:t>ip r | grep default</w:t>
-            </w:r>
-            <w:r>
-              <w:rPr>
-                <w:lang w:val="en-US"/>
-              </w:rPr>
-              <w:t xml:space="preserve"> first ip address in output is router address</w:t>
+              <w:t>ip</w:t>
+            </w:r>
+            <w:proofErr w:type="spellEnd"/>
+            <w:r>
+              <w:rPr>
+                <w:highlight w:val="lightGray"/>
+                <w:lang w:val="en-US"/>
+              </w:rPr>
+              <w:t xml:space="preserve"> r | grep default</w:t>
+            </w:r>
+            <w:r>
+              <w:rPr>
+                <w:lang w:val="en-US"/>
+              </w:rPr>
+              <w:t xml:space="preserve"> first </w:t>
+            </w:r>
+            <w:proofErr w:type="spellStart"/>
+            <w:r>
+              <w:rPr>
+                <w:lang w:val="en-US"/>
+              </w:rPr>
+              <w:t>ip</w:t>
+            </w:r>
+            <w:proofErr w:type="spellEnd"/>
+            <w:r>
+              <w:rPr>
+                <w:lang w:val="en-US"/>
+              </w:rPr>
+              <w:t xml:space="preserve"> address in output is router address</w:t>
             </w:r>
             <w:r>
               <w:rPr>
@@ -1254,18 +1573,66 @@
               </w:rPr>
               <w:t xml:space="preserve">find current DNS  server: </w:t>
             </w:r>
+            <w:proofErr w:type="spellStart"/>
             <w:r>
               <w:rPr>
                 <w:highlight w:val="lightGray"/>
                 <w:lang w:val="en-US"/>
               </w:rPr>
-              <w:t>sudo nano /etc/resolv.conf</w:t>
-            </w:r>
-            <w:r>
-              <w:rPr>
-                <w:lang w:val="en-US"/>
-              </w:rPr>
-              <w:t xml:space="preserve">  ip address after nameserver is DNS nameserver</w:t>
+              <w:t>sudo</w:t>
+            </w:r>
+            <w:proofErr w:type="spellEnd"/>
+            <w:r>
+              <w:rPr>
+                <w:highlight w:val="lightGray"/>
+                <w:lang w:val="en-US"/>
+              </w:rPr>
+              <w:t xml:space="preserve"> nano /</w:t>
+            </w:r>
+            <w:proofErr w:type="spellStart"/>
+            <w:r>
+              <w:rPr>
+                <w:highlight w:val="lightGray"/>
+                <w:lang w:val="en-US"/>
+              </w:rPr>
+              <w:t>etc</w:t>
+            </w:r>
+            <w:proofErr w:type="spellEnd"/>
+            <w:r>
+              <w:rPr>
+                <w:highlight w:val="lightGray"/>
+                <w:lang w:val="en-US"/>
+              </w:rPr>
+              <w:t>/</w:t>
+            </w:r>
+            <w:proofErr w:type="spellStart"/>
+            <w:r>
+              <w:rPr>
+                <w:highlight w:val="lightGray"/>
+                <w:lang w:val="en-US"/>
+              </w:rPr>
+              <w:t>resolv.conf</w:t>
+            </w:r>
+            <w:proofErr w:type="spellEnd"/>
+            <w:r>
+              <w:rPr>
+                <w:lang w:val="en-US"/>
+              </w:rPr>
+              <w:t xml:space="preserve">  </w:t>
+            </w:r>
+            <w:proofErr w:type="spellStart"/>
+            <w:r>
+              <w:rPr>
+                <w:lang w:val="en-US"/>
+              </w:rPr>
+              <w:t>ip</w:t>
+            </w:r>
+            <w:proofErr w:type="spellEnd"/>
+            <w:r>
+              <w:rPr>
+                <w:lang w:val="en-US"/>
+              </w:rPr>
+              <w:t xml:space="preserve"> address after nameserver is DNS nameserver</w:t>
             </w:r>
             <w:r>
               <w:rPr>
@@ -1288,15 +1655,63 @@
               <w:rPr>
                 <w:lang w:val="en-US"/>
               </w:rPr>
-              <w:t xml:space="preserve">modify dhcpcd.conf: </w:t>
-            </w:r>
+              <w:t xml:space="preserve">modify </w:t>
+            </w:r>
+            <w:proofErr w:type="spellStart"/>
+            <w:r>
+              <w:rPr>
+                <w:lang w:val="en-US"/>
+              </w:rPr>
+              <w:t>dhcpcd.conf</w:t>
+            </w:r>
+            <w:proofErr w:type="spellEnd"/>
+            <w:r>
+              <w:rPr>
+                <w:lang w:val="en-US"/>
+              </w:rPr>
+              <w:t xml:space="preserve">: </w:t>
+            </w:r>
+            <w:proofErr w:type="spellStart"/>
             <w:r>
               <w:rPr>
                 <w:highlight w:val="lightGray"/>
                 <w:lang w:val="en-US"/>
               </w:rPr>
-              <w:t>sudo nano /etc/dhcpcd.conf</w:t>
-            </w:r>
+              <w:t>sudo</w:t>
+            </w:r>
+            <w:proofErr w:type="spellEnd"/>
+            <w:r>
+              <w:rPr>
+                <w:highlight w:val="lightGray"/>
+                <w:lang w:val="en-US"/>
+              </w:rPr>
+              <w:t xml:space="preserve"> nano /</w:t>
+            </w:r>
+            <w:proofErr w:type="spellStart"/>
+            <w:r>
+              <w:rPr>
+                <w:highlight w:val="lightGray"/>
+                <w:lang w:val="en-US"/>
+              </w:rPr>
+              <w:t>etc</w:t>
+            </w:r>
+            <w:proofErr w:type="spellEnd"/>
+            <w:r>
+              <w:rPr>
+                <w:highlight w:val="lightGray"/>
+                <w:lang w:val="en-US"/>
+              </w:rPr>
+              <w:t>/</w:t>
+            </w:r>
+            <w:proofErr w:type="spellStart"/>
+            <w:r>
+              <w:rPr>
+                <w:highlight w:val="lightGray"/>
+                <w:lang w:val="en-US"/>
+              </w:rPr>
+              <w:t>dhcpcd.conf</w:t>
+            </w:r>
+            <w:proofErr w:type="spellEnd"/>
             <w:r>
               <w:rPr>
                 <w:lang w:val="en-US"/>
@@ -1392,7 +1807,23 @@
                 <w:highlight w:val="lightGray"/>
                 <w:lang w:val="en-US"/>
               </w:rPr>
-              <w:t>static ip_address=&lt;STATICIP&gt;/24</w:t>
+              <w:t xml:space="preserve">static </w:t>
+            </w:r>
+            <w:proofErr w:type="spellStart"/>
+            <w:r>
+              <w:rPr>
+                <w:highlight w:val="lightGray"/>
+                <w:lang w:val="en-US"/>
+              </w:rPr>
+              <w:t>ip_address</w:t>
+            </w:r>
+            <w:proofErr w:type="spellEnd"/>
+            <w:r>
+              <w:rPr>
+                <w:highlight w:val="lightGray"/>
+                <w:lang w:val="en-US"/>
+              </w:rPr>
+              <w:t>=&lt;STATICIP&gt;/24</w:t>
             </w:r>
           </w:p>
           <w:p>
@@ -1432,7 +1863,23 @@
                 <w:highlight w:val="lightGray"/>
                 <w:lang w:val="en-US"/>
               </w:rPr>
-              <w:t>static domain_name_servers=&lt;DNSIP&gt;</w:t>
+              <w:t xml:space="preserve">static </w:t>
+            </w:r>
+            <w:proofErr w:type="spellStart"/>
+            <w:r>
+              <w:rPr>
+                <w:highlight w:val="lightGray"/>
+                <w:lang w:val="en-US"/>
+              </w:rPr>
+              <w:t>domain_name_servers</w:t>
+            </w:r>
+            <w:proofErr w:type="spellEnd"/>
+            <w:r>
+              <w:rPr>
+                <w:highlight w:val="lightGray"/>
+                <w:lang w:val="en-US"/>
+              </w:rPr>
+              <w:t>=&lt;DNSIP&gt;</w:t>
             </w:r>
           </w:p>
           <w:p>
@@ -1485,12 +1932,21 @@
               </w:rPr>
               <w:t xml:space="preserve">Restart with </w:t>
             </w:r>
+            <w:proofErr w:type="spellStart"/>
             <w:r>
               <w:rPr>
                 <w:highlight w:val="lightGray"/>
                 <w:lang w:val="en-US"/>
               </w:rPr>
-              <w:t>sudo reboot</w:t>
+              <w:t>sudo</w:t>
+            </w:r>
+            <w:proofErr w:type="spellEnd"/>
+            <w:r>
+              <w:rPr>
+                <w:highlight w:val="lightGray"/>
+                <w:lang w:val="en-US"/>
+              </w:rPr>
+              <w:t xml:space="preserve"> reboot</w:t>
             </w:r>
           </w:p>
           <w:p>
@@ -1520,7 +1976,21 @@
               <w:rPr>
                 <w:lang w:val="en-US"/>
               </w:rPr>
-              <w:t xml:space="preserve">   should show static  ip address</w:t>
+              <w:t xml:space="preserve">   should show static  </w:t>
+            </w:r>
+            <w:proofErr w:type="spellStart"/>
+            <w:r>
+              <w:rPr>
+                <w:lang w:val="en-US"/>
+              </w:rPr>
+              <w:t>ip</w:t>
+            </w:r>
+            <w:proofErr w:type="spellEnd"/>
+            <w:r>
+              <w:rPr>
+                <w:lang w:val="en-US"/>
+              </w:rPr>
+              <w:t xml:space="preserve"> address</w:t>
             </w:r>
           </w:p>
           <w:p>
@@ -1655,13 +2125,43 @@
                 <w:highlight w:val="yellow"/>
                 <w:lang w:val="en-US"/>
               </w:rPr>
-              <w:t xml:space="preserve">Reposition menubar : </w:t>
-            </w:r>
-            <w:r>
-              <w:rPr>
-                <w:lang w:val="en-US"/>
-              </w:rPr>
-              <w:t>Menu-&gt;Prererences-&gt;appearance settings-&gt;Menu Bar</w:t>
+              <w:t xml:space="preserve">Reposition </w:t>
+            </w:r>
+            <w:proofErr w:type="spellStart"/>
+            <w:r>
+              <w:rPr>
+                <w:highlight w:val="yellow"/>
+                <w:lang w:val="en-US"/>
+              </w:rPr>
+              <w:t>menubar</w:t>
+            </w:r>
+            <w:proofErr w:type="spellEnd"/>
+            <w:r>
+              <w:rPr>
+                <w:highlight w:val="yellow"/>
+                <w:lang w:val="en-US"/>
+              </w:rPr>
+              <w:t xml:space="preserve"> : </w:t>
+            </w:r>
+            <w:r>
+              <w:rPr>
+                <w:lang w:val="en-US"/>
+              </w:rPr>
+              <w:t>Menu-&gt;</w:t>
+            </w:r>
+            <w:proofErr w:type="spellStart"/>
+            <w:r>
+              <w:rPr>
+                <w:lang w:val="en-US"/>
+              </w:rPr>
+              <w:t>Prererences</w:t>
+            </w:r>
+            <w:proofErr w:type="spellEnd"/>
+            <w:r>
+              <w:rPr>
+                <w:lang w:val="en-US"/>
+              </w:rPr>
+              <w:t>-&gt;appearance settings-&gt;Menu Bar</w:t>
             </w:r>
           </w:p>
         </w:tc>
@@ -1768,12 +2268,37 @@
               </w:rPr>
               <w:t xml:space="preserve">; </w:t>
             </w:r>
-            <w:r>
-              <w:rPr>
-                <w:i/>
-                <w:lang w:val="en-US"/>
-              </w:rPr>
-              <w:t>sudo adduser fa</w:t>
+            <w:proofErr w:type="spellStart"/>
+            <w:r>
+              <w:rPr>
+                <w:i/>
+                <w:lang w:val="en-US"/>
+              </w:rPr>
+              <w:t>sudo</w:t>
+            </w:r>
+            <w:proofErr w:type="spellEnd"/>
+            <w:r>
+              <w:rPr>
+                <w:i/>
+                <w:lang w:val="en-US"/>
+              </w:rPr>
+              <w:t xml:space="preserve"> </w:t>
+            </w:r>
+            <w:proofErr w:type="spellStart"/>
+            <w:r>
+              <w:rPr>
+                <w:i/>
+                <w:lang w:val="en-US"/>
+              </w:rPr>
+              <w:t>adduser</w:t>
+            </w:r>
+            <w:proofErr w:type="spellEnd"/>
+            <w:r>
+              <w:rPr>
+                <w:i/>
+                <w:lang w:val="en-US"/>
+              </w:rPr>
+              <w:t xml:space="preserve"> fa</w:t>
             </w:r>
           </w:p>
         </w:tc>
@@ -1877,12 +2402,21 @@
               </w:rPr>
               <w:t xml:space="preserve">rasp## with </w:t>
             </w:r>
+            <w:proofErr w:type="spellStart"/>
             <w:r>
               <w:rPr>
                 <w:highlight w:val="lightGray"/>
                 <w:lang w:val="en-US"/>
               </w:rPr>
-              <w:t>sudo passwd fa</w:t>
+              <w:t>sudo</w:t>
+            </w:r>
+            <w:proofErr w:type="spellEnd"/>
+            <w:r>
+              <w:rPr>
+                <w:highlight w:val="lightGray"/>
+                <w:lang w:val="en-US"/>
+              </w:rPr>
+              <w:t xml:space="preserve"> passwd fa</w:t>
             </w:r>
             <w:r>
               <w:rPr>
@@ -1987,8 +2521,13 @@
           </w:tcPr>
           <w:p>
             <w:r>
-              <w:t>Make  fa  lid van su</w:t>
-            </w:r>
+              <w:t xml:space="preserve">Make  fa  lid van </w:t>
+            </w:r>
+            <w:proofErr w:type="spellStart"/>
+            <w:r>
+              <w:t>su</w:t>
+            </w:r>
+            <w:proofErr w:type="spellEnd"/>
             <w:r>
               <w:t>:</w:t>
             </w:r>
@@ -1999,6 +2538,7 @@
                 <w:lang w:val="en-US"/>
               </w:rPr>
             </w:pPr>
+            <w:proofErr w:type="spellStart"/>
             <w:r>
               <w:rPr>
                 <w:rFonts w:ascii="Calibri" w:hAnsi="Calibri" w:cs="Calibri"/>
@@ -2006,7 +2546,37 @@
                 <w:color w:val="000000"/>
                 <w:lang w:val="en-US"/>
               </w:rPr>
-              <w:t>sudo usermod -a -G</w:t>
+              <w:t>sudo</w:t>
+            </w:r>
+            <w:proofErr w:type="spellEnd"/>
+            <w:r>
+              <w:rPr>
+                <w:rFonts w:ascii="Calibri" w:hAnsi="Calibri" w:cs="Calibri"/>
+                <w:i/>
+                <w:color w:val="000000"/>
+                <w:lang w:val="en-US"/>
+              </w:rPr>
+              <w:t xml:space="preserve"> </w:t>
+            </w:r>
+            <w:proofErr w:type="spellStart"/>
+            <w:r>
+              <w:rPr>
+                <w:rFonts w:ascii="Calibri" w:hAnsi="Calibri" w:cs="Calibri"/>
+                <w:i/>
+                <w:color w:val="000000"/>
+                <w:lang w:val="en-US"/>
+              </w:rPr>
+              <w:t>usermod</w:t>
+            </w:r>
+            <w:proofErr w:type="spellEnd"/>
+            <w:r>
+              <w:rPr>
+                <w:rFonts w:ascii="Calibri" w:hAnsi="Calibri" w:cs="Calibri"/>
+                <w:i/>
+                <w:color w:val="000000"/>
+                <w:lang w:val="en-US"/>
+              </w:rPr>
+              <w:t xml:space="preserve"> -a -G</w:t>
             </w:r>
             <w:r>
               <w:rPr>
@@ -2128,12 +2698,37 @@
               </w:rPr>
               <w:t xml:space="preserve"> by temp changing to fa: </w:t>
             </w:r>
-            <w:r>
-              <w:rPr>
-                <w:i/>
-                <w:lang w:val="en-US"/>
-              </w:rPr>
-              <w:t>sudo su  fa</w:t>
+            <w:proofErr w:type="spellStart"/>
+            <w:r>
+              <w:rPr>
+                <w:i/>
+                <w:lang w:val="en-US"/>
+              </w:rPr>
+              <w:t>sudo</w:t>
+            </w:r>
+            <w:proofErr w:type="spellEnd"/>
+            <w:r>
+              <w:rPr>
+                <w:i/>
+                <w:lang w:val="en-US"/>
+              </w:rPr>
+              <w:t xml:space="preserve"> </w:t>
+            </w:r>
+            <w:proofErr w:type="spellStart"/>
+            <w:r>
+              <w:rPr>
+                <w:i/>
+                <w:lang w:val="en-US"/>
+              </w:rPr>
+              <w:t>su</w:t>
+            </w:r>
+            <w:proofErr w:type="spellEnd"/>
+            <w:r>
+              <w:rPr>
+                <w:i/>
+                <w:lang w:val="en-US"/>
+              </w:rPr>
+              <w:t xml:space="preserve">  fa</w:t>
             </w:r>
             <w:r>
               <w:rPr>
@@ -2272,22 +2867,79 @@
                 <w:highlight w:val="yellow"/>
                 <w:lang w:val="en-US"/>
               </w:rPr>
-              <w:t>Install  dotnetcore sdk: create folders and path</w:t>
-            </w:r>
-          </w:p>
-          <w:p>
-            <w:pPr>
-              <w:rPr>
-                <w:i/>
-                <w:lang w:val="en-US"/>
-              </w:rPr>
-            </w:pPr>
-            <w:r>
-              <w:rPr>
-                <w:i/>
-                <w:lang w:val="en-US"/>
-              </w:rPr>
-              <w:t xml:space="preserve">sudo mkdir -p </w:t>
+              <w:t xml:space="preserve">Install  </w:t>
+            </w:r>
+            <w:proofErr w:type="spellStart"/>
+            <w:r>
+              <w:rPr>
+                <w:highlight w:val="yellow"/>
+                <w:lang w:val="en-US"/>
+              </w:rPr>
+              <w:t>dotnetcore</w:t>
+            </w:r>
+            <w:proofErr w:type="spellEnd"/>
+            <w:r>
+              <w:rPr>
+                <w:highlight w:val="yellow"/>
+                <w:lang w:val="en-US"/>
+              </w:rPr>
+              <w:t xml:space="preserve"> </w:t>
+            </w:r>
+            <w:proofErr w:type="spellStart"/>
+            <w:r>
+              <w:rPr>
+                <w:highlight w:val="yellow"/>
+                <w:lang w:val="en-US"/>
+              </w:rPr>
+              <w:t>sdk</w:t>
+            </w:r>
+            <w:proofErr w:type="spellEnd"/>
+            <w:r>
+              <w:rPr>
+                <w:highlight w:val="yellow"/>
+                <w:lang w:val="en-US"/>
+              </w:rPr>
+              <w:t>: create folders and path</w:t>
+            </w:r>
+          </w:p>
+          <w:p>
+            <w:pPr>
+              <w:rPr>
+                <w:i/>
+                <w:lang w:val="en-US"/>
+              </w:rPr>
+            </w:pPr>
+            <w:proofErr w:type="spellStart"/>
+            <w:r>
+              <w:rPr>
+                <w:i/>
+                <w:lang w:val="en-US"/>
+              </w:rPr>
+              <w:t>sudo</w:t>
+            </w:r>
+            <w:proofErr w:type="spellEnd"/>
+            <w:r>
+              <w:rPr>
+                <w:i/>
+                <w:lang w:val="en-US"/>
+              </w:rPr>
+              <w:t xml:space="preserve"> </w:t>
+            </w:r>
+            <w:proofErr w:type="spellStart"/>
+            <w:r>
+              <w:rPr>
+                <w:i/>
+                <w:lang w:val="en-US"/>
+              </w:rPr>
+              <w:t>mkdir</w:t>
+            </w:r>
+            <w:proofErr w:type="spellEnd"/>
+            <w:r>
+              <w:rPr>
+                <w:i/>
+                <w:lang w:val="en-US"/>
+              </w:rPr>
+              <w:t xml:space="preserve"> -p </w:t>
             </w:r>
             <w:r>
               <w:rPr>
@@ -2311,12 +2963,37 @@
                 <w:lang w:val="en-US"/>
               </w:rPr>
             </w:pPr>
-            <w:r>
-              <w:rPr>
-                <w:i/>
-                <w:lang w:val="en-US"/>
-              </w:rPr>
-              <w:t xml:space="preserve">sudo tar zxf </w:t>
+            <w:proofErr w:type="spellStart"/>
+            <w:r>
+              <w:rPr>
+                <w:i/>
+                <w:lang w:val="en-US"/>
+              </w:rPr>
+              <w:t>sudo</w:t>
+            </w:r>
+            <w:proofErr w:type="spellEnd"/>
+            <w:r>
+              <w:rPr>
+                <w:i/>
+                <w:lang w:val="en-US"/>
+              </w:rPr>
+              <w:t xml:space="preserve"> tar </w:t>
+            </w:r>
+            <w:proofErr w:type="spellStart"/>
+            <w:r>
+              <w:rPr>
+                <w:i/>
+                <w:lang w:val="en-US"/>
+              </w:rPr>
+              <w:t>zxf</w:t>
+            </w:r>
+            <w:proofErr w:type="spellEnd"/>
+            <w:r>
+              <w:rPr>
+                <w:i/>
+                <w:lang w:val="en-US"/>
+              </w:rPr>
+              <w:t xml:space="preserve"> </w:t>
             </w:r>
             <w:r>
               <w:rPr>
@@ -2410,6 +3087,7 @@
                 <w:lang w:val="en-US"/>
               </w:rPr>
             </w:pPr>
+            <w:proofErr w:type="spellStart"/>
             <w:r>
               <w:rPr>
                 <w:rFonts w:ascii="Courier New" w:hAnsi="Courier New" w:cs="Courier New"/>
@@ -2420,28 +3098,83 @@
                 <w:shd w:val="clear" w:color="auto" w:fill="F2F2F2"/>
                 <w:lang w:val="en-US"/>
               </w:rPr>
-              <w:t>sudo ln -s /opt/dotnet/dotnet /usr/local/bin</w:t>
-            </w:r>
-          </w:p>
-          <w:p>
-            <w:pPr>
-              <w:rPr>
-                <w:lang w:val="en-US"/>
-              </w:rPr>
-            </w:pPr>
-          </w:p>
-          <w:p>
-            <w:pPr>
-              <w:rPr>
-                <w:lang w:val="en-US"/>
-              </w:rPr>
-            </w:pPr>
-            <w:r>
-              <w:rPr>
-                <w:highlight w:val="yellow"/>
-                <w:lang w:val="en-US"/>
-              </w:rPr>
-              <w:t xml:space="preserve">get .NET core sdk </w:t>
+              <w:t>sudo</w:t>
+            </w:r>
+            <w:proofErr w:type="spellEnd"/>
+            <w:r>
+              <w:rPr>
+                <w:rFonts w:ascii="Courier New" w:hAnsi="Courier New" w:cs="Courier New"/>
+                <w:color w:val="292929"/>
+                <w:spacing w:val="-1"/>
+                <w:sz w:val="21"/>
+                <w:szCs w:val="21"/>
+                <w:shd w:val="clear" w:color="auto" w:fill="F2F2F2"/>
+                <w:lang w:val="en-US"/>
+              </w:rPr>
+              <w:t xml:space="preserve"> ln -s /opt/dotnet/dotnet /</w:t>
+            </w:r>
+            <w:proofErr w:type="spellStart"/>
+            <w:r>
+              <w:rPr>
+                <w:rFonts w:ascii="Courier New" w:hAnsi="Courier New" w:cs="Courier New"/>
+                <w:color w:val="292929"/>
+                <w:spacing w:val="-1"/>
+                <w:sz w:val="21"/>
+                <w:szCs w:val="21"/>
+                <w:shd w:val="clear" w:color="auto" w:fill="F2F2F2"/>
+                <w:lang w:val="en-US"/>
+              </w:rPr>
+              <w:t>usr</w:t>
+            </w:r>
+            <w:proofErr w:type="spellEnd"/>
+            <w:r>
+              <w:rPr>
+                <w:rFonts w:ascii="Courier New" w:hAnsi="Courier New" w:cs="Courier New"/>
+                <w:color w:val="292929"/>
+                <w:spacing w:val="-1"/>
+                <w:sz w:val="21"/>
+                <w:szCs w:val="21"/>
+                <w:shd w:val="clear" w:color="auto" w:fill="F2F2F2"/>
+                <w:lang w:val="en-US"/>
+              </w:rPr>
+              <w:t>/local/bin</w:t>
+            </w:r>
+          </w:p>
+          <w:p>
+            <w:pPr>
+              <w:rPr>
+                <w:lang w:val="en-US"/>
+              </w:rPr>
+            </w:pPr>
+          </w:p>
+          <w:p>
+            <w:pPr>
+              <w:rPr>
+                <w:lang w:val="en-US"/>
+              </w:rPr>
+            </w:pPr>
+            <w:r>
+              <w:rPr>
+                <w:highlight w:val="yellow"/>
+                <w:lang w:val="en-US"/>
+              </w:rPr>
+              <w:t xml:space="preserve">get .NET core </w:t>
+            </w:r>
+            <w:proofErr w:type="spellStart"/>
+            <w:r>
+              <w:rPr>
+                <w:highlight w:val="yellow"/>
+                <w:lang w:val="en-US"/>
+              </w:rPr>
+              <w:t>sdk</w:t>
+            </w:r>
+            <w:proofErr w:type="spellEnd"/>
+            <w:r>
+              <w:rPr>
+                <w:highlight w:val="yellow"/>
+                <w:lang w:val="en-US"/>
+              </w:rPr>
+              <w:t xml:space="preserve"> </w:t>
             </w:r>
             <w:r>
               <w:rPr>
@@ -2476,7 +3209,7 @@
             <w:r>
               <w:rPr>
                 <w:lang w:val="en-US"/>
-                <w:rPrChange w:id="2" w:author="Frits Ankersmit" w:date="2021-03-15T09:21:00Z">
+                <w:rPrChange w:id="4" w:author="Frits Ankersmit" w:date="2021-03-15T09:21:00Z">
                   <w:rPr/>
                 </w:rPrChange>
               </w:rPr>
@@ -2513,25 +3246,71 @@
             </w:r>
           </w:p>
           <w:p>
-            <w:r>
-              <w:rPr>
-                <w:highlight w:val="yellow"/>
-              </w:rPr>
-              <w:t>install with</w:t>
-            </w:r>
-          </w:p>
-          <w:p>
-            <w:pPr>
-              <w:rPr>
-                <w:i/>
-              </w:rPr>
-            </w:pPr>
-            <w:r>
-              <w:rPr>
-                <w:i/>
-              </w:rPr>
-              <w:t>tar zxf dotnet-sdk-3.1.301-linux-arm.tar.gz -C $HOME/dotnet</w:t>
-            </w:r>
+            <w:proofErr w:type="spellStart"/>
+            <w:r>
+              <w:rPr>
+                <w:highlight w:val="yellow"/>
+              </w:rPr>
+              <w:t>install</w:t>
+            </w:r>
+            <w:proofErr w:type="spellEnd"/>
+            <w:r>
+              <w:rPr>
+                <w:highlight w:val="yellow"/>
+              </w:rPr>
+              <w:t xml:space="preserve"> </w:t>
+            </w:r>
+            <w:proofErr w:type="spellStart"/>
+            <w:r>
+              <w:rPr>
+                <w:highlight w:val="yellow"/>
+              </w:rPr>
+              <w:t>with</w:t>
+            </w:r>
+            <w:proofErr w:type="spellEnd"/>
+          </w:p>
+          <w:p>
+            <w:pPr>
+              <w:rPr>
+                <w:i/>
+              </w:rPr>
+            </w:pPr>
+            <w:proofErr w:type="spellStart"/>
+            <w:r>
+              <w:rPr>
+                <w:i/>
+              </w:rPr>
+              <w:t>tar</w:t>
+            </w:r>
+            <w:proofErr w:type="spellEnd"/>
+            <w:r>
+              <w:rPr>
+                <w:i/>
+              </w:rPr>
+              <w:t xml:space="preserve"> </w:t>
+            </w:r>
+            <w:proofErr w:type="spellStart"/>
+            <w:r>
+              <w:rPr>
+                <w:i/>
+              </w:rPr>
+              <w:t>zxf</w:t>
+            </w:r>
+            <w:proofErr w:type="spellEnd"/>
+            <w:r>
+              <w:rPr>
+                <w:i/>
+              </w:rPr>
+              <w:t xml:space="preserve"> dotnet-sdk-3.1.301-linux-arm.tar.gz -C $HOME/</w:t>
+            </w:r>
+            <w:proofErr w:type="spellStart"/>
+            <w:r>
+              <w:rPr>
+                <w:i/>
+              </w:rPr>
+              <w:t>dotnet</w:t>
+            </w:r>
+            <w:proofErr w:type="spellEnd"/>
           </w:p>
           <w:p>
             <w:pPr>
@@ -2843,20 +3622,38 @@
               </w:rPr>
               <w:t xml:space="preserve">:  </w:t>
             </w:r>
-            <w:r>
-              <w:rPr>
-                <w:i/>
-                <w:lang w:val="en-US"/>
-              </w:rPr>
-              <w:t xml:space="preserve">sudo </w:t>
-            </w:r>
-            <w:r>
-              <w:rPr>
-                <w:i/>
-                <w:lang w:val="en-US"/>
-              </w:rPr>
-              <w:t>nano  ~/,bashrc</w:t>
-            </w:r>
+            <w:proofErr w:type="spellStart"/>
+            <w:r>
+              <w:rPr>
+                <w:i/>
+                <w:lang w:val="en-US"/>
+              </w:rPr>
+              <w:t>sudo</w:t>
+            </w:r>
+            <w:proofErr w:type="spellEnd"/>
+            <w:r>
+              <w:rPr>
+                <w:i/>
+                <w:lang w:val="en-US"/>
+              </w:rPr>
+              <w:t xml:space="preserve"> </w:t>
+            </w:r>
+            <w:r>
+              <w:rPr>
+                <w:i/>
+                <w:lang w:val="en-US"/>
+              </w:rPr>
+              <w:t>nano  ~/,</w:t>
+            </w:r>
+            <w:proofErr w:type="spellStart"/>
+            <w:r>
+              <w:rPr>
+                <w:i/>
+                <w:lang w:val="en-US"/>
+              </w:rPr>
+              <w:t>bashrc</w:t>
+            </w:r>
+            <w:proofErr w:type="spellEnd"/>
           </w:p>
           <w:p>
             <w:pPr>
@@ -3045,7 +3842,7 @@
             <w:pPr>
               <w:rPr>
                 <w:lang w:val="en-US"/>
-                <w:rPrChange w:id="3" w:author="Frits Ankersmit" w:date="2021-03-15T09:21:00Z">
+                <w:rPrChange w:id="5" w:author="Frits Ankersmit" w:date="2021-03-15T09:21:00Z">
                   <w:rPr/>
                 </w:rPrChange>
               </w:rPr>
@@ -3058,28 +3855,46 @@
                 <w:lang w:val="en-US"/>
               </w:rPr>
             </w:pPr>
-            <w:r>
-              <w:rPr>
-                <w:i/>
-                <w:lang w:val="en-US"/>
-              </w:rPr>
-              <w:t>sudo apt update</w:t>
-            </w:r>
-          </w:p>
-          <w:p>
-            <w:pPr>
-              <w:rPr>
-                <w:i/>
-                <w:highlight w:val="yellow"/>
-                <w:lang w:val="en-US"/>
-              </w:rPr>
-            </w:pPr>
-            <w:r>
-              <w:rPr>
-                <w:i/>
-                <w:lang w:val="en-US"/>
-              </w:rPr>
-              <w:t>sudo apt install code</w:t>
+            <w:proofErr w:type="spellStart"/>
+            <w:r>
+              <w:rPr>
+                <w:i/>
+                <w:lang w:val="en-US"/>
+              </w:rPr>
+              <w:t>sudo</w:t>
+            </w:r>
+            <w:proofErr w:type="spellEnd"/>
+            <w:r>
+              <w:rPr>
+                <w:i/>
+                <w:lang w:val="en-US"/>
+              </w:rPr>
+              <w:t xml:space="preserve"> apt update</w:t>
+            </w:r>
+          </w:p>
+          <w:p>
+            <w:pPr>
+              <w:rPr>
+                <w:i/>
+                <w:highlight w:val="yellow"/>
+                <w:lang w:val="en-US"/>
+              </w:rPr>
+            </w:pPr>
+            <w:proofErr w:type="spellStart"/>
+            <w:r>
+              <w:rPr>
+                <w:i/>
+                <w:lang w:val="en-US"/>
+              </w:rPr>
+              <w:t>sudo</w:t>
+            </w:r>
+            <w:proofErr w:type="spellEnd"/>
+            <w:r>
+              <w:rPr>
+                <w:i/>
+                <w:lang w:val="en-US"/>
+              </w:rPr>
+              <w:t xml:space="preserve"> apt install code</w:t>
             </w:r>
           </w:p>
         </w:tc>
@@ -3191,27 +4006,45 @@
                 <w:lang w:val="en-US"/>
               </w:rPr>
             </w:pPr>
-            <w:r>
-              <w:rPr>
-                <w:i/>
-                <w:lang w:val="en-US"/>
-              </w:rPr>
-              <w:t>sudo apt update</w:t>
-            </w:r>
-          </w:p>
-          <w:p>
-            <w:pPr>
-              <w:rPr>
-                <w:highlight w:val="yellow"/>
-                <w:lang w:val="en-US"/>
-              </w:rPr>
-            </w:pPr>
-            <w:r>
-              <w:rPr>
-                <w:i/>
-                <w:lang w:val="en-US"/>
-              </w:rPr>
-              <w:t>sudo apt upgrade code</w:t>
+            <w:proofErr w:type="spellStart"/>
+            <w:r>
+              <w:rPr>
+                <w:i/>
+                <w:lang w:val="en-US"/>
+              </w:rPr>
+              <w:t>sudo</w:t>
+            </w:r>
+            <w:proofErr w:type="spellEnd"/>
+            <w:r>
+              <w:rPr>
+                <w:i/>
+                <w:lang w:val="en-US"/>
+              </w:rPr>
+              <w:t xml:space="preserve"> apt update</w:t>
+            </w:r>
+          </w:p>
+          <w:p>
+            <w:pPr>
+              <w:rPr>
+                <w:highlight w:val="yellow"/>
+                <w:lang w:val="en-US"/>
+              </w:rPr>
+            </w:pPr>
+            <w:proofErr w:type="spellStart"/>
+            <w:r>
+              <w:rPr>
+                <w:i/>
+                <w:lang w:val="en-US"/>
+              </w:rPr>
+              <w:t>sudo</w:t>
+            </w:r>
+            <w:proofErr w:type="spellEnd"/>
+            <w:r>
+              <w:rPr>
+                <w:i/>
+                <w:lang w:val="en-US"/>
+              </w:rPr>
+              <w:t xml:space="preserve"> apt upgrade code</w:t>
             </w:r>
           </w:p>
         </w:tc>
@@ -3313,7 +4146,61 @@
                 <w:highlight w:val="yellow"/>
                 <w:lang w:val="en-US"/>
               </w:rPr>
-              <w:t>Turn off  sleeping  wlan0:   sudo iw wlan0 set power_save off</w:t>
+              <w:t xml:space="preserve">Turn off  sleeping  wlan0:   </w:t>
+            </w:r>
+            <w:proofErr w:type="spellStart"/>
+            <w:r>
+              <w:rPr>
+                <w:i/>
+                <w:highlight w:val="yellow"/>
+                <w:lang w:val="en-US"/>
+              </w:rPr>
+              <w:t>sudo</w:t>
+            </w:r>
+            <w:proofErr w:type="spellEnd"/>
+            <w:r>
+              <w:rPr>
+                <w:i/>
+                <w:highlight w:val="yellow"/>
+                <w:lang w:val="en-US"/>
+              </w:rPr>
+              <w:t xml:space="preserve"> </w:t>
+            </w:r>
+            <w:proofErr w:type="spellStart"/>
+            <w:r>
+              <w:rPr>
+                <w:i/>
+                <w:highlight w:val="yellow"/>
+                <w:lang w:val="en-US"/>
+              </w:rPr>
+              <w:t>iw</w:t>
+            </w:r>
+            <w:proofErr w:type="spellEnd"/>
+            <w:r>
+              <w:rPr>
+                <w:i/>
+                <w:highlight w:val="yellow"/>
+                <w:lang w:val="en-US"/>
+              </w:rPr>
+              <w:t xml:space="preserve"> wlan0 set </w:t>
+            </w:r>
+            <w:proofErr w:type="spellStart"/>
+            <w:r>
+              <w:rPr>
+                <w:i/>
+                <w:highlight w:val="yellow"/>
+                <w:lang w:val="en-US"/>
+              </w:rPr>
+              <w:t>power_save</w:t>
+            </w:r>
+            <w:proofErr w:type="spellEnd"/>
+            <w:r>
+              <w:rPr>
+                <w:i/>
+                <w:highlight w:val="yellow"/>
+                <w:lang w:val="en-US"/>
+              </w:rPr>
+              <w:t xml:space="preserve"> off</w:t>
             </w:r>
           </w:p>
         </w:tc>
@@ -3395,7 +4282,7 @@
       <w:pPr>
         <w:spacing w:after="0" w:line="240" w:lineRule="auto"/>
         <w:rPr>
-          <w:ins w:id="4" w:author="Frits Ankersmit" w:date="2021-03-15T09:21:00Z"/>
+          <w:ins w:id="6" w:author="Frits Ankersmit" w:date="2021-03-15T09:21:00Z"/>
           <w:rFonts w:ascii="Calibri" w:eastAsia="Times New Roman" w:hAnsi="Calibri" w:cs="Calibri"/>
           <w:color w:val="000000"/>
           <w:lang w:val="en-US" w:eastAsia="nl-NL"/>
@@ -3414,7 +4301,7 @@
       <w:pPr>
         <w:spacing w:after="0" w:line="240" w:lineRule="auto"/>
         <w:rPr>
-          <w:ins w:id="5" w:author="Frits Ankersmit" w:date="2021-03-15T09:21:00Z"/>
+          <w:ins w:id="7" w:author="Frits Ankersmit" w:date="2021-03-15T09:21:00Z"/>
           <w:rFonts w:ascii="Calibri" w:eastAsia="Times New Roman" w:hAnsi="Calibri" w:cs="Calibri"/>
           <w:color w:val="000000"/>
           <w:lang w:val="en-US" w:eastAsia="nl-NL"/>
@@ -3425,7 +4312,7 @@
       <w:pPr>
         <w:spacing w:after="0" w:line="240" w:lineRule="auto"/>
         <w:rPr>
-          <w:ins w:id="6" w:author="Frits Ankersmit" w:date="2021-03-15T09:21:00Z"/>
+          <w:ins w:id="8" w:author="Frits Ankersmit" w:date="2021-03-15T09:21:00Z"/>
           <w:rFonts w:ascii="Calibri" w:eastAsia="Times New Roman" w:hAnsi="Calibri" w:cs="Calibri"/>
           <w:color w:val="000000"/>
           <w:lang w:val="en-US" w:eastAsia="nl-NL"/>
@@ -3444,7 +4331,7 @@
       <w:pPr>
         <w:pStyle w:val="Heading2"/>
         <w:rPr>
-          <w:ins w:id="7" w:author="Frits Ankersmit" w:date="2021-03-15T09:21:00Z"/>
+          <w:ins w:id="9" w:author="Frits Ankersmit" w:date="2021-03-15T09:21:00Z"/>
           <w:rFonts w:eastAsia="Times New Roman"/>
           <w:lang w:val="en-US" w:eastAsia="nl-NL"/>
         </w:rPr>
@@ -3454,12 +4341,12 @@
       <w:pPr>
         <w:pStyle w:val="Heading2"/>
         <w:rPr>
-          <w:ins w:id="8" w:author="Frits Ankersmit" w:date="2021-03-15T09:21:00Z"/>
+          <w:ins w:id="10" w:author="Frits Ankersmit" w:date="2021-03-15T09:21:00Z"/>
           <w:rFonts w:eastAsia="Times New Roman"/>
           <w:lang w:val="en-US" w:eastAsia="nl-NL"/>
         </w:rPr>
       </w:pPr>
-      <w:ins w:id="9" w:author="Frits Ankersmit" w:date="2021-03-15T09:21:00Z">
+      <w:ins w:id="11" w:author="Frits Ankersmit" w:date="2021-03-15T09:21:00Z">
         <w:r>
           <w:rPr>
             <w:rFonts w:eastAsia="Times New Roman"/>
@@ -3476,7 +4363,7 @@
           <w:lang w:val="en-US"/>
         </w:rPr>
       </w:pPr>
-      <w:ins w:id="10" w:author="Frits Ankersmit" w:date="2021-03-15T09:21:00Z">
+      <w:ins w:id="12" w:author="Frits Ankersmit" w:date="2021-03-15T09:21:00Z">
         <w:r>
           <w:rPr>
             <w:noProof/>
@@ -3519,6 +4406,386 @@
           </w:drawing>
         </w:r>
       </w:ins>
+    </w:p>
+    <w:p>
+      <w:pPr>
+        <w:spacing w:after="0" w:line="240" w:lineRule="auto"/>
+        <w:rPr>
+          <w:lang w:val="en-US"/>
+        </w:rPr>
+      </w:pPr>
+    </w:p>
+    <w:p>
+      <w:pPr>
+        <w:spacing w:after="0" w:line="240" w:lineRule="auto"/>
+        <w:rPr>
+          <w:lang w:val="en-US"/>
+        </w:rPr>
+      </w:pPr>
+    </w:p>
+    <w:p>
+      <w:pPr>
+        <w:spacing w:after="0" w:line="240" w:lineRule="auto"/>
+        <w:rPr>
+          <w:lang w:val="en-US"/>
+        </w:rPr>
+      </w:pPr>
+    </w:p>
+    <w:p>
+      <w:pPr>
+        <w:spacing w:after="0" w:line="240" w:lineRule="auto"/>
+        <w:rPr>
+          <w:lang w:val="en-US"/>
+        </w:rPr>
+      </w:pPr>
+    </w:p>
+    <w:p>
+      <w:pPr>
+        <w:spacing w:after="0" w:line="240" w:lineRule="auto"/>
+        <w:rPr>
+          <w:lang w:val="en-US"/>
+        </w:rPr>
+      </w:pPr>
+    </w:p>
+    <w:p>
+      <w:pPr>
+        <w:spacing w:after="0" w:line="240" w:lineRule="auto"/>
+        <w:rPr>
+          <w:lang w:val="en-US"/>
+        </w:rPr>
+      </w:pPr>
+    </w:p>
+    <w:p>
+      <w:pPr>
+        <w:spacing w:after="0" w:line="240" w:lineRule="auto"/>
+        <w:rPr>
+          <w:lang w:val="en-US"/>
+        </w:rPr>
+      </w:pPr>
+    </w:p>
+    <w:p>
+      <w:pPr>
+        <w:spacing w:after="0" w:line="240" w:lineRule="auto"/>
+        <w:rPr>
+          <w:lang w:val="en-US"/>
+        </w:rPr>
+      </w:pPr>
+    </w:p>
+    <w:p>
+      <w:pPr>
+        <w:spacing w:after="0" w:line="240" w:lineRule="auto"/>
+        <w:rPr>
+          <w:lang w:val="en-US"/>
+        </w:rPr>
+      </w:pPr>
+    </w:p>
+    <w:p>
+      <w:pPr>
+        <w:spacing w:after="0" w:line="240" w:lineRule="auto"/>
+        <w:rPr>
+          <w:lang w:val="en-US"/>
+        </w:rPr>
+      </w:pPr>
+    </w:p>
+    <w:p>
+      <w:pPr>
+        <w:spacing w:after="0" w:line="240" w:lineRule="auto"/>
+        <w:rPr>
+          <w:lang w:val="en-US"/>
+        </w:rPr>
+      </w:pPr>
+    </w:p>
+    <w:p>
+      <w:pPr>
+        <w:spacing w:after="0" w:line="240" w:lineRule="auto"/>
+        <w:rPr>
+          <w:lang w:val="en-US"/>
+        </w:rPr>
+      </w:pPr>
+    </w:p>
+    <w:p>
+      <w:pPr>
+        <w:spacing w:after="0" w:line="240" w:lineRule="auto"/>
+        <w:rPr>
+          <w:lang w:val="en-US"/>
+        </w:rPr>
+      </w:pPr>
+      <w:r>
+        <w:rPr>
+          <w:lang w:val="en-US"/>
+        </w:rPr>
+        <w:t>Config /var/www for upload</w:t>
+      </w:r>
+    </w:p>
+    <w:p>
+      <w:pPr>
+        <w:spacing w:after="0" w:line="240" w:lineRule="auto"/>
+        <w:rPr>
+          <w:lang w:val="en-US"/>
+        </w:rPr>
+      </w:pPr>
+      <w:hyperlink r:id="rId7" w:history="1">
+        <w:r>
+          <w:rPr>
+            <w:rStyle w:val="Hyperlink"/>
+            <w:lang w:val="en-US"/>
+          </w:rPr>
+          <w:t>https://superuser.com/questions/19318/how-can-i-give-write-access-of-a-folder-to-all-users-in-linux</w:t>
+        </w:r>
+      </w:hyperlink>
+    </w:p>
+    <w:p>
+      <w:pPr>
+        <w:spacing w:after="0" w:line="240" w:lineRule="auto"/>
+        <w:rPr>
+          <w:lang w:val="en-US"/>
+        </w:rPr>
+      </w:pPr>
+    </w:p>
+    <w:p>
+      <w:pPr>
+        <w:spacing w:after="0" w:line="240" w:lineRule="auto"/>
+        <w:rPr>
+          <w:lang w:val="en-US"/>
+        </w:rPr>
+      </w:pPr>
+      <w:r>
+        <w:rPr>
+          <w:lang w:val="en-US"/>
+        </w:rPr>
+        <w:t xml:space="preserve">install  public </w:t>
+      </w:r>
+      <w:proofErr w:type="spellStart"/>
+      <w:r>
+        <w:rPr>
+          <w:lang w:val="en-US"/>
+        </w:rPr>
+        <w:t>ssh</w:t>
+      </w:r>
+      <w:proofErr w:type="spellEnd"/>
+      <w:r>
+        <w:rPr>
+          <w:lang w:val="en-US"/>
+        </w:rPr>
+        <w:t xml:space="preserve"> key  on pi</w:t>
+      </w:r>
+    </w:p>
+    <w:p>
+      <w:pPr>
+        <w:spacing w:after="0" w:line="240" w:lineRule="auto"/>
+        <w:rPr>
+          <w:lang w:val="en-US"/>
+        </w:rPr>
+      </w:pPr>
+    </w:p>
+    <w:p>
+      <w:pPr>
+        <w:spacing w:after="0" w:line="240" w:lineRule="auto"/>
+        <w:rPr>
+          <w:rStyle w:val="Hyperlink"/>
+          <w:lang w:val="en-US"/>
+        </w:rPr>
+      </w:pPr>
+      <w:hyperlink r:id="rId8" w:history="1">
+        <w:r>
+          <w:rPr>
+            <w:rStyle w:val="Hyperlink"/>
+            <w:lang w:val="en-US"/>
+          </w:rPr>
+          <w:t>https://www.chrisjhart.com/Windows-10-ssh-copy-id/</w:t>
+        </w:r>
+      </w:hyperlink>
+    </w:p>
+    <w:p>
+      <w:pPr>
+        <w:spacing w:after="0" w:line="240" w:lineRule="auto"/>
+        <w:rPr>
+          <w:rStyle w:val="Hyperlink"/>
+          <w:lang w:val="en-US"/>
+        </w:rPr>
+      </w:pPr>
+    </w:p>
+    <w:p>
+      <w:pPr>
+        <w:spacing w:after="0" w:line="240" w:lineRule="auto"/>
+        <w:rPr>
+          <w:rStyle w:val="Hyperlink"/>
+        </w:rPr>
+      </w:pPr>
+    </w:p>
+    <w:p>
+      <w:pPr>
+        <w:spacing w:after="0" w:line="240" w:lineRule="auto"/>
+        <w:rPr>
+          <w:lang w:val="en-US"/>
+        </w:rPr>
+      </w:pPr>
+      <w:r>
+        <w:rPr>
+          <w:lang w:val="en-US"/>
+        </w:rPr>
+        <w:drawing>
+          <wp:inline distT="0" distB="0" distL="0" distR="0" wp14:anchorId="6769E175" wp14:editId="4E4F1253">
+            <wp:extent cx="3771900" cy="3026930"/>
+            <wp:effectExtent l="0" t="0" r="0" b="0"/>
+            <wp:docPr id="2" name="Picture 2" descr="Graphical user interface&#10;&#10;Description automatically generated"/>
+            <wp:cNvGraphicFramePr>
+              <a:graphicFrameLocks xmlns:a="http://schemas.openxmlformats.org/drawingml/2006/main" noChangeAspect="1"/>
+            </wp:cNvGraphicFramePr>
+            <a:graphic xmlns:a="http://schemas.openxmlformats.org/drawingml/2006/main">
+              <a:graphicData uri="http://schemas.openxmlformats.org/drawingml/2006/picture">
+                <pic:pic xmlns:pic="http://schemas.openxmlformats.org/drawingml/2006/picture">
+                  <pic:nvPicPr>
+                    <pic:cNvPr id="2" name="Picture 2" descr="Graphical user interface&#10;&#10;Description automatically generated"/>
+                    <pic:cNvPicPr/>
+                  </pic:nvPicPr>
+                  <pic:blipFill>
+                    <a:blip r:embed="rId9"/>
+                    <a:stretch>
+                      <a:fillRect/>
+                    </a:stretch>
+                  </pic:blipFill>
+                  <pic:spPr>
+                    <a:xfrm>
+                      <a:off x="0" y="0"/>
+                      <a:ext cx="3779013" cy="3032638"/>
+                    </a:xfrm>
+                    <a:prstGeom prst="rect">
+                      <a:avLst/>
+                    </a:prstGeom>
+                  </pic:spPr>
+                </pic:pic>
+              </a:graphicData>
+            </a:graphic>
+          </wp:inline>
+        </w:drawing>
+      </w:r>
+      <w:r>
+        <w:rPr>
+          <w:lang w:val="en-US"/>
+        </w:rPr>
+        <w:t>sus</w:t>
+      </w:r>
+    </w:p>
+    <w:p>
+      <w:pPr>
+        <w:spacing w:after="0" w:line="240" w:lineRule="auto"/>
+        <w:rPr>
+          <w:lang w:val="en-US"/>
+        </w:rPr>
+      </w:pPr>
+    </w:p>
+    <w:p>
+      <w:pPr>
+        <w:spacing w:after="0" w:line="240" w:lineRule="auto"/>
+        <w:rPr>
+          <w:lang w:val="en-US"/>
+        </w:rPr>
+      </w:pPr>
+      <w:r>
+        <w:rPr>
+          <w:lang w:val="en-US"/>
+        </w:rPr>
+        <w:drawing>
+          <wp:inline distT="0" distB="0" distL="0" distR="0" wp14:anchorId="49D31DED" wp14:editId="432FEBBB">
+            <wp:extent cx="4505954" cy="2915057"/>
+            <wp:effectExtent l="0" t="0" r="9525" b="0"/>
+            <wp:docPr id="3" name="Picture 3" descr="Graphical user interface, application&#10;&#10;Description automatically generated"/>
+            <wp:cNvGraphicFramePr>
+              <a:graphicFrameLocks xmlns:a="http://schemas.openxmlformats.org/drawingml/2006/main" noChangeAspect="1"/>
+            </wp:cNvGraphicFramePr>
+            <a:graphic xmlns:a="http://schemas.openxmlformats.org/drawingml/2006/main">
+              <a:graphicData uri="http://schemas.openxmlformats.org/drawingml/2006/picture">
+                <pic:pic xmlns:pic="http://schemas.openxmlformats.org/drawingml/2006/picture">
+                  <pic:nvPicPr>
+                    <pic:cNvPr id="3" name="Picture 3" descr="Graphical user interface, application&#10;&#10;Description automatically generated"/>
+                    <pic:cNvPicPr/>
+                  </pic:nvPicPr>
+                  <pic:blipFill>
+                    <a:blip r:embed="rId10"/>
+                    <a:stretch>
+                      <a:fillRect/>
+                    </a:stretch>
+                  </pic:blipFill>
+                  <pic:spPr>
+                    <a:xfrm>
+                      <a:off x="0" y="0"/>
+                      <a:ext cx="4505954" cy="2915057"/>
+                    </a:xfrm>
+                    <a:prstGeom prst="rect">
+                      <a:avLst/>
+                    </a:prstGeom>
+                  </pic:spPr>
+                </pic:pic>
+              </a:graphicData>
+            </a:graphic>
+          </wp:inline>
+        </w:drawing>
+      </w:r>
+    </w:p>
+    <w:p>
+      <w:pPr>
+        <w:spacing w:after="0" w:line="240" w:lineRule="auto"/>
+        <w:rPr>
+          <w:lang w:val="en-US"/>
+        </w:rPr>
+      </w:pPr>
+    </w:p>
+    <w:p>
+      <w:pPr>
+        <w:spacing w:after="0" w:line="240" w:lineRule="auto"/>
+        <w:rPr>
+          <w:lang w:val="en-US"/>
+        </w:rPr>
+      </w:pPr>
+      <w:r>
+        <w:rPr>
+          <w:lang w:val="en-US"/>
+        </w:rPr>
+        <w:drawing>
+          <wp:inline distT="0" distB="0" distL="0" distR="0" wp14:anchorId="30D85710" wp14:editId="7690D57A">
+            <wp:extent cx="4229690" cy="3038899"/>
+            <wp:effectExtent l="0" t="0" r="0" b="9525"/>
+            <wp:docPr id="4" name="Picture 4" descr="Graphical user interface, application&#10;&#10;Description automatically generated"/>
+            <wp:cNvGraphicFramePr>
+              <a:graphicFrameLocks xmlns:a="http://schemas.openxmlformats.org/drawingml/2006/main" noChangeAspect="1"/>
+            </wp:cNvGraphicFramePr>
+            <a:graphic xmlns:a="http://schemas.openxmlformats.org/drawingml/2006/main">
+              <a:graphicData uri="http://schemas.openxmlformats.org/drawingml/2006/picture">
+                <pic:pic xmlns:pic="http://schemas.openxmlformats.org/drawingml/2006/picture">
+                  <pic:nvPicPr>
+                    <pic:cNvPr id="4" name="Picture 4" descr="Graphical user interface, application&#10;&#10;Description automatically generated"/>
+                    <pic:cNvPicPr/>
+                  </pic:nvPicPr>
+                  <pic:blipFill>
+                    <a:blip r:embed="rId11"/>
+                    <a:stretch>
+                      <a:fillRect/>
+                    </a:stretch>
+                  </pic:blipFill>
+                  <pic:spPr>
+                    <a:xfrm>
+                      <a:off x="0" y="0"/>
+                      <a:ext cx="4229690" cy="3038899"/>
+                    </a:xfrm>
+                    <a:prstGeom prst="rect">
+                      <a:avLst/>
+                    </a:prstGeom>
+                  </pic:spPr>
+                </pic:pic>
+              </a:graphicData>
+            </a:graphic>
+          </wp:inline>
+        </w:drawing>
+      </w:r>
+    </w:p>
+    <w:p>
+      <w:pPr>
+        <w:spacing w:after="0" w:line="240" w:lineRule="auto"/>
+        <w:rPr>
+          <w:lang w:val="en-US"/>
+        </w:rPr>
+      </w:pPr>
     </w:p>
     <w:sectPr>
       <w:pgSz w:w="16838" w:h="11906" w:orient="landscape"/>

</xml_diff>